<commit_message>
finished my 'showcase' graph for study 1, figured out why my data was bonkey for study 2 (incorrect workflow). Still need to finish pairwise analysis for study 2, and condition estimation, but going well!
</commit_message>
<xml_diff>
--- a/Dissertation Proposal/Restructure process/Dissertation Proposal Section Drafts/Study 1 Results Draft.docx
+++ b/Dissertation Proposal/Restructure process/Dissertation Proposal Section Drafts/Study 1 Results Draft.docx
@@ -1484,6 +1484,112 @@
           <w:rFonts w:ascii="Calibri" w:eastAsia="Calibri" w:hAnsi="Calibri" w:cs="Times New Roman"/>
           <w:sz w:val="24"/>
         </w:rPr>
+        <w:t xml:space="preserve">), or </w:t>
+      </w:r>
+      <w:r>
+        <w:rPr>
+          <w:rFonts w:ascii="Calibri" w:eastAsia="Calibri" w:hAnsi="Calibri" w:cs="Times New Roman"/>
+          <w:sz w:val="24"/>
+          <w:u w:val="single"/>
+        </w:rPr>
+        <w:t>C</w:t>
+      </w:r>
+      <w:r>
+        <w:rPr>
+          <w:rFonts w:ascii="Calibri" w:eastAsia="Calibri" w:hAnsi="Calibri" w:cs="Times New Roman"/>
+          <w:sz w:val="24"/>
+          <w:u w:val="single"/>
+        </w:rPr>
+        <w:t xml:space="preserve">limate </w:t>
+      </w:r>
+      <w:r>
+        <w:rPr>
+          <w:rFonts w:ascii="Calibri" w:eastAsia="Calibri" w:hAnsi="Calibri" w:cs="Times New Roman"/>
+          <w:sz w:val="24"/>
+          <w:u w:val="single"/>
+        </w:rPr>
+        <w:t>C</w:t>
+      </w:r>
+      <w:r>
+        <w:rPr>
+          <w:rFonts w:ascii="Calibri" w:eastAsia="Calibri" w:hAnsi="Calibri" w:cs="Times New Roman"/>
+          <w:sz w:val="24"/>
+          <w:u w:val="single"/>
+        </w:rPr>
+        <w:t>hange</w:t>
+      </w:r>
+      <w:r>
+        <w:rPr>
+          <w:rFonts w:ascii="Calibri" w:eastAsia="Calibri" w:hAnsi="Calibri" w:cs="Times New Roman"/>
+          <w:sz w:val="24"/>
+        </w:rPr>
+        <w:t xml:space="preserve"> (</w:t>
+      </w:r>
+      <w:r>
+        <w:rPr>
+          <w:rFonts w:ascii="Calibri" w:eastAsia="Calibri" w:hAnsi="Calibri" w:cs="Times New Roman"/>
+          <w:sz w:val="24"/>
+        </w:rPr>
+        <w:t xml:space="preserve">ß = </w:t>
+      </w:r>
+      <w:r>
+        <w:rPr>
+          <w:rFonts w:ascii="Calibri" w:eastAsia="Calibri" w:hAnsi="Calibri" w:cs="Times New Roman"/>
+          <w:sz w:val="24"/>
+        </w:rPr>
+        <w:t>1.256</w:t>
+      </w:r>
+      <w:r>
+        <w:rPr>
+          <w:rFonts w:ascii="Calibri" w:eastAsia="Calibri" w:hAnsi="Calibri" w:cs="Times New Roman"/>
+          <w:sz w:val="24"/>
+        </w:rPr>
+        <w:t xml:space="preserve">, </w:t>
+      </w:r>
+      <w:r>
+        <w:rPr>
+          <w:rFonts w:ascii="Calibri" w:eastAsia="Calibri" w:hAnsi="Calibri" w:cs="Times New Roman"/>
+          <w:i/>
+          <w:iCs/>
+          <w:sz w:val="24"/>
+        </w:rPr>
+        <w:t>p</w:t>
+      </w:r>
+      <w:r>
+        <w:rPr>
+          <w:rFonts w:ascii="Calibri" w:eastAsia="Calibri" w:hAnsi="Calibri" w:cs="Times New Roman"/>
+          <w:sz w:val="24"/>
+        </w:rPr>
+        <w:t xml:space="preserve"> </w:t>
+      </w:r>
+      <w:r>
+        <w:rPr>
+          <w:rFonts w:ascii="Calibri" w:eastAsia="Calibri" w:hAnsi="Calibri" w:cs="Times New Roman"/>
+          <w:sz w:val="24"/>
+        </w:rPr>
+        <w:t>=</w:t>
+      </w:r>
+      <w:r>
+        <w:rPr>
+          <w:rFonts w:ascii="Calibri" w:eastAsia="Calibri" w:hAnsi="Calibri" w:cs="Times New Roman"/>
+          <w:sz w:val="24"/>
+        </w:rPr>
+        <w:t xml:space="preserve"> </w:t>
+      </w:r>
+      <w:r>
+        <w:rPr>
+          <w:rFonts w:ascii="Calibri" w:eastAsia="Calibri" w:hAnsi="Calibri" w:cs="Times New Roman"/>
+          <w:i/>
+          <w:iCs/>
+          <w:sz w:val="24"/>
+        </w:rPr>
+        <w:t>NS</w:t>
+      </w:r>
+      <w:r>
+        <w:rPr>
+          <w:rFonts w:ascii="Calibri" w:eastAsia="Calibri" w:hAnsi="Calibri" w:cs="Times New Roman"/>
+          <w:sz w:val="24"/>
+        </w:rPr>
         <w:t>)</w:t>
       </w:r>
       <w:r>
@@ -1491,14 +1597,114 @@
           <w:rFonts w:ascii="Calibri" w:eastAsia="Calibri" w:hAnsi="Calibri" w:cs="Times New Roman"/>
           <w:sz w:val="24"/>
         </w:rPr>
-        <w:t>, or</w:t>
-      </w:r>
-      <w:r>
-        <w:rPr>
-          <w:rFonts w:ascii="Calibri" w:eastAsia="Calibri" w:hAnsi="Calibri" w:cs="Times New Roman"/>
-          <w:sz w:val="24"/>
-        </w:rPr>
-        <w:t xml:space="preserve"> </w:t>
+        <w:t>.</w:t>
+      </w:r>
+      <w:r>
+        <w:rPr>
+          <w:rFonts w:ascii="Calibri" w:eastAsia="Calibri" w:hAnsi="Calibri" w:cs="Times New Roman"/>
+          <w:sz w:val="24"/>
+        </w:rPr>
+        <w:t xml:space="preserve"> </w:t>
+      </w:r>
+      <w:r>
+        <w:rPr>
+          <w:rFonts w:ascii="Calibri" w:eastAsia="Calibri" w:hAnsi="Calibri" w:cs="Times New Roman"/>
+          <w:sz w:val="24"/>
+        </w:rPr>
+        <w:t>These results indicate</w:t>
+      </w:r>
+      <w:r>
+        <w:rPr>
+          <w:rFonts w:ascii="Calibri" w:eastAsia="Calibri" w:hAnsi="Calibri" w:cs="Times New Roman"/>
+          <w:sz w:val="24"/>
+        </w:rPr>
+        <w:t xml:space="preserve"> that participants</w:t>
+      </w:r>
+      <w:r>
+        <w:rPr>
+          <w:rFonts w:ascii="Calibri" w:eastAsia="Calibri" w:hAnsi="Calibri" w:cs="Times New Roman"/>
+          <w:sz w:val="24"/>
+        </w:rPr>
+        <w:t xml:space="preserve"> with stronger deontological orientation</w:t>
+      </w:r>
+      <w:r>
+        <w:rPr>
+          <w:rFonts w:ascii="Calibri" w:eastAsia="Calibri" w:hAnsi="Calibri" w:cs="Times New Roman"/>
+          <w:sz w:val="24"/>
+        </w:rPr>
+        <w:t xml:space="preserve"> exhibited significantly greater support for UHC</w:t>
+      </w:r>
+      <w:r>
+        <w:rPr>
+          <w:rFonts w:ascii="Calibri" w:eastAsia="Calibri" w:hAnsi="Calibri" w:cs="Times New Roman"/>
+          <w:sz w:val="24"/>
+        </w:rPr>
+        <w:t xml:space="preserve"> and that utilitarian orientation was not associated with our primary outcomes</w:t>
+      </w:r>
+      <w:r>
+        <w:rPr>
+          <w:rFonts w:ascii="Calibri" w:eastAsia="Calibri" w:hAnsi="Calibri" w:cs="Times New Roman"/>
+          <w:sz w:val="24"/>
+        </w:rPr>
+        <w:t>.</w:t>
+      </w:r>
+    </w:p>
+    <w:p>
+      <w:pPr>
+        <w:keepNext/>
+        <w:keepLines/>
+        <w:spacing w:after="0" w:afterAutospacing="1" w:line="480" w:lineRule="auto"/>
+        <w:outlineLvl w:val="2"/>
+        <w:rPr>
+          <w:rFonts w:ascii="Calibri Light" w:eastAsia="Times New Roman" w:hAnsi="Calibri Light" w:cs="Times New Roman"/>
+          <w:b/>
+          <w:i/>
+          <w:color w:val="000000"/>
+          <w:sz w:val="28"/>
+          <w:szCs w:val="24"/>
+        </w:rPr>
+      </w:pPr>
+      <w:r>
+        <w:rPr>
+          <w:rFonts w:ascii="Calibri Light" w:eastAsia="Times New Roman" w:hAnsi="Calibri Light" w:cs="Times New Roman"/>
+          <w:b/>
+          <w:i/>
+          <w:color w:val="000000"/>
+          <w:sz w:val="28"/>
+          <w:szCs w:val="24"/>
+        </w:rPr>
+        <w:t>Exploratory Analyses</w:t>
+      </w:r>
+    </w:p>
+    <w:p>
+      <w:pPr>
+        <w:spacing w:after="100" w:afterAutospacing="1" w:line="480" w:lineRule="auto"/>
+        <w:ind w:firstLine="720"/>
+        <w:rPr>
+          <w:rFonts w:ascii="Calibri" w:eastAsia="Calibri" w:hAnsi="Calibri" w:cs="Times New Roman"/>
+          <w:sz w:val="24"/>
+        </w:rPr>
+      </w:pPr>
+      <w:r>
+        <w:rPr>
+          <w:rFonts w:ascii="Calibri" w:eastAsia="Calibri" w:hAnsi="Calibri" w:cs="Times New Roman"/>
+          <w:sz w:val="24"/>
+        </w:rPr>
+        <w:t>In addition to our planned analyses, we conducted additional exploratory analyses on the effects of the individual differences on our main outcome measure of support for a given highly polarized belief.</w:t>
+      </w:r>
+      <w:r>
+        <w:rPr>
+          <w:rFonts w:ascii="Calibri" w:eastAsia="Calibri" w:hAnsi="Calibri" w:cs="Times New Roman"/>
+          <w:sz w:val="24"/>
+        </w:rPr>
+        <w:t xml:space="preserve"> Individual differences in objective numeracy had no significant effects on support for</w:t>
+      </w:r>
+      <w:r>
+        <w:rPr>
+          <w:rFonts w:ascii="Calibri" w:eastAsia="Calibri" w:hAnsi="Calibri" w:cs="Times New Roman"/>
+          <w:sz w:val="24"/>
+        </w:rPr>
+        <w:t xml:space="preserve">: 1) </w:t>
       </w:r>
       <w:r>
         <w:rPr>
@@ -1506,7 +1712,81 @@
           <w:sz w:val="24"/>
           <w:u w:val="single"/>
         </w:rPr>
-        <w:t>C</w:t>
+        <w:t>Universal Health Care</w:t>
+      </w:r>
+      <w:r>
+        <w:rPr>
+          <w:rFonts w:ascii="Calibri" w:eastAsia="Calibri" w:hAnsi="Calibri" w:cs="Times New Roman"/>
+          <w:sz w:val="24"/>
+        </w:rPr>
+        <w:t>,</w:t>
+      </w:r>
+      <w:r>
+        <w:rPr>
+          <w:rFonts w:ascii="Calibri" w:eastAsia="Calibri" w:hAnsi="Calibri" w:cs="Times New Roman"/>
+          <w:sz w:val="24"/>
+        </w:rPr>
+        <w:t xml:space="preserve"> (ß = -0.</w:t>
+      </w:r>
+      <w:r>
+        <w:rPr>
+          <w:rFonts w:ascii="Calibri" w:eastAsia="Calibri" w:hAnsi="Calibri" w:cs="Times New Roman"/>
+          <w:sz w:val="24"/>
+        </w:rPr>
+        <w:t>103</w:t>
+      </w:r>
+      <w:r>
+        <w:rPr>
+          <w:rFonts w:ascii="Calibri" w:eastAsia="Calibri" w:hAnsi="Calibri" w:cs="Times New Roman"/>
+          <w:sz w:val="24"/>
+        </w:rPr>
+        <w:t>,</w:t>
+      </w:r>
+      <w:r>
+        <w:rPr>
+          <w:rFonts w:ascii="Calibri" w:eastAsia="Calibri" w:hAnsi="Calibri" w:cs="Times New Roman"/>
+          <w:sz w:val="24"/>
+        </w:rPr>
+        <w:t xml:space="preserve"> </w:t>
+      </w:r>
+      <w:r>
+        <w:rPr>
+          <w:rFonts w:ascii="Calibri" w:eastAsia="Calibri" w:hAnsi="Calibri" w:cs="Times New Roman"/>
+          <w:i/>
+          <w:iCs/>
+          <w:sz w:val="24"/>
+        </w:rPr>
+        <w:t>p</w:t>
+      </w:r>
+      <w:r>
+        <w:rPr>
+          <w:rFonts w:ascii="Calibri" w:eastAsia="Calibri" w:hAnsi="Calibri" w:cs="Times New Roman"/>
+          <w:sz w:val="24"/>
+        </w:rPr>
+        <w:t xml:space="preserve"> </w:t>
+      </w:r>
+      <w:r>
+        <w:rPr>
+          <w:rFonts w:ascii="Calibri" w:eastAsia="Calibri" w:hAnsi="Calibri" w:cs="Times New Roman"/>
+          <w:sz w:val="24"/>
+        </w:rPr>
+        <w:t xml:space="preserve">= </w:t>
+      </w:r>
+      <w:r>
+        <w:rPr>
+          <w:rFonts w:ascii="Calibri" w:eastAsia="Calibri" w:hAnsi="Calibri" w:cs="Times New Roman"/>
+          <w:i/>
+          <w:iCs/>
+          <w:sz w:val="24"/>
+        </w:rPr>
+        <w:t>NS</w:t>
+      </w:r>
+      <w:r>
+        <w:rPr>
+          <w:rFonts w:ascii="Calibri" w:eastAsia="Calibri" w:hAnsi="Calibri" w:cs="Times New Roman"/>
+          <w:sz w:val="24"/>
+        </w:rPr>
+        <w:t xml:space="preserve">); 2) </w:t>
       </w:r>
       <w:r>
         <w:rPr>
@@ -1514,7 +1794,109 @@
           <w:sz w:val="24"/>
           <w:u w:val="single"/>
         </w:rPr>
-        <w:t xml:space="preserve">limate </w:t>
+        <w:t>Capital Punishment</w:t>
+      </w:r>
+      <w:r>
+        <w:rPr>
+          <w:rFonts w:ascii="Calibri" w:eastAsia="Calibri" w:hAnsi="Calibri" w:cs="Times New Roman"/>
+          <w:sz w:val="24"/>
+        </w:rPr>
+        <w:t>,</w:t>
+      </w:r>
+      <w:r>
+        <w:rPr>
+          <w:rFonts w:ascii="Calibri" w:eastAsia="Calibri" w:hAnsi="Calibri" w:cs="Times New Roman"/>
+          <w:sz w:val="24"/>
+        </w:rPr>
+        <w:t xml:space="preserve"> </w:t>
+      </w:r>
+      <w:r>
+        <w:rPr>
+          <w:rFonts w:ascii="Calibri" w:eastAsia="Calibri" w:hAnsi="Calibri" w:cs="Times New Roman"/>
+          <w:sz w:val="24"/>
+        </w:rPr>
+        <w:t>(ß = 0.</w:t>
+      </w:r>
+      <w:r>
+        <w:rPr>
+          <w:rFonts w:ascii="Calibri" w:eastAsia="Calibri" w:hAnsi="Calibri" w:cs="Times New Roman"/>
+          <w:sz w:val="24"/>
+        </w:rPr>
+        <w:t>39</w:t>
+      </w:r>
+      <w:r>
+        <w:rPr>
+          <w:rFonts w:ascii="Calibri" w:eastAsia="Calibri" w:hAnsi="Calibri" w:cs="Times New Roman"/>
+          <w:sz w:val="24"/>
+        </w:rPr>
+        <w:t>0,</w:t>
+      </w:r>
+      <w:r>
+        <w:rPr>
+          <w:rFonts w:ascii="Calibri" w:eastAsia="Calibri" w:hAnsi="Calibri" w:cs="Times New Roman"/>
+          <w:sz w:val="24"/>
+        </w:rPr>
+        <w:t xml:space="preserve"> </w:t>
+      </w:r>
+      <w:r>
+        <w:rPr>
+          <w:rFonts w:ascii="Calibri" w:eastAsia="Calibri" w:hAnsi="Calibri" w:cs="Times New Roman"/>
+          <w:i/>
+          <w:iCs/>
+          <w:sz w:val="24"/>
+        </w:rPr>
+        <w:t>p</w:t>
+      </w:r>
+      <w:r>
+        <w:rPr>
+          <w:rFonts w:ascii="Calibri" w:eastAsia="Calibri" w:hAnsi="Calibri" w:cs="Times New Roman"/>
+          <w:sz w:val="24"/>
+        </w:rPr>
+        <w:t xml:space="preserve"> </w:t>
+      </w:r>
+      <w:r>
+        <w:rPr>
+          <w:rFonts w:ascii="Calibri" w:eastAsia="Calibri" w:hAnsi="Calibri" w:cs="Times New Roman"/>
+          <w:sz w:val="24"/>
+        </w:rPr>
+        <w:t xml:space="preserve">= </w:t>
+      </w:r>
+      <w:r>
+        <w:rPr>
+          <w:rFonts w:ascii="Calibri" w:eastAsia="Calibri" w:hAnsi="Calibri" w:cs="Times New Roman"/>
+          <w:i/>
+          <w:iCs/>
+          <w:sz w:val="24"/>
+        </w:rPr>
+        <w:t>NS</w:t>
+      </w:r>
+      <w:r>
+        <w:rPr>
+          <w:rFonts w:ascii="Calibri" w:eastAsia="Calibri" w:hAnsi="Calibri" w:cs="Times New Roman"/>
+          <w:sz w:val="24"/>
+        </w:rPr>
+        <w:t>)</w:t>
+      </w:r>
+      <w:r>
+        <w:rPr>
+          <w:rFonts w:ascii="Calibri" w:eastAsia="Calibri" w:hAnsi="Calibri" w:cs="Times New Roman"/>
+          <w:sz w:val="24"/>
+        </w:rPr>
+        <w:t xml:space="preserve">; </w:t>
+      </w:r>
+      <w:r>
+        <w:rPr>
+          <w:rFonts w:ascii="Calibri" w:eastAsia="Calibri" w:hAnsi="Calibri" w:cs="Times New Roman"/>
+          <w:sz w:val="24"/>
+        </w:rPr>
+        <w:t>or</w:t>
+      </w:r>
+      <w:r>
+        <w:rPr>
+          <w:rFonts w:ascii="Calibri" w:eastAsia="Calibri" w:hAnsi="Calibri" w:cs="Times New Roman"/>
+          <w:sz w:val="24"/>
+        </w:rPr>
+        <w:t xml:space="preserve"> 3) </w:t>
       </w:r>
       <w:r>
         <w:rPr>
@@ -1522,7 +1904,102 @@
           <w:sz w:val="24"/>
           <w:u w:val="single"/>
         </w:rPr>
-        <w:t>C</w:t>
+        <w:t>Climate Change</w:t>
+      </w:r>
+      <w:r>
+        <w:rPr>
+          <w:rFonts w:ascii="Calibri" w:eastAsia="Calibri" w:hAnsi="Calibri" w:cs="Times New Roman"/>
+          <w:sz w:val="24"/>
+        </w:rPr>
+        <w:t>,</w:t>
+      </w:r>
+      <w:r>
+        <w:rPr>
+          <w:rFonts w:ascii="Calibri" w:eastAsia="Calibri" w:hAnsi="Calibri" w:cs="Times New Roman"/>
+          <w:sz w:val="24"/>
+        </w:rPr>
+        <w:t xml:space="preserve"> </w:t>
+      </w:r>
+      <w:r>
+        <w:rPr>
+          <w:rFonts w:ascii="Calibri" w:eastAsia="Calibri" w:hAnsi="Calibri" w:cs="Times New Roman"/>
+          <w:sz w:val="24"/>
+        </w:rPr>
+        <w:t>(ß = 0.</w:t>
+      </w:r>
+      <w:r>
+        <w:rPr>
+          <w:rFonts w:ascii="Calibri" w:eastAsia="Calibri" w:hAnsi="Calibri" w:cs="Times New Roman"/>
+          <w:sz w:val="24"/>
+        </w:rPr>
+        <w:t>335</w:t>
+      </w:r>
+      <w:r>
+        <w:rPr>
+          <w:rFonts w:ascii="Calibri" w:eastAsia="Calibri" w:hAnsi="Calibri" w:cs="Times New Roman"/>
+          <w:sz w:val="24"/>
+        </w:rPr>
+        <w:t>,</w:t>
+      </w:r>
+      <w:r>
+        <w:rPr>
+          <w:rFonts w:ascii="Calibri" w:eastAsia="Calibri" w:hAnsi="Calibri" w:cs="Times New Roman"/>
+          <w:sz w:val="24"/>
+        </w:rPr>
+        <w:t xml:space="preserve"> </w:t>
+      </w:r>
+      <w:r>
+        <w:rPr>
+          <w:rFonts w:ascii="Calibri" w:eastAsia="Calibri" w:hAnsi="Calibri" w:cs="Times New Roman"/>
+          <w:i/>
+          <w:iCs/>
+          <w:sz w:val="24"/>
+        </w:rPr>
+        <w:t>p</w:t>
+      </w:r>
+      <w:r>
+        <w:rPr>
+          <w:rFonts w:ascii="Calibri" w:eastAsia="Calibri" w:hAnsi="Calibri" w:cs="Times New Roman"/>
+          <w:sz w:val="24"/>
+        </w:rPr>
+        <w:t xml:space="preserve"> </w:t>
+      </w:r>
+      <w:r>
+        <w:rPr>
+          <w:rFonts w:ascii="Calibri" w:eastAsia="Calibri" w:hAnsi="Calibri" w:cs="Times New Roman"/>
+          <w:sz w:val="24"/>
+        </w:rPr>
+        <w:t xml:space="preserve">= </w:t>
+      </w:r>
+      <w:r>
+        <w:rPr>
+          <w:rFonts w:ascii="Calibri" w:eastAsia="Calibri" w:hAnsi="Calibri" w:cs="Times New Roman"/>
+          <w:i/>
+          <w:iCs/>
+          <w:sz w:val="24"/>
+        </w:rPr>
+        <w:t>NS</w:t>
+      </w:r>
+      <w:r>
+        <w:rPr>
+          <w:rFonts w:ascii="Calibri" w:eastAsia="Calibri" w:hAnsi="Calibri" w:cs="Times New Roman"/>
+          <w:sz w:val="24"/>
+        </w:rPr>
+        <w:t>)</w:t>
+      </w:r>
+      <w:r>
+        <w:rPr>
+          <w:rFonts w:ascii="Calibri" w:eastAsia="Calibri" w:hAnsi="Calibri" w:cs="Times New Roman"/>
+          <w:sz w:val="24"/>
+        </w:rPr>
+        <w:t xml:space="preserve">. Additionally, individual difference in subjective numeracy had </w:t>
+      </w:r>
+      <w:r>
+        <w:rPr>
+          <w:rFonts w:ascii="Calibri" w:eastAsia="Calibri" w:hAnsi="Calibri" w:cs="Times New Roman"/>
+          <w:sz w:val="24"/>
+        </w:rPr>
+        <w:t xml:space="preserve">no significant effects on support for: 1) </w:t>
       </w:r>
       <w:r>
         <w:rPr>
@@ -1530,35 +2007,56 @@
           <w:sz w:val="24"/>
           <w:u w:val="single"/>
         </w:rPr>
-        <w:t>hange</w:t>
-      </w:r>
-      <w:r>
-        <w:rPr>
-          <w:rFonts w:ascii="Calibri" w:eastAsia="Calibri" w:hAnsi="Calibri" w:cs="Times New Roman"/>
-          <w:sz w:val="24"/>
-        </w:rPr>
-        <w:t xml:space="preserve"> (</w:t>
-      </w:r>
-      <w:r>
-        <w:rPr>
-          <w:rFonts w:ascii="Calibri" w:eastAsia="Calibri" w:hAnsi="Calibri" w:cs="Times New Roman"/>
-          <w:sz w:val="24"/>
-        </w:rPr>
-        <w:t xml:space="preserve">ß = </w:t>
-      </w:r>
-      <w:r>
-        <w:rPr>
-          <w:rFonts w:ascii="Calibri" w:eastAsia="Calibri" w:hAnsi="Calibri" w:cs="Times New Roman"/>
-          <w:sz w:val="24"/>
-        </w:rPr>
-        <w:t>1.256</w:t>
-      </w:r>
-      <w:r>
-        <w:rPr>
-          <w:rFonts w:ascii="Calibri" w:eastAsia="Calibri" w:hAnsi="Calibri" w:cs="Times New Roman"/>
-          <w:sz w:val="24"/>
-        </w:rPr>
-        <w:t xml:space="preserve">, </w:t>
+        <w:t>Universal Health Care</w:t>
+      </w:r>
+      <w:r>
+        <w:rPr>
+          <w:rFonts w:ascii="Calibri" w:eastAsia="Calibri" w:hAnsi="Calibri" w:cs="Times New Roman"/>
+          <w:sz w:val="24"/>
+        </w:rPr>
+        <w:t>,</w:t>
+      </w:r>
+      <w:r>
+        <w:rPr>
+          <w:rFonts w:ascii="Calibri" w:eastAsia="Calibri" w:hAnsi="Calibri" w:cs="Times New Roman"/>
+          <w:sz w:val="24"/>
+        </w:rPr>
+        <w:t xml:space="preserve"> (ß = </w:t>
+      </w:r>
+      <w:r>
+        <w:rPr>
+          <w:rFonts w:ascii="Calibri" w:eastAsia="Calibri" w:hAnsi="Calibri" w:cs="Times New Roman"/>
+          <w:sz w:val="24"/>
+        </w:rPr>
+        <w:t>0</w:t>
+      </w:r>
+      <w:r>
+        <w:rPr>
+          <w:rFonts w:ascii="Calibri" w:eastAsia="Calibri" w:hAnsi="Calibri" w:cs="Times New Roman"/>
+          <w:sz w:val="24"/>
+        </w:rPr>
+        <w:t>.</w:t>
+      </w:r>
+      <w:r>
+        <w:rPr>
+          <w:rFonts w:ascii="Calibri" w:eastAsia="Calibri" w:hAnsi="Calibri" w:cs="Times New Roman"/>
+          <w:sz w:val="24"/>
+        </w:rPr>
+        <w:t>558</w:t>
+      </w:r>
+      <w:r>
+        <w:rPr>
+          <w:rFonts w:ascii="Calibri" w:eastAsia="Calibri" w:hAnsi="Calibri" w:cs="Times New Roman"/>
+          <w:sz w:val="24"/>
+        </w:rPr>
+        <w:t>,</w:t>
+      </w:r>
+      <w:r>
+        <w:rPr>
+          <w:rFonts w:ascii="Calibri" w:eastAsia="Calibri" w:hAnsi="Calibri" w:cs="Times New Roman"/>
+          <w:sz w:val="24"/>
+        </w:rPr>
+        <w:t xml:space="preserve"> </w:t>
       </w:r>
       <w:r>
         <w:rPr>
@@ -1581,14 +2079,7 @@
           <w:rFonts w:ascii="Calibri" w:eastAsia="Calibri" w:hAnsi="Calibri" w:cs="Times New Roman"/>
           <w:sz w:val="24"/>
         </w:rPr>
-        <w:t>=</w:t>
-      </w:r>
-      <w:r>
-        <w:rPr>
-          <w:rFonts w:ascii="Calibri" w:eastAsia="Calibri" w:hAnsi="Calibri" w:cs="Times New Roman"/>
-          <w:sz w:val="24"/>
-        </w:rPr>
-        <w:t xml:space="preserve"> </w:t>
+        <w:t xml:space="preserve">= </w:t>
       </w:r>
       <w:r>
         <w:rPr>
@@ -1604,6 +2095,212 @@
           <w:rFonts w:ascii="Calibri" w:eastAsia="Calibri" w:hAnsi="Calibri" w:cs="Times New Roman"/>
           <w:sz w:val="24"/>
         </w:rPr>
+        <w:t xml:space="preserve">); 2) </w:t>
+      </w:r>
+      <w:r>
+        <w:rPr>
+          <w:rFonts w:ascii="Calibri" w:eastAsia="Calibri" w:hAnsi="Calibri" w:cs="Times New Roman"/>
+          <w:sz w:val="24"/>
+          <w:u w:val="single"/>
+        </w:rPr>
+        <w:t>Capital Punishment</w:t>
+      </w:r>
+      <w:r>
+        <w:rPr>
+          <w:rFonts w:ascii="Calibri" w:eastAsia="Calibri" w:hAnsi="Calibri" w:cs="Times New Roman"/>
+          <w:sz w:val="24"/>
+        </w:rPr>
+        <w:t>,</w:t>
+      </w:r>
+      <w:r>
+        <w:rPr>
+          <w:rFonts w:ascii="Calibri" w:eastAsia="Calibri" w:hAnsi="Calibri" w:cs="Times New Roman"/>
+          <w:sz w:val="24"/>
+        </w:rPr>
+        <w:t xml:space="preserve"> (ß = 0.</w:t>
+      </w:r>
+      <w:r>
+        <w:rPr>
+          <w:rFonts w:ascii="Calibri" w:eastAsia="Calibri" w:hAnsi="Calibri" w:cs="Times New Roman"/>
+          <w:sz w:val="24"/>
+        </w:rPr>
+        <w:t>4</w:t>
+      </w:r>
+      <w:r>
+        <w:rPr>
+          <w:rFonts w:ascii="Calibri" w:eastAsia="Calibri" w:hAnsi="Calibri" w:cs="Times New Roman"/>
+          <w:sz w:val="24"/>
+        </w:rPr>
+        <w:t>3</w:t>
+      </w:r>
+      <w:r>
+        <w:rPr>
+          <w:rFonts w:ascii="Calibri" w:eastAsia="Calibri" w:hAnsi="Calibri" w:cs="Times New Roman"/>
+          <w:sz w:val="24"/>
+        </w:rPr>
+        <w:t>1</w:t>
+      </w:r>
+      <w:r>
+        <w:rPr>
+          <w:rFonts w:ascii="Calibri" w:eastAsia="Calibri" w:hAnsi="Calibri" w:cs="Times New Roman"/>
+          <w:sz w:val="24"/>
+        </w:rPr>
+        <w:t>,</w:t>
+      </w:r>
+      <w:r>
+        <w:rPr>
+          <w:rFonts w:ascii="Calibri" w:eastAsia="Calibri" w:hAnsi="Calibri" w:cs="Times New Roman"/>
+          <w:sz w:val="24"/>
+        </w:rPr>
+        <w:t xml:space="preserve"> </w:t>
+      </w:r>
+      <w:r>
+        <w:rPr>
+          <w:rFonts w:ascii="Calibri" w:eastAsia="Calibri" w:hAnsi="Calibri" w:cs="Times New Roman"/>
+          <w:i/>
+          <w:iCs/>
+          <w:sz w:val="24"/>
+        </w:rPr>
+        <w:t>p</w:t>
+      </w:r>
+      <w:r>
+        <w:rPr>
+          <w:rFonts w:ascii="Calibri" w:eastAsia="Calibri" w:hAnsi="Calibri" w:cs="Times New Roman"/>
+          <w:sz w:val="24"/>
+        </w:rPr>
+        <w:t xml:space="preserve"> </w:t>
+      </w:r>
+      <w:r>
+        <w:rPr>
+          <w:rFonts w:ascii="Calibri" w:eastAsia="Calibri" w:hAnsi="Calibri" w:cs="Times New Roman"/>
+          <w:sz w:val="24"/>
+        </w:rPr>
+        <w:t xml:space="preserve">= </w:t>
+      </w:r>
+      <w:r>
+        <w:rPr>
+          <w:rFonts w:ascii="Calibri" w:eastAsia="Calibri" w:hAnsi="Calibri" w:cs="Times New Roman"/>
+          <w:i/>
+          <w:iCs/>
+          <w:sz w:val="24"/>
+        </w:rPr>
+        <w:t>NS</w:t>
+      </w:r>
+      <w:r>
+        <w:rPr>
+          <w:rFonts w:ascii="Calibri" w:eastAsia="Calibri" w:hAnsi="Calibri" w:cs="Times New Roman"/>
+          <w:sz w:val="24"/>
+        </w:rPr>
+        <w:t xml:space="preserve">); </w:t>
+      </w:r>
+      <w:r>
+        <w:rPr>
+          <w:rFonts w:ascii="Calibri" w:eastAsia="Calibri" w:hAnsi="Calibri" w:cs="Times New Roman"/>
+          <w:sz w:val="24"/>
+        </w:rPr>
+        <w:t>or</w:t>
+      </w:r>
+      <w:r>
+        <w:rPr>
+          <w:rFonts w:ascii="Calibri" w:eastAsia="Calibri" w:hAnsi="Calibri" w:cs="Times New Roman"/>
+          <w:sz w:val="24"/>
+        </w:rPr>
+        <w:t xml:space="preserve"> 3) </w:t>
+      </w:r>
+      <w:r>
+        <w:rPr>
+          <w:rFonts w:ascii="Calibri" w:eastAsia="Calibri" w:hAnsi="Calibri" w:cs="Times New Roman"/>
+          <w:sz w:val="24"/>
+          <w:u w:val="single"/>
+        </w:rPr>
+        <w:t>Climate Change</w:t>
+      </w:r>
+      <w:r>
+        <w:rPr>
+          <w:rFonts w:ascii="Calibri" w:eastAsia="Calibri" w:hAnsi="Calibri" w:cs="Times New Roman"/>
+          <w:sz w:val="24"/>
+        </w:rPr>
+        <w:t>,</w:t>
+      </w:r>
+      <w:r>
+        <w:rPr>
+          <w:rFonts w:ascii="Calibri" w:eastAsia="Calibri" w:hAnsi="Calibri" w:cs="Times New Roman"/>
+          <w:sz w:val="24"/>
+        </w:rPr>
+        <w:t xml:space="preserve"> (ß = </w:t>
+      </w:r>
+      <w:r>
+        <w:rPr>
+          <w:rFonts w:ascii="Calibri" w:eastAsia="Calibri" w:hAnsi="Calibri" w:cs="Times New Roman"/>
+          <w:sz w:val="24"/>
+        </w:rPr>
+        <w:t>-</w:t>
+      </w:r>
+      <w:r>
+        <w:rPr>
+          <w:rFonts w:ascii="Calibri" w:eastAsia="Calibri" w:hAnsi="Calibri" w:cs="Times New Roman"/>
+          <w:sz w:val="24"/>
+        </w:rPr>
+        <w:t>0.33</w:t>
+      </w:r>
+      <w:r>
+        <w:rPr>
+          <w:rFonts w:ascii="Calibri" w:eastAsia="Calibri" w:hAnsi="Calibri" w:cs="Times New Roman"/>
+          <w:sz w:val="24"/>
+        </w:rPr>
+        <w:t>9</w:t>
+      </w:r>
+      <w:r>
+        <w:rPr>
+          <w:rFonts w:ascii="Calibri" w:eastAsia="Calibri" w:hAnsi="Calibri" w:cs="Times New Roman"/>
+          <w:sz w:val="24"/>
+        </w:rPr>
+        <w:t>,</w:t>
+      </w:r>
+      <w:r>
+        <w:rPr>
+          <w:rFonts w:ascii="Calibri" w:eastAsia="Calibri" w:hAnsi="Calibri" w:cs="Times New Roman"/>
+          <w:sz w:val="24"/>
+        </w:rPr>
+        <w:t xml:space="preserve"> </w:t>
+      </w:r>
+      <w:r>
+        <w:rPr>
+          <w:rFonts w:ascii="Calibri" w:eastAsia="Calibri" w:hAnsi="Calibri" w:cs="Times New Roman"/>
+          <w:i/>
+          <w:iCs/>
+          <w:sz w:val="24"/>
+        </w:rPr>
+        <w:t>p</w:t>
+      </w:r>
+      <w:r>
+        <w:rPr>
+          <w:rFonts w:ascii="Calibri" w:eastAsia="Calibri" w:hAnsi="Calibri" w:cs="Times New Roman"/>
+          <w:sz w:val="24"/>
+        </w:rPr>
+        <w:t xml:space="preserve"> </w:t>
+      </w:r>
+      <w:r>
+        <w:rPr>
+          <w:rFonts w:ascii="Calibri" w:eastAsia="Calibri" w:hAnsi="Calibri" w:cs="Times New Roman"/>
+          <w:sz w:val="24"/>
+        </w:rPr>
+        <w:t xml:space="preserve">= </w:t>
+      </w:r>
+      <w:r>
+        <w:rPr>
+          <w:rFonts w:ascii="Calibri" w:eastAsia="Calibri" w:hAnsi="Calibri" w:cs="Times New Roman"/>
+          <w:i/>
+          <w:iCs/>
+          <w:sz w:val="24"/>
+        </w:rPr>
+        <w:t>NS</w:t>
+      </w:r>
+      <w:r>
+        <w:rPr>
+          <w:rFonts w:ascii="Calibri" w:eastAsia="Calibri" w:hAnsi="Calibri" w:cs="Times New Roman"/>
+          <w:sz w:val="24"/>
+        </w:rPr>
         <w:t>)</w:t>
       </w:r>
       <w:r>
@@ -1611,56 +2308,295 @@
           <w:rFonts w:ascii="Calibri" w:eastAsia="Calibri" w:hAnsi="Calibri" w:cs="Times New Roman"/>
           <w:sz w:val="24"/>
         </w:rPr>
-        <w:t>.</w:t>
-      </w:r>
-      <w:r>
-        <w:rPr>
-          <w:rFonts w:ascii="Calibri" w:eastAsia="Calibri" w:hAnsi="Calibri" w:cs="Times New Roman"/>
-          <w:sz w:val="24"/>
-        </w:rPr>
-        <w:t xml:space="preserve"> </w:t>
-      </w:r>
-      <w:r>
-        <w:rPr>
-          <w:rFonts w:ascii="Calibri" w:eastAsia="Calibri" w:hAnsi="Calibri" w:cs="Times New Roman"/>
-          <w:sz w:val="24"/>
-        </w:rPr>
-        <w:t>These results indicate</w:t>
-      </w:r>
-      <w:r>
-        <w:rPr>
-          <w:rFonts w:ascii="Calibri" w:eastAsia="Calibri" w:hAnsi="Calibri" w:cs="Times New Roman"/>
-          <w:sz w:val="24"/>
-        </w:rPr>
-        <w:t xml:space="preserve"> that participants</w:t>
-      </w:r>
-      <w:r>
-        <w:rPr>
-          <w:rFonts w:ascii="Calibri" w:eastAsia="Calibri" w:hAnsi="Calibri" w:cs="Times New Roman"/>
-          <w:sz w:val="24"/>
-        </w:rPr>
-        <w:t xml:space="preserve"> with stronger deontological orientation</w:t>
-      </w:r>
-      <w:r>
-        <w:rPr>
-          <w:rFonts w:ascii="Calibri" w:eastAsia="Calibri" w:hAnsi="Calibri" w:cs="Times New Roman"/>
-          <w:sz w:val="24"/>
-        </w:rPr>
-        <w:t xml:space="preserve"> exhibited significantly greater support for UHC</w:t>
-      </w:r>
-      <w:r>
-        <w:rPr>
-          <w:rFonts w:ascii="Calibri" w:eastAsia="Calibri" w:hAnsi="Calibri" w:cs="Times New Roman"/>
-          <w:sz w:val="24"/>
-        </w:rPr>
-        <w:t xml:space="preserve"> and that utilitarian orientation was not associated with our primary outcomes</w:t>
-      </w:r>
-      <w:r>
-        <w:rPr>
-          <w:rFonts w:ascii="Calibri" w:eastAsia="Calibri" w:hAnsi="Calibri" w:cs="Times New Roman"/>
-          <w:sz w:val="24"/>
-        </w:rPr>
-        <w:t>.</w:t>
+        <w:t xml:space="preserve">. Likewise, individual differences in health literacy had </w:t>
+      </w:r>
+      <w:r>
+        <w:rPr>
+          <w:rFonts w:ascii="Calibri" w:eastAsia="Calibri" w:hAnsi="Calibri" w:cs="Times New Roman"/>
+          <w:sz w:val="24"/>
+        </w:rPr>
+        <w:t xml:space="preserve">no significant effects on support for: 1) </w:t>
+      </w:r>
+      <w:r>
+        <w:rPr>
+          <w:rFonts w:ascii="Calibri" w:eastAsia="Calibri" w:hAnsi="Calibri" w:cs="Times New Roman"/>
+          <w:sz w:val="24"/>
+          <w:u w:val="single"/>
+        </w:rPr>
+        <w:t>Universal Health Care</w:t>
+      </w:r>
+      <w:r>
+        <w:rPr>
+          <w:rFonts w:ascii="Calibri" w:eastAsia="Calibri" w:hAnsi="Calibri" w:cs="Times New Roman"/>
+          <w:sz w:val="24"/>
+        </w:rPr>
+        <w:t>,</w:t>
+      </w:r>
+      <w:r>
+        <w:rPr>
+          <w:rFonts w:ascii="Calibri" w:eastAsia="Calibri" w:hAnsi="Calibri" w:cs="Times New Roman"/>
+          <w:sz w:val="24"/>
+        </w:rPr>
+        <w:t xml:space="preserve"> (ß = 0.</w:t>
+      </w:r>
+      <w:r>
+        <w:rPr>
+          <w:rFonts w:ascii="Calibri" w:eastAsia="Calibri" w:hAnsi="Calibri" w:cs="Times New Roman"/>
+          <w:sz w:val="24"/>
+        </w:rPr>
+        <w:t>31</w:t>
+      </w:r>
+      <w:r>
+        <w:rPr>
+          <w:rFonts w:ascii="Calibri" w:eastAsia="Calibri" w:hAnsi="Calibri" w:cs="Times New Roman"/>
+          <w:sz w:val="24"/>
+        </w:rPr>
+        <w:t>3,</w:t>
+      </w:r>
+      <w:r>
+        <w:rPr>
+          <w:rFonts w:ascii="Calibri" w:eastAsia="Calibri" w:hAnsi="Calibri" w:cs="Times New Roman"/>
+          <w:sz w:val="24"/>
+        </w:rPr>
+        <w:t xml:space="preserve"> </w:t>
+      </w:r>
+      <w:r>
+        <w:rPr>
+          <w:rFonts w:ascii="Calibri" w:eastAsia="Calibri" w:hAnsi="Calibri" w:cs="Times New Roman"/>
+          <w:i/>
+          <w:iCs/>
+          <w:sz w:val="24"/>
+        </w:rPr>
+        <w:t>p</w:t>
+      </w:r>
+      <w:r>
+        <w:rPr>
+          <w:rFonts w:ascii="Calibri" w:eastAsia="Calibri" w:hAnsi="Calibri" w:cs="Times New Roman"/>
+          <w:sz w:val="24"/>
+        </w:rPr>
+        <w:t xml:space="preserve"> </w:t>
+      </w:r>
+      <w:r>
+        <w:rPr>
+          <w:rFonts w:ascii="Calibri" w:eastAsia="Calibri" w:hAnsi="Calibri" w:cs="Times New Roman"/>
+          <w:sz w:val="24"/>
+        </w:rPr>
+        <w:t xml:space="preserve">= </w:t>
+      </w:r>
+      <w:r>
+        <w:rPr>
+          <w:rFonts w:ascii="Calibri" w:eastAsia="Calibri" w:hAnsi="Calibri" w:cs="Times New Roman"/>
+          <w:i/>
+          <w:iCs/>
+          <w:sz w:val="24"/>
+        </w:rPr>
+        <w:t>NS</w:t>
+      </w:r>
+      <w:r>
+        <w:rPr>
+          <w:rFonts w:ascii="Calibri" w:eastAsia="Calibri" w:hAnsi="Calibri" w:cs="Times New Roman"/>
+          <w:sz w:val="24"/>
+        </w:rPr>
+        <w:t xml:space="preserve">); 2) </w:t>
+      </w:r>
+      <w:r>
+        <w:rPr>
+          <w:rFonts w:ascii="Calibri" w:eastAsia="Calibri" w:hAnsi="Calibri" w:cs="Times New Roman"/>
+          <w:sz w:val="24"/>
+          <w:u w:val="single"/>
+        </w:rPr>
+        <w:t>Capital Punishment</w:t>
+      </w:r>
+      <w:r>
+        <w:rPr>
+          <w:rFonts w:ascii="Calibri" w:eastAsia="Calibri" w:hAnsi="Calibri" w:cs="Times New Roman"/>
+          <w:sz w:val="24"/>
+        </w:rPr>
+        <w:t>,</w:t>
+      </w:r>
+      <w:r>
+        <w:rPr>
+          <w:rFonts w:ascii="Calibri" w:eastAsia="Calibri" w:hAnsi="Calibri" w:cs="Times New Roman"/>
+          <w:sz w:val="24"/>
+        </w:rPr>
+        <w:t xml:space="preserve"> (ß = </w:t>
+      </w:r>
+      <w:r>
+        <w:rPr>
+          <w:rFonts w:ascii="Calibri" w:eastAsia="Calibri" w:hAnsi="Calibri" w:cs="Times New Roman"/>
+          <w:sz w:val="24"/>
+        </w:rPr>
+        <w:t>-</w:t>
+      </w:r>
+      <w:r>
+        <w:rPr>
+          <w:rFonts w:ascii="Calibri" w:eastAsia="Calibri" w:hAnsi="Calibri" w:cs="Times New Roman"/>
+          <w:sz w:val="24"/>
+        </w:rPr>
+        <w:t>0.</w:t>
+      </w:r>
+      <w:r>
+        <w:rPr>
+          <w:rFonts w:ascii="Calibri" w:eastAsia="Calibri" w:hAnsi="Calibri" w:cs="Times New Roman"/>
+          <w:sz w:val="24"/>
+        </w:rPr>
+        <w:t>62</w:t>
+      </w:r>
+      <w:r>
+        <w:rPr>
+          <w:rFonts w:ascii="Calibri" w:eastAsia="Calibri" w:hAnsi="Calibri" w:cs="Times New Roman"/>
+          <w:sz w:val="24"/>
+        </w:rPr>
+        <w:t>0,</w:t>
+      </w:r>
+      <w:r>
+        <w:rPr>
+          <w:rFonts w:ascii="Calibri" w:eastAsia="Calibri" w:hAnsi="Calibri" w:cs="Times New Roman"/>
+          <w:sz w:val="24"/>
+        </w:rPr>
+        <w:t xml:space="preserve"> </w:t>
+      </w:r>
+      <w:r>
+        <w:rPr>
+          <w:rFonts w:ascii="Calibri" w:eastAsia="Calibri" w:hAnsi="Calibri" w:cs="Times New Roman"/>
+          <w:i/>
+          <w:iCs/>
+          <w:sz w:val="24"/>
+        </w:rPr>
+        <w:t>p</w:t>
+      </w:r>
+      <w:r>
+        <w:rPr>
+          <w:rFonts w:ascii="Calibri" w:eastAsia="Calibri" w:hAnsi="Calibri" w:cs="Times New Roman"/>
+          <w:sz w:val="24"/>
+        </w:rPr>
+        <w:t xml:space="preserve"> </w:t>
+      </w:r>
+      <w:r>
+        <w:rPr>
+          <w:rFonts w:ascii="Calibri" w:eastAsia="Calibri" w:hAnsi="Calibri" w:cs="Times New Roman"/>
+          <w:sz w:val="24"/>
+        </w:rPr>
+        <w:t xml:space="preserve">= </w:t>
+      </w:r>
+      <w:r>
+        <w:rPr>
+          <w:rFonts w:ascii="Calibri" w:eastAsia="Calibri" w:hAnsi="Calibri" w:cs="Times New Roman"/>
+          <w:i/>
+          <w:iCs/>
+          <w:sz w:val="24"/>
+        </w:rPr>
+        <w:t>NS</w:t>
+      </w:r>
+      <w:r>
+        <w:rPr>
+          <w:rFonts w:ascii="Calibri" w:eastAsia="Calibri" w:hAnsi="Calibri" w:cs="Times New Roman"/>
+          <w:sz w:val="24"/>
+        </w:rPr>
+        <w:t xml:space="preserve">); and 3) </w:t>
+      </w:r>
+      <w:r>
+        <w:rPr>
+          <w:rFonts w:ascii="Calibri" w:eastAsia="Calibri" w:hAnsi="Calibri" w:cs="Times New Roman"/>
+          <w:sz w:val="24"/>
+          <w:u w:val="single"/>
+        </w:rPr>
+        <w:t>Climate Change</w:t>
+      </w:r>
+      <w:r>
+        <w:rPr>
+          <w:rFonts w:ascii="Calibri" w:eastAsia="Calibri" w:hAnsi="Calibri" w:cs="Times New Roman"/>
+          <w:sz w:val="24"/>
+        </w:rPr>
+        <w:t>,</w:t>
+      </w:r>
+      <w:r>
+        <w:rPr>
+          <w:rFonts w:ascii="Calibri" w:eastAsia="Calibri" w:hAnsi="Calibri" w:cs="Times New Roman"/>
+          <w:sz w:val="24"/>
+        </w:rPr>
+        <w:t xml:space="preserve"> (ß = </w:t>
+      </w:r>
+      <w:r>
+        <w:rPr>
+          <w:rFonts w:ascii="Calibri" w:eastAsia="Calibri" w:hAnsi="Calibri" w:cs="Times New Roman"/>
+          <w:sz w:val="24"/>
+        </w:rPr>
+        <w:t>-</w:t>
+      </w:r>
+      <w:r>
+        <w:rPr>
+          <w:rFonts w:ascii="Calibri" w:eastAsia="Calibri" w:hAnsi="Calibri" w:cs="Times New Roman"/>
+          <w:sz w:val="24"/>
+        </w:rPr>
+        <w:t>0.</w:t>
+      </w:r>
+      <w:r>
+        <w:rPr>
+          <w:rFonts w:ascii="Calibri" w:eastAsia="Calibri" w:hAnsi="Calibri" w:cs="Times New Roman"/>
+          <w:sz w:val="24"/>
+        </w:rPr>
+        <w:t>147</w:t>
+      </w:r>
+      <w:r>
+        <w:rPr>
+          <w:rFonts w:ascii="Calibri" w:eastAsia="Calibri" w:hAnsi="Calibri" w:cs="Times New Roman"/>
+          <w:sz w:val="24"/>
+        </w:rPr>
+        <w:t>,</w:t>
+      </w:r>
+      <w:r>
+        <w:rPr>
+          <w:rFonts w:ascii="Calibri" w:eastAsia="Calibri" w:hAnsi="Calibri" w:cs="Times New Roman"/>
+          <w:sz w:val="24"/>
+        </w:rPr>
+        <w:t xml:space="preserve"> </w:t>
+      </w:r>
+      <w:r>
+        <w:rPr>
+          <w:rFonts w:ascii="Calibri" w:eastAsia="Calibri" w:hAnsi="Calibri" w:cs="Times New Roman"/>
+          <w:i/>
+          <w:iCs/>
+          <w:sz w:val="24"/>
+        </w:rPr>
+        <w:t>p</w:t>
+      </w:r>
+      <w:r>
+        <w:rPr>
+          <w:rFonts w:ascii="Calibri" w:eastAsia="Calibri" w:hAnsi="Calibri" w:cs="Times New Roman"/>
+          <w:sz w:val="24"/>
+        </w:rPr>
+        <w:t xml:space="preserve"> </w:t>
+      </w:r>
+      <w:r>
+        <w:rPr>
+          <w:rFonts w:ascii="Calibri" w:eastAsia="Calibri" w:hAnsi="Calibri" w:cs="Times New Roman"/>
+          <w:sz w:val="24"/>
+        </w:rPr>
+        <w:t xml:space="preserve">= </w:t>
+      </w:r>
+      <w:r>
+        <w:rPr>
+          <w:rFonts w:ascii="Calibri" w:eastAsia="Calibri" w:hAnsi="Calibri" w:cs="Times New Roman"/>
+          <w:i/>
+          <w:iCs/>
+          <w:sz w:val="24"/>
+        </w:rPr>
+        <w:t>NS</w:t>
+      </w:r>
+      <w:r>
+        <w:rPr>
+          <w:rFonts w:ascii="Calibri" w:eastAsia="Calibri" w:hAnsi="Calibri" w:cs="Times New Roman"/>
+          <w:sz w:val="24"/>
+        </w:rPr>
+        <w:t>)</w:t>
+      </w:r>
+      <w:r>
+        <w:rPr>
+          <w:rFonts w:ascii="Calibri" w:eastAsia="Calibri" w:hAnsi="Calibri" w:cs="Times New Roman"/>
+          <w:sz w:val="24"/>
+        </w:rPr>
+        <w:t>. These results indicate that individual differences in objective/subjective numeracy and health literacy were not associated with our primary outcomes.</w:t>
       </w:r>
     </w:p>
     <w:sectPr>

</xml_diff>

<commit_message>
getting there on our study 1 and study 2 composite elements - finishing up the analysis for study 2, need to redo some analysis (time x condition interaction) for study 1.
</commit_message>
<xml_diff>
--- a/Dissertation Proposal/Restructure process/Dissertation Proposal Section Drafts/Study 1 Results Draft.docx
+++ b/Dissertation Proposal/Restructure process/Dissertation Proposal Section Drafts/Study 1 Results Draft.docx
@@ -112,16 +112,120 @@
           <w:sz w:val="24"/>
           <w:szCs w:val="24"/>
         </w:rPr>
-        <w:t xml:space="preserve">We predicted that support for our highly polarized issues would be positively correlated with the social consensus manipulation (H1), and that they would be affected in some way (e.g., our hypothesis had no </w:t>
-      </w:r>
-      <w:r>
-        <w:rPr>
-          <w:rFonts w:ascii="Calibri" w:eastAsia="Calibri" w:hAnsi="Calibri" w:cs="Times New Roman"/>
-          <w:i/>
-          <w:iCs/>
+        <w:t xml:space="preserve">We predicted </w:t>
+      </w:r>
+      <w:r>
+        <w:rPr>
+          <w:rFonts w:ascii="Calibri" w:eastAsia="Calibri" w:hAnsi="Calibri" w:cs="Times New Roman"/>
           <w:sz w:val="24"/>
           <w:szCs w:val="24"/>
         </w:rPr>
+        <w:t>strong social consensu</w:t>
+      </w:r>
+      <w:r>
+        <w:rPr>
+          <w:rFonts w:ascii="Calibri" w:eastAsia="Calibri" w:hAnsi="Calibri" w:cs="Times New Roman"/>
+          <w:sz w:val="24"/>
+          <w:szCs w:val="24"/>
+        </w:rPr>
+        <w:t>s would lead</w:t>
+      </w:r>
+      <w:r>
+        <w:rPr>
+          <w:rFonts w:ascii="Calibri" w:eastAsia="Calibri" w:hAnsi="Calibri" w:cs="Times New Roman"/>
+          <w:sz w:val="24"/>
+          <w:szCs w:val="24"/>
+        </w:rPr>
+        <w:t xml:space="preserve"> to more positive support for highly polarized issues</w:t>
+      </w:r>
+      <w:r>
+        <w:rPr>
+          <w:rFonts w:ascii="Calibri" w:eastAsia="Calibri" w:hAnsi="Calibri" w:cs="Times New Roman"/>
+          <w:sz w:val="24"/>
+          <w:szCs w:val="24"/>
+        </w:rPr>
+        <w:t xml:space="preserve"> (H1)</w:t>
+      </w:r>
+      <w:r>
+        <w:rPr>
+          <w:rFonts w:ascii="Calibri" w:eastAsia="Calibri" w:hAnsi="Calibri" w:cs="Times New Roman"/>
+          <w:sz w:val="24"/>
+          <w:szCs w:val="24"/>
+        </w:rPr>
+        <w:t xml:space="preserve">. Additionally, </w:t>
+      </w:r>
+      <w:r>
+        <w:rPr>
+          <w:rFonts w:ascii="Calibri" w:eastAsia="Calibri" w:hAnsi="Calibri" w:cs="Times New Roman"/>
+          <w:sz w:val="24"/>
+          <w:szCs w:val="24"/>
+        </w:rPr>
+        <w:t>our second hypothesis is</w:t>
+      </w:r>
+      <w:r>
+        <w:rPr>
+          <w:rFonts w:ascii="Calibri" w:eastAsia="Calibri" w:hAnsi="Calibri" w:cs="Times New Roman"/>
+          <w:sz w:val="24"/>
+          <w:szCs w:val="24"/>
+        </w:rPr>
+        <w:t xml:space="preserve"> that the ethical standards of judgement questionnaire </w:t>
+      </w:r>
+      <w:r>
+        <w:rPr>
+          <w:rFonts w:ascii="Calibri" w:eastAsia="Calibri" w:hAnsi="Calibri" w:cs="Times New Roman"/>
+          <w:sz w:val="24"/>
+          <w:szCs w:val="24"/>
+        </w:rPr>
+        <w:t>(ESJQ)</w:t>
+      </w:r>
+      <w:r>
+        <w:rPr>
+          <w:rFonts w:ascii="Calibri" w:eastAsia="Calibri" w:hAnsi="Calibri" w:cs="Times New Roman"/>
+          <w:sz w:val="24"/>
+          <w:szCs w:val="24"/>
+        </w:rPr>
+        <w:t xml:space="preserve"> </w:t>
+      </w:r>
+      <w:r>
+        <w:rPr>
+          <w:rFonts w:ascii="Calibri" w:eastAsia="Calibri" w:hAnsi="Calibri" w:cs="Times New Roman"/>
+          <w:sz w:val="24"/>
+          <w:szCs w:val="24"/>
+        </w:rPr>
+        <w:t xml:space="preserve">would </w:t>
+      </w:r>
+      <w:r>
+        <w:rPr>
+          <w:rFonts w:ascii="Calibri" w:eastAsia="Calibri" w:hAnsi="Calibri" w:cs="Times New Roman"/>
+          <w:sz w:val="24"/>
+          <w:szCs w:val="24"/>
+        </w:rPr>
+        <w:t>be a significant predictor of support for these polarized issues.</w:t>
+      </w:r>
+      <w:r>
+        <w:rPr>
+          <w:rFonts w:ascii="Calibri" w:eastAsia="Calibri" w:hAnsi="Calibri" w:cs="Times New Roman"/>
+          <w:sz w:val="24"/>
+          <w:szCs w:val="24"/>
+        </w:rPr>
+        <w:t xml:space="preserve"> </w:t>
+      </w:r>
+      <w:r>
+        <w:rPr>
+          <w:rFonts w:ascii="Calibri" w:eastAsia="Calibri" w:hAnsi="Calibri" w:cs="Times New Roman"/>
+          <w:sz w:val="24"/>
+          <w:szCs w:val="24"/>
+        </w:rPr>
+        <w:t xml:space="preserve"> (e.g., our hypothesis had no </w:t>
+      </w:r>
+      <w:r>
+        <w:rPr>
+          <w:rFonts w:ascii="Calibri" w:eastAsia="Calibri" w:hAnsi="Calibri" w:cs="Times New Roman"/>
+          <w:i/>
+          <w:iCs/>
+          <w:sz w:val="24"/>
+          <w:szCs w:val="24"/>
+        </w:rPr>
         <w:t>a-priori</w:t>
       </w:r>
       <w:r>
@@ -141,7 +245,7 @@
           <w:sz w:val="24"/>
           <w:szCs w:val="24"/>
         </w:rPr>
-        <w:t>directional effect) by deontological (H2a) and utilitarian (H2b) orientation.</w:t>
+        <w:t>directional effect).</w:t>
       </w:r>
       <w:r>
         <w:rPr>
@@ -166,6 +270,14 @@
           <w:szCs w:val="24"/>
         </w:rPr>
         <w:t>s was .05</w:t>
+      </w:r>
+      <w:r>
+        <w:rPr>
+          <w:rFonts w:ascii="Calibri" w:eastAsia="Calibri" w:hAnsi="Calibri" w:cs="Times New Roman"/>
+          <w:sz w:val="24"/>
+          <w:szCs w:val="24"/>
+        </w:rPr>
+        <w:t>.</w:t>
       </w:r>
     </w:p>
     <w:p>
@@ -209,7 +321,92 @@
           <w:rFonts w:ascii="Calibri" w:eastAsia="Calibri" w:hAnsi="Calibri" w:cs="Times New Roman"/>
           <w:sz w:val="24"/>
         </w:rPr>
-        <w:t xml:space="preserve">In support of H1, </w:t>
+        <w:t>To test</w:t>
+      </w:r>
+      <w:r>
+        <w:rPr>
+          <w:rFonts w:ascii="Calibri" w:eastAsia="Calibri" w:hAnsi="Calibri" w:cs="Times New Roman"/>
+          <w:sz w:val="24"/>
+        </w:rPr>
+        <w:t xml:space="preserve"> H1, </w:t>
+      </w:r>
+      <w:r>
+        <w:rPr>
+          <w:rFonts w:ascii="Calibri" w:eastAsia="Calibri" w:hAnsi="Calibri" w:cs="Times New Roman"/>
+          <w:sz w:val="24"/>
+        </w:rPr>
+        <w:t xml:space="preserve">we </w:t>
+      </w:r>
+      <w:r>
+        <w:rPr>
+          <w:rFonts w:ascii="Calibri" w:eastAsia="Calibri" w:hAnsi="Calibri" w:cs="Times New Roman"/>
+          <w:sz w:val="24"/>
+          <w:highlight w:val="yellow"/>
+        </w:rPr>
+        <w:t>conducted mixed ANOVA where ….</w:t>
+      </w:r>
+      <w:r>
+        <w:rPr>
+          <w:rFonts w:ascii="Calibri" w:eastAsia="Calibri" w:hAnsi="Calibri" w:cs="Times New Roman"/>
+          <w:sz w:val="24"/>
+          <w:highlight w:val="yellow"/>
+        </w:rPr>
+        <w:t xml:space="preserve"> [mixed b/c time is within and condition is between] … would be revealed using a time x condition interaction</w:t>
+      </w:r>
+      <w:r>
+        <w:rPr>
+          <w:rFonts w:ascii="Calibri" w:eastAsia="Calibri" w:hAnsi="Calibri" w:cs="Times New Roman"/>
+          <w:sz w:val="24"/>
+          <w:highlight w:val="yellow"/>
+        </w:rPr>
+        <w:t xml:space="preserve"> (</w:t>
+      </w:r>
+      <w:r>
+        <w:rPr>
+          <w:rFonts w:ascii="Calibri" w:eastAsia="Calibri" w:hAnsi="Calibri" w:cs="Times New Roman"/>
+          <w:sz w:val="24"/>
+          <w:highlight w:val="yellow"/>
+        </w:rPr>
+        <w:t>additionally, make clear</w:t>
+      </w:r>
+      <w:r>
+        <w:rPr>
+          <w:rFonts w:ascii="Calibri" w:eastAsia="Calibri" w:hAnsi="Calibri" w:cs="Times New Roman"/>
+          <w:sz w:val="24"/>
+          <w:highlight w:val="yellow"/>
+        </w:rPr>
+        <w:t xml:space="preserve"> what is the tool we used to provide this evidence?</w:t>
+      </w:r>
+      <w:r>
+        <w:rPr>
+          <w:rFonts w:ascii="Calibri" w:eastAsia="Calibri" w:hAnsi="Calibri" w:cs="Times New Roman"/>
+          <w:sz w:val="24"/>
+          <w:highlight w:val="yellow"/>
+        </w:rPr>
+        <w:t>, be very specific as to what exact regression I ran to find this.</w:t>
+      </w:r>
+      <w:r>
+        <w:rPr>
+          <w:rFonts w:ascii="Calibri" w:eastAsia="Calibri" w:hAnsi="Calibri" w:cs="Times New Roman"/>
+          <w:sz w:val="24"/>
+          <w:highlight w:val="yellow"/>
+        </w:rPr>
+        <w:t xml:space="preserve"> E.g., this is my regression, with my predictors, this is my IV and DV and what the mechanism is to get there</w:t>
+      </w:r>
+      <w:r>
+        <w:rPr>
+          <w:rFonts w:ascii="Calibri" w:eastAsia="Calibri" w:hAnsi="Calibri" w:cs="Times New Roman"/>
+          <w:sz w:val="24"/>
+          <w:highlight w:val="yellow"/>
+        </w:rPr>
+        <w:t>)</w:t>
+      </w:r>
+      <w:r>
+        <w:rPr>
+          <w:rFonts w:ascii="Calibri" w:eastAsia="Calibri" w:hAnsi="Calibri" w:cs="Times New Roman"/>
+          <w:sz w:val="24"/>
+        </w:rPr>
+        <w:t xml:space="preserve"> </w:t>
       </w:r>
       <w:r>
         <w:rPr>
@@ -223,7 +420,29 @@
           <w:rFonts w:ascii="Calibri" w:eastAsia="Calibri" w:hAnsi="Calibri" w:cs="Times New Roman"/>
           <w:sz w:val="24"/>
         </w:rPr>
-        <w:t xml:space="preserve"> significant pre-post differences </w:t>
+        <w:t xml:space="preserve"> </w:t>
+      </w:r>
+      <w:r>
+        <w:rPr>
+          <w:rFonts w:ascii="Calibri" w:eastAsia="Calibri" w:hAnsi="Calibri" w:cs="Times New Roman"/>
+          <w:sz w:val="24"/>
+          <w:highlight w:val="yellow"/>
+        </w:rPr>
+        <w:t>[a significant time x condition interaction, s.t. in the high social consensus condition, there is a greater pre-post difference in a for the high vs the low group]</w:t>
+      </w:r>
+      <w:r>
+        <w:rPr>
+          <w:rFonts w:ascii="Calibri" w:eastAsia="Calibri" w:hAnsi="Calibri" w:cs="Times New Roman"/>
+          <w:sz w:val="24"/>
+        </w:rPr>
+        <w:t xml:space="preserve"> </w:t>
+      </w:r>
+      <w:r>
+        <w:rPr>
+          <w:rFonts w:ascii="Calibri" w:eastAsia="Calibri" w:hAnsi="Calibri" w:cs="Times New Roman"/>
+          <w:sz w:val="24"/>
+        </w:rPr>
+        <w:t xml:space="preserve">significant pre-post differences </w:t>
       </w:r>
       <w:r>
         <w:rPr>
@@ -806,7 +1025,15 @@
           <w:rFonts w:ascii="Calibri" w:eastAsia="Calibri" w:hAnsi="Calibri" w:cs="Times New Roman"/>
           <w:sz w:val="24"/>
         </w:rPr>
-        <w:t xml:space="preserve"> (</w:t>
+        <w:t xml:space="preserve"> </w:t>
+      </w:r>
+      <w:r>
+        <w:rPr>
+          <w:rFonts w:ascii="Calibri" w:eastAsia="Calibri" w:hAnsi="Calibri" w:cs="Times New Roman"/>
+          <w:sz w:val="24"/>
+        </w:rPr>
+        <w:lastRenderedPageBreak/>
+        <w:t>(</w:t>
       </w:r>
       <w:r>
         <w:rPr>
@@ -890,7 +1117,93 @@
           <w:rFonts w:ascii="Calibri" w:eastAsia="Calibri" w:hAnsi="Calibri" w:cs="Times New Roman"/>
           <w:sz w:val="24"/>
         </w:rPr>
-        <w:t xml:space="preserve"> This indicates that participants exhibited significantly greater support for UHC, capital punishment, and climate change action after the social consensus manipulation than before.</w:t>
+        <w:t xml:space="preserve"> </w:t>
+      </w:r>
+      <w:r>
+        <w:rPr>
+          <w:rFonts w:ascii="Calibri" w:eastAsia="Calibri" w:hAnsi="Calibri" w:cs="Times New Roman"/>
+          <w:sz w:val="24"/>
+          <w:highlight w:val="yellow"/>
+        </w:rPr>
+        <w:t>(</w:t>
+      </w:r>
+      <w:r>
+        <w:rPr>
+          <w:rFonts w:ascii="Calibri" w:eastAsia="Calibri" w:hAnsi="Calibri" w:cs="Times New Roman"/>
+          <w:sz w:val="24"/>
+          <w:highlight w:val="yellow"/>
+        </w:rPr>
+        <w:t xml:space="preserve"> Directly test the </w:t>
+      </w:r>
+      <w:r>
+        <w:rPr>
+          <w:rFonts w:ascii="Calibri" w:eastAsia="Calibri" w:hAnsi="Calibri" w:cs="Times New Roman"/>
+          <w:sz w:val="24"/>
+          <w:highlight w:val="yellow"/>
+        </w:rPr>
+        <w:t>interaction for condition and time</w:t>
+      </w:r>
+      <w:r>
+        <w:rPr>
+          <w:rFonts w:ascii="Calibri" w:eastAsia="Calibri" w:hAnsi="Calibri" w:cs="Times New Roman"/>
+          <w:sz w:val="24"/>
+          <w:highlight w:val="yellow"/>
+        </w:rPr>
+        <w:t xml:space="preserve"> here instead of looking at pre/post</w:t>
+      </w:r>
+      <w:r>
+        <w:rPr>
+          <w:rFonts w:ascii="Calibri" w:eastAsia="Calibri" w:hAnsi="Calibri" w:cs="Times New Roman"/>
+          <w:sz w:val="24"/>
+          <w:highlight w:val="yellow"/>
+        </w:rPr>
+        <w:t>… our paragraph is missing clear information indicating statistical significance in the decrease condition as well</w:t>
+      </w:r>
+      <w:r>
+        <w:rPr>
+          <w:rFonts w:ascii="Calibri" w:eastAsia="Calibri" w:hAnsi="Calibri" w:cs="Times New Roman"/>
+          <w:sz w:val="24"/>
+          <w:highlight w:val="yellow"/>
+        </w:rPr>
+        <w:t>, we can show a box, the info above has ONE column [the high condition] and we need a second column, the column for the [low condition]</w:t>
+      </w:r>
+      <w:r>
+        <w:rPr>
+          <w:rFonts w:ascii="Calibri" w:eastAsia="Calibri" w:hAnsi="Calibri" w:cs="Times New Roman"/>
+          <w:sz w:val="24"/>
+          <w:highlight w:val="yellow"/>
+        </w:rPr>
+        <w:t xml:space="preserve"> – we need to find that the pre-post pattern is different for one group [e.g., the high soc. Consensus] and the other group [low social consensus]</w:t>
+      </w:r>
+      <w:r>
+        <w:rPr>
+          <w:rFonts w:ascii="Calibri" w:eastAsia="Calibri" w:hAnsi="Calibri" w:cs="Times New Roman"/>
+          <w:sz w:val="24"/>
+          <w:highlight w:val="yellow"/>
+        </w:rPr>
+        <w:t>.</w:t>
+      </w:r>
+      <w:r>
+        <w:rPr>
+          <w:rFonts w:ascii="Calibri" w:eastAsia="Calibri" w:hAnsi="Calibri" w:cs="Times New Roman"/>
+          <w:sz w:val="24"/>
+          <w:highlight w:val="yellow"/>
+        </w:rPr>
+        <w:t>)</w:t>
+      </w:r>
+      <w:r>
+        <w:rPr>
+          <w:rFonts w:ascii="Calibri" w:eastAsia="Calibri" w:hAnsi="Calibri" w:cs="Times New Roman"/>
+          <w:sz w:val="24"/>
+        </w:rPr>
+        <w:t xml:space="preserve"> </w:t>
+      </w:r>
+      <w:r>
+        <w:rPr>
+          <w:rFonts w:ascii="Calibri" w:eastAsia="Calibri" w:hAnsi="Calibri" w:cs="Times New Roman"/>
+          <w:sz w:val="24"/>
+        </w:rPr>
+        <w:t>This indicates that participants exhibited significantly greater support for UHC, capital punishment, and climate change action after the social consensus manipulation than before.</w:t>
       </w:r>
     </w:p>
     <w:p>
@@ -934,7 +1247,14 @@
           <w:rFonts w:ascii="Calibri" w:eastAsia="Calibri" w:hAnsi="Calibri" w:cs="Times New Roman"/>
           <w:sz w:val="24"/>
         </w:rPr>
-        <w:t>In support of H2</w:t>
+        <w:t>There was mixed support</w:t>
+      </w:r>
+      <w:r>
+        <w:rPr>
+          <w:rFonts w:ascii="Calibri" w:eastAsia="Calibri" w:hAnsi="Calibri" w:cs="Times New Roman"/>
+          <w:sz w:val="24"/>
+        </w:rPr>
+        <w:t xml:space="preserve"> of H2</w:t>
       </w:r>
       <w:r>
         <w:rPr>
@@ -948,35 +1268,256 @@
           <w:rFonts w:ascii="Calibri" w:eastAsia="Calibri" w:hAnsi="Calibri" w:cs="Times New Roman"/>
           <w:sz w:val="24"/>
         </w:rPr>
+        <w:t>.</w:t>
+      </w:r>
+      <w:r>
+        <w:rPr>
+          <w:rFonts w:ascii="Calibri" w:eastAsia="Calibri" w:hAnsi="Calibri" w:cs="Times New Roman"/>
+          <w:sz w:val="24"/>
+        </w:rPr>
+        <w:t xml:space="preserve"> </w:t>
+      </w:r>
+      <w:r>
+        <w:rPr>
+          <w:rFonts w:ascii="Calibri" w:eastAsia="Calibri" w:hAnsi="Calibri" w:cs="Times New Roman"/>
+          <w:sz w:val="24"/>
+        </w:rPr>
+        <w:t>D</w:t>
+      </w:r>
+      <w:r>
+        <w:rPr>
+          <w:rFonts w:ascii="Calibri" w:eastAsia="Calibri" w:hAnsi="Calibri" w:cs="Times New Roman"/>
+          <w:sz w:val="24"/>
+        </w:rPr>
+        <w:t xml:space="preserve">eontological orientation </w:t>
+      </w:r>
+      <w:r>
+        <w:rPr>
+          <w:rFonts w:ascii="Calibri" w:eastAsia="Calibri" w:hAnsi="Calibri" w:cs="Times New Roman"/>
+          <w:sz w:val="24"/>
+        </w:rPr>
+        <w:t xml:space="preserve">was a significant predictor of </w:t>
+      </w:r>
+      <w:r>
+        <w:rPr>
+          <w:rFonts w:ascii="Calibri" w:eastAsia="Calibri" w:hAnsi="Calibri" w:cs="Times New Roman"/>
+          <w:sz w:val="24"/>
+        </w:rPr>
+        <w:t xml:space="preserve">support for </w:t>
+      </w:r>
+      <w:r>
+        <w:rPr>
+          <w:rFonts w:ascii="Calibri" w:eastAsia="Calibri" w:hAnsi="Calibri" w:cs="Times New Roman"/>
+          <w:sz w:val="24"/>
+          <w:u w:val="single"/>
+        </w:rPr>
+        <w:t>Universal Health Care</w:t>
+      </w:r>
+      <w:r>
+        <w:rPr>
+          <w:rFonts w:ascii="Calibri" w:eastAsia="Calibri" w:hAnsi="Calibri" w:cs="Times New Roman"/>
+          <w:sz w:val="24"/>
+        </w:rPr>
+        <w:t xml:space="preserve"> (</w:t>
+      </w:r>
+      <w:r>
+        <w:rPr>
+          <w:rFonts w:ascii="Calibri" w:eastAsia="Calibri" w:hAnsi="Calibri" w:cs="Times New Roman"/>
+          <w:sz w:val="24"/>
+        </w:rPr>
+        <w:t xml:space="preserve">ß = 3.504, </w:t>
+      </w:r>
+      <w:r>
+        <w:rPr>
+          <w:rFonts w:ascii="Calibri" w:eastAsia="Calibri" w:hAnsi="Calibri" w:cs="Times New Roman"/>
+          <w:i/>
+          <w:iCs/>
+          <w:sz w:val="24"/>
+        </w:rPr>
+        <w:t>p</w:t>
+      </w:r>
+      <w:r>
+        <w:rPr>
+          <w:rFonts w:ascii="Calibri" w:eastAsia="Calibri" w:hAnsi="Calibri" w:cs="Times New Roman"/>
+          <w:sz w:val="24"/>
+        </w:rPr>
+        <w:t xml:space="preserve"> &lt; .0</w:t>
+      </w:r>
+      <w:r>
+        <w:rPr>
+          <w:rFonts w:ascii="Calibri" w:eastAsia="Calibri" w:hAnsi="Calibri" w:cs="Times New Roman"/>
+          <w:sz w:val="24"/>
+        </w:rPr>
+        <w:t>5</w:t>
+      </w:r>
+      <w:r>
+        <w:rPr>
+          <w:rFonts w:ascii="Calibri" w:eastAsia="Calibri" w:hAnsi="Calibri" w:cs="Times New Roman"/>
+          <w:sz w:val="24"/>
+        </w:rPr>
+        <w:t>)</w:t>
+      </w:r>
+      <w:r>
+        <w:rPr>
+          <w:rFonts w:ascii="Calibri" w:eastAsia="Calibri" w:hAnsi="Calibri" w:cs="Times New Roman"/>
+          <w:sz w:val="24"/>
+        </w:rPr>
+        <w:t xml:space="preserve">, where greater </w:t>
+      </w:r>
+      <w:r>
+        <w:rPr>
+          <w:rFonts w:ascii="Calibri" w:eastAsia="Calibri" w:hAnsi="Calibri" w:cs="Times New Roman"/>
+          <w:sz w:val="24"/>
+        </w:rPr>
+        <w:t>deontological orientation was associated with greater support for UHC</w:t>
+      </w:r>
+      <w:r>
+        <w:rPr>
+          <w:rFonts w:ascii="Calibri" w:eastAsia="Calibri" w:hAnsi="Calibri" w:cs="Times New Roman"/>
+          <w:sz w:val="24"/>
+        </w:rPr>
+        <w:t xml:space="preserve"> but not for</w:t>
+      </w:r>
+      <w:r>
+        <w:rPr>
+          <w:rFonts w:ascii="Calibri" w:eastAsia="Calibri" w:hAnsi="Calibri" w:cs="Times New Roman"/>
+          <w:sz w:val="24"/>
+        </w:rPr>
+        <w:t xml:space="preserve"> </w:t>
+      </w:r>
+      <w:r>
+        <w:rPr>
+          <w:rFonts w:ascii="Calibri" w:eastAsia="Calibri" w:hAnsi="Calibri" w:cs="Times New Roman"/>
+          <w:sz w:val="24"/>
+          <w:u w:val="single"/>
+        </w:rPr>
+        <w:t>C</w:t>
+      </w:r>
+      <w:r>
+        <w:rPr>
+          <w:rFonts w:ascii="Calibri" w:eastAsia="Calibri" w:hAnsi="Calibri" w:cs="Times New Roman"/>
+          <w:sz w:val="24"/>
+          <w:u w:val="single"/>
+        </w:rPr>
+        <w:t xml:space="preserve">apital </w:t>
+      </w:r>
+      <w:r>
+        <w:rPr>
+          <w:rFonts w:ascii="Calibri" w:eastAsia="Calibri" w:hAnsi="Calibri" w:cs="Times New Roman"/>
+          <w:sz w:val="24"/>
+          <w:u w:val="single"/>
+        </w:rPr>
+        <w:t>P</w:t>
+      </w:r>
+      <w:r>
+        <w:rPr>
+          <w:rFonts w:ascii="Calibri" w:eastAsia="Calibri" w:hAnsi="Calibri" w:cs="Times New Roman"/>
+          <w:sz w:val="24"/>
+          <w:u w:val="single"/>
+        </w:rPr>
+        <w:t>unishment</w:t>
+      </w:r>
+      <w:r>
+        <w:rPr>
+          <w:rFonts w:ascii="Calibri" w:eastAsia="Calibri" w:hAnsi="Calibri" w:cs="Times New Roman"/>
+          <w:sz w:val="24"/>
+        </w:rPr>
+        <w:t xml:space="preserve"> </w:t>
+      </w:r>
+      <w:r>
+        <w:rPr>
+          <w:rFonts w:ascii="Calibri" w:eastAsia="Calibri" w:hAnsi="Calibri" w:cs="Times New Roman"/>
+          <w:sz w:val="24"/>
+        </w:rPr>
+        <w:t>(</w:t>
+      </w:r>
+      <w:r>
+        <w:rPr>
+          <w:rFonts w:ascii="Calibri" w:eastAsia="Calibri" w:hAnsi="Calibri" w:cs="Times New Roman"/>
+          <w:sz w:val="24"/>
+        </w:rPr>
+        <w:t xml:space="preserve">ß = </w:t>
+      </w:r>
+      <w:r>
+        <w:rPr>
+          <w:rFonts w:ascii="Calibri" w:eastAsia="Calibri" w:hAnsi="Calibri" w:cs="Times New Roman"/>
+          <w:sz w:val="24"/>
+        </w:rPr>
+        <w:t>1</w:t>
+      </w:r>
+      <w:r>
+        <w:rPr>
+          <w:rFonts w:ascii="Calibri" w:eastAsia="Calibri" w:hAnsi="Calibri" w:cs="Times New Roman"/>
+          <w:sz w:val="24"/>
+        </w:rPr>
+        <w:t>.</w:t>
+      </w:r>
+      <w:r>
+        <w:rPr>
+          <w:rFonts w:ascii="Calibri" w:eastAsia="Calibri" w:hAnsi="Calibri" w:cs="Times New Roman"/>
+          <w:sz w:val="24"/>
+        </w:rPr>
+        <w:t>28</w:t>
+      </w:r>
+      <w:r>
+        <w:rPr>
+          <w:rFonts w:ascii="Calibri" w:eastAsia="Calibri" w:hAnsi="Calibri" w:cs="Times New Roman"/>
+          <w:sz w:val="24"/>
+        </w:rPr>
         <w:t xml:space="preserve">, </w:t>
       </w:r>
       <w:r>
         <w:rPr>
           <w:rFonts w:ascii="Calibri" w:eastAsia="Calibri" w:hAnsi="Calibri" w:cs="Times New Roman"/>
-          <w:sz w:val="24"/>
-        </w:rPr>
-        <w:t>greater</w:t>
-      </w:r>
-      <w:r>
-        <w:rPr>
-          <w:rFonts w:ascii="Calibri" w:eastAsia="Calibri" w:hAnsi="Calibri" w:cs="Times New Roman"/>
-          <w:sz w:val="24"/>
-        </w:rPr>
-        <w:t xml:space="preserve"> deontological orientation resulted in a significant </w:t>
-      </w:r>
-      <w:r>
-        <w:rPr>
-          <w:rFonts w:ascii="Calibri" w:eastAsia="Calibri" w:hAnsi="Calibri" w:cs="Times New Roman"/>
-          <w:sz w:val="24"/>
-        </w:rPr>
-        <w:t>increase in</w:t>
-      </w:r>
-      <w:r>
-        <w:rPr>
-          <w:rFonts w:ascii="Calibri" w:eastAsia="Calibri" w:hAnsi="Calibri" w:cs="Times New Roman"/>
-          <w:sz w:val="24"/>
-        </w:rPr>
-        <w:t xml:space="preserve"> support for </w:t>
+          <w:i/>
+          <w:iCs/>
+          <w:sz w:val="24"/>
+        </w:rPr>
+        <w:t>p</w:t>
+      </w:r>
+      <w:r>
+        <w:rPr>
+          <w:rFonts w:ascii="Calibri" w:eastAsia="Calibri" w:hAnsi="Calibri" w:cs="Times New Roman"/>
+          <w:sz w:val="24"/>
+        </w:rPr>
+        <w:t xml:space="preserve"> </w:t>
+      </w:r>
+      <w:r>
+        <w:rPr>
+          <w:rFonts w:ascii="Calibri" w:eastAsia="Calibri" w:hAnsi="Calibri" w:cs="Times New Roman"/>
+          <w:sz w:val="24"/>
+        </w:rPr>
+        <w:t xml:space="preserve">= </w:t>
+      </w:r>
+      <w:r>
+        <w:rPr>
+          <w:rFonts w:ascii="Calibri" w:eastAsia="Calibri" w:hAnsi="Calibri" w:cs="Times New Roman"/>
+          <w:i/>
+          <w:iCs/>
+          <w:sz w:val="24"/>
+        </w:rPr>
+        <w:t>NS</w:t>
+      </w:r>
+      <w:r>
+        <w:rPr>
+          <w:rFonts w:ascii="Calibri" w:eastAsia="Calibri" w:hAnsi="Calibri" w:cs="Times New Roman"/>
+          <w:sz w:val="24"/>
+        </w:rPr>
+        <w:t xml:space="preserve">) </w:t>
+      </w:r>
+      <w:r>
+        <w:rPr>
+          <w:rFonts w:ascii="Calibri" w:eastAsia="Calibri" w:hAnsi="Calibri" w:cs="Times New Roman"/>
+          <w:sz w:val="24"/>
+        </w:rPr>
+        <w:t>or</w:t>
+      </w:r>
+      <w:r>
+        <w:rPr>
+          <w:rFonts w:ascii="Calibri" w:eastAsia="Calibri" w:hAnsi="Calibri" w:cs="Times New Roman"/>
+          <w:sz w:val="24"/>
+        </w:rPr>
+        <w:t xml:space="preserve"> </w:t>
       </w:r>
       <w:r>
         <w:rPr>
@@ -984,6 +1525,154 @@
           <w:sz w:val="24"/>
           <w:u w:val="single"/>
         </w:rPr>
+        <w:t>C</w:t>
+      </w:r>
+      <w:r>
+        <w:rPr>
+          <w:rFonts w:ascii="Calibri" w:eastAsia="Calibri" w:hAnsi="Calibri" w:cs="Times New Roman"/>
+          <w:sz w:val="24"/>
+          <w:u w:val="single"/>
+        </w:rPr>
+        <w:t xml:space="preserve">limate </w:t>
+      </w:r>
+      <w:r>
+        <w:rPr>
+          <w:rFonts w:ascii="Calibri" w:eastAsia="Calibri" w:hAnsi="Calibri" w:cs="Times New Roman"/>
+          <w:sz w:val="24"/>
+          <w:u w:val="single"/>
+        </w:rPr>
+        <w:t>C</w:t>
+      </w:r>
+      <w:r>
+        <w:rPr>
+          <w:rFonts w:ascii="Calibri" w:eastAsia="Calibri" w:hAnsi="Calibri" w:cs="Times New Roman"/>
+          <w:sz w:val="24"/>
+          <w:u w:val="single"/>
+        </w:rPr>
+        <w:t>hange</w:t>
+      </w:r>
+      <w:r>
+        <w:rPr>
+          <w:rFonts w:ascii="Calibri" w:eastAsia="Calibri" w:hAnsi="Calibri" w:cs="Times New Roman"/>
+          <w:sz w:val="24"/>
+        </w:rPr>
+        <w:t xml:space="preserve"> (</w:t>
+      </w:r>
+      <w:r>
+        <w:rPr>
+          <w:rFonts w:ascii="Calibri" w:eastAsia="Calibri" w:hAnsi="Calibri" w:cs="Times New Roman"/>
+          <w:sz w:val="24"/>
+        </w:rPr>
+        <w:t xml:space="preserve">ß = </w:t>
+      </w:r>
+      <w:r>
+        <w:rPr>
+          <w:rFonts w:ascii="Calibri" w:eastAsia="Calibri" w:hAnsi="Calibri" w:cs="Times New Roman"/>
+          <w:sz w:val="24"/>
+        </w:rPr>
+        <w:t>1.03</w:t>
+      </w:r>
+      <w:r>
+        <w:rPr>
+          <w:rFonts w:ascii="Calibri" w:eastAsia="Calibri" w:hAnsi="Calibri" w:cs="Times New Roman"/>
+          <w:sz w:val="24"/>
+        </w:rPr>
+        <w:t xml:space="preserve">, </w:t>
+      </w:r>
+      <w:r>
+        <w:rPr>
+          <w:rFonts w:ascii="Calibri" w:eastAsia="Calibri" w:hAnsi="Calibri" w:cs="Times New Roman"/>
+          <w:i/>
+          <w:iCs/>
+          <w:sz w:val="24"/>
+        </w:rPr>
+        <w:t>p</w:t>
+      </w:r>
+      <w:r>
+        <w:rPr>
+          <w:rFonts w:ascii="Calibri" w:eastAsia="Calibri" w:hAnsi="Calibri" w:cs="Times New Roman"/>
+          <w:sz w:val="24"/>
+        </w:rPr>
+        <w:t xml:space="preserve"> </w:t>
+      </w:r>
+      <w:r>
+        <w:rPr>
+          <w:rFonts w:ascii="Calibri" w:eastAsia="Calibri" w:hAnsi="Calibri" w:cs="Times New Roman"/>
+          <w:sz w:val="24"/>
+        </w:rPr>
+        <w:t>=</w:t>
+      </w:r>
+      <w:r>
+        <w:rPr>
+          <w:rFonts w:ascii="Calibri" w:eastAsia="Calibri" w:hAnsi="Calibri" w:cs="Times New Roman"/>
+          <w:sz w:val="24"/>
+        </w:rPr>
+        <w:t xml:space="preserve"> </w:t>
+      </w:r>
+      <w:r>
+        <w:rPr>
+          <w:rFonts w:ascii="Calibri" w:eastAsia="Calibri" w:hAnsi="Calibri" w:cs="Times New Roman"/>
+          <w:i/>
+          <w:iCs/>
+          <w:sz w:val="24"/>
+        </w:rPr>
+        <w:t>NS</w:t>
+      </w:r>
+      <w:r>
+        <w:rPr>
+          <w:rFonts w:ascii="Calibri" w:eastAsia="Calibri" w:hAnsi="Calibri" w:cs="Times New Roman"/>
+          <w:sz w:val="24"/>
+        </w:rPr>
+        <w:t>)</w:t>
+      </w:r>
+      <w:r>
+        <w:rPr>
+          <w:rFonts w:ascii="Calibri" w:eastAsia="Calibri" w:hAnsi="Calibri" w:cs="Times New Roman"/>
+          <w:sz w:val="24"/>
+        </w:rPr>
+        <w:t>.</w:t>
+      </w:r>
+      <w:r>
+        <w:rPr>
+          <w:rFonts w:ascii="Calibri" w:eastAsia="Calibri" w:hAnsi="Calibri" w:cs="Times New Roman"/>
+          <w:sz w:val="24"/>
+        </w:rPr>
+        <w:t xml:space="preserve"> Furthermore, there </w:t>
+      </w:r>
+      <w:r>
+        <w:rPr>
+          <w:rFonts w:ascii="Calibri" w:eastAsia="Calibri" w:hAnsi="Calibri" w:cs="Times New Roman"/>
+          <w:sz w:val="24"/>
+        </w:rPr>
+        <w:t>was no</w:t>
+      </w:r>
+      <w:r>
+        <w:rPr>
+          <w:rFonts w:ascii="Calibri" w:eastAsia="Calibri" w:hAnsi="Calibri" w:cs="Times New Roman"/>
+          <w:sz w:val="24"/>
+        </w:rPr>
+        <w:t xml:space="preserve"> support of H2b; greater utilitarian orientation </w:t>
+      </w:r>
+      <w:r>
+        <w:rPr>
+          <w:rFonts w:ascii="Calibri" w:eastAsia="Calibri" w:hAnsi="Calibri" w:cs="Times New Roman"/>
+          <w:sz w:val="24"/>
+        </w:rPr>
+        <w:t>did not</w:t>
+      </w:r>
+      <w:r>
+        <w:rPr>
+          <w:rFonts w:ascii="Calibri" w:eastAsia="Calibri" w:hAnsi="Calibri" w:cs="Times New Roman"/>
+          <w:sz w:val="24"/>
+        </w:rPr>
+        <w:t xml:space="preserve"> affect support for </w:t>
+      </w:r>
+      <w:r>
+        <w:rPr>
+          <w:rFonts w:ascii="Calibri" w:eastAsia="Calibri" w:hAnsi="Calibri" w:cs="Times New Roman"/>
+          <w:sz w:val="24"/>
+          <w:u w:val="single"/>
+        </w:rPr>
         <w:t>Universal Health Care</w:t>
       </w:r>
       <w:r>
@@ -991,6 +1680,217 @@
           <w:rFonts w:ascii="Calibri" w:eastAsia="Calibri" w:hAnsi="Calibri" w:cs="Times New Roman"/>
           <w:sz w:val="24"/>
         </w:rPr>
+        <w:t xml:space="preserve"> (ß = </w:t>
+      </w:r>
+      <w:r>
+        <w:rPr>
+          <w:rFonts w:ascii="Calibri" w:eastAsia="Calibri" w:hAnsi="Calibri" w:cs="Times New Roman"/>
+          <w:sz w:val="24"/>
+        </w:rPr>
+        <w:t>-0</w:t>
+      </w:r>
+      <w:r>
+        <w:rPr>
+          <w:rFonts w:ascii="Calibri" w:eastAsia="Calibri" w:hAnsi="Calibri" w:cs="Times New Roman"/>
+          <w:sz w:val="24"/>
+        </w:rPr>
+        <w:t>.</w:t>
+      </w:r>
+      <w:r>
+        <w:rPr>
+          <w:rFonts w:ascii="Calibri" w:eastAsia="Calibri" w:hAnsi="Calibri" w:cs="Times New Roman"/>
+          <w:sz w:val="24"/>
+        </w:rPr>
+        <w:t>470</w:t>
+      </w:r>
+      <w:r>
+        <w:rPr>
+          <w:rFonts w:ascii="Calibri" w:eastAsia="Calibri" w:hAnsi="Calibri" w:cs="Times New Roman"/>
+          <w:sz w:val="24"/>
+        </w:rPr>
+        <w:t>,</w:t>
+      </w:r>
+      <w:r>
+        <w:rPr>
+          <w:rFonts w:ascii="Calibri" w:eastAsia="Calibri" w:hAnsi="Calibri" w:cs="Times New Roman"/>
+          <w:sz w:val="24"/>
+        </w:rPr>
+        <w:t xml:space="preserve"> </w:t>
+      </w:r>
+      <w:r>
+        <w:rPr>
+          <w:rFonts w:ascii="Calibri" w:eastAsia="Calibri" w:hAnsi="Calibri" w:cs="Times New Roman"/>
+          <w:i/>
+          <w:iCs/>
+          <w:sz w:val="24"/>
+        </w:rPr>
+        <w:t>p</w:t>
+      </w:r>
+      <w:r>
+        <w:rPr>
+          <w:rFonts w:ascii="Calibri" w:eastAsia="Calibri" w:hAnsi="Calibri" w:cs="Times New Roman"/>
+          <w:sz w:val="24"/>
+        </w:rPr>
+        <w:t xml:space="preserve"> </w:t>
+      </w:r>
+      <w:r>
+        <w:rPr>
+          <w:rFonts w:ascii="Calibri" w:eastAsia="Calibri" w:hAnsi="Calibri" w:cs="Times New Roman"/>
+          <w:sz w:val="24"/>
+        </w:rPr>
+        <w:t xml:space="preserve">= </w:t>
+      </w:r>
+      <w:r>
+        <w:rPr>
+          <w:rFonts w:ascii="Calibri" w:eastAsia="Calibri" w:hAnsi="Calibri" w:cs="Times New Roman"/>
+          <w:i/>
+          <w:iCs/>
+          <w:sz w:val="24"/>
+        </w:rPr>
+        <w:t>NS</w:t>
+      </w:r>
+      <w:r>
+        <w:rPr>
+          <w:rFonts w:ascii="Calibri" w:eastAsia="Calibri" w:hAnsi="Calibri" w:cs="Times New Roman"/>
+          <w:sz w:val="24"/>
+        </w:rPr>
+        <w:t>)</w:t>
+      </w:r>
+      <w:r>
+        <w:rPr>
+          <w:rFonts w:ascii="Calibri" w:eastAsia="Calibri" w:hAnsi="Calibri" w:cs="Times New Roman"/>
+          <w:sz w:val="24"/>
+        </w:rPr>
+        <w:t xml:space="preserve">, </w:t>
+      </w:r>
+      <w:r>
+        <w:rPr>
+          <w:rFonts w:ascii="Calibri" w:eastAsia="Calibri" w:hAnsi="Calibri" w:cs="Times New Roman"/>
+          <w:sz w:val="24"/>
+        </w:rPr>
+        <w:t xml:space="preserve"> </w:t>
+      </w:r>
+      <w:r>
+        <w:rPr>
+          <w:rFonts w:ascii="Calibri" w:eastAsia="Calibri" w:hAnsi="Calibri" w:cs="Times New Roman"/>
+          <w:sz w:val="24"/>
+          <w:u w:val="single"/>
+        </w:rPr>
+        <w:t xml:space="preserve">Capital </w:t>
+      </w:r>
+      <w:r>
+        <w:rPr>
+          <w:rFonts w:ascii="Calibri" w:eastAsia="Calibri" w:hAnsi="Calibri" w:cs="Times New Roman"/>
+          <w:sz w:val="24"/>
+          <w:u w:val="single"/>
+        </w:rPr>
+        <w:t>P</w:t>
+      </w:r>
+      <w:r>
+        <w:rPr>
+          <w:rFonts w:ascii="Calibri" w:eastAsia="Calibri" w:hAnsi="Calibri" w:cs="Times New Roman"/>
+          <w:sz w:val="24"/>
+          <w:u w:val="single"/>
+        </w:rPr>
+        <w:t>unishment</w:t>
+      </w:r>
+      <w:r>
+        <w:rPr>
+          <w:rFonts w:ascii="Calibri" w:eastAsia="Calibri" w:hAnsi="Calibri" w:cs="Times New Roman"/>
+          <w:sz w:val="24"/>
+        </w:rPr>
+        <w:t xml:space="preserve"> (ß = </w:t>
+      </w:r>
+      <w:r>
+        <w:rPr>
+          <w:rFonts w:ascii="Calibri" w:eastAsia="Calibri" w:hAnsi="Calibri" w:cs="Times New Roman"/>
+          <w:sz w:val="24"/>
+        </w:rPr>
+        <w:t>-1.00</w:t>
+      </w:r>
+      <w:r>
+        <w:rPr>
+          <w:rFonts w:ascii="Calibri" w:eastAsia="Calibri" w:hAnsi="Calibri" w:cs="Times New Roman"/>
+          <w:sz w:val="24"/>
+        </w:rPr>
+        <w:t xml:space="preserve">, </w:t>
+      </w:r>
+      <w:r>
+        <w:rPr>
+          <w:rFonts w:ascii="Calibri" w:eastAsia="Calibri" w:hAnsi="Calibri" w:cs="Times New Roman"/>
+          <w:i/>
+          <w:iCs/>
+          <w:sz w:val="24"/>
+        </w:rPr>
+        <w:t>p</w:t>
+      </w:r>
+      <w:r>
+        <w:rPr>
+          <w:rFonts w:ascii="Calibri" w:eastAsia="Calibri" w:hAnsi="Calibri" w:cs="Times New Roman"/>
+          <w:sz w:val="24"/>
+        </w:rPr>
+        <w:t xml:space="preserve"> </w:t>
+      </w:r>
+      <w:r>
+        <w:rPr>
+          <w:rFonts w:ascii="Calibri" w:eastAsia="Calibri" w:hAnsi="Calibri" w:cs="Times New Roman"/>
+          <w:sz w:val="24"/>
+        </w:rPr>
+        <w:t xml:space="preserve">= </w:t>
+      </w:r>
+      <w:r>
+        <w:rPr>
+          <w:rFonts w:ascii="Calibri" w:eastAsia="Calibri" w:hAnsi="Calibri" w:cs="Times New Roman"/>
+          <w:i/>
+          <w:iCs/>
+          <w:sz w:val="24"/>
+        </w:rPr>
+        <w:t>NS</w:t>
+      </w:r>
+      <w:r>
+        <w:rPr>
+          <w:rFonts w:ascii="Calibri" w:eastAsia="Calibri" w:hAnsi="Calibri" w:cs="Times New Roman"/>
+          <w:sz w:val="24"/>
+        </w:rPr>
+        <w:t xml:space="preserve">), or </w:t>
+      </w:r>
+      <w:r>
+        <w:rPr>
+          <w:rFonts w:ascii="Calibri" w:eastAsia="Calibri" w:hAnsi="Calibri" w:cs="Times New Roman"/>
+          <w:sz w:val="24"/>
+          <w:u w:val="single"/>
+        </w:rPr>
+        <w:t>C</w:t>
+      </w:r>
+      <w:r>
+        <w:rPr>
+          <w:rFonts w:ascii="Calibri" w:eastAsia="Calibri" w:hAnsi="Calibri" w:cs="Times New Roman"/>
+          <w:sz w:val="24"/>
+          <w:u w:val="single"/>
+        </w:rPr>
+        <w:t xml:space="preserve">limate </w:t>
+      </w:r>
+      <w:r>
+        <w:rPr>
+          <w:rFonts w:ascii="Calibri" w:eastAsia="Calibri" w:hAnsi="Calibri" w:cs="Times New Roman"/>
+          <w:sz w:val="24"/>
+          <w:u w:val="single"/>
+        </w:rPr>
+        <w:t>C</w:t>
+      </w:r>
+      <w:r>
+        <w:rPr>
+          <w:rFonts w:ascii="Calibri" w:eastAsia="Calibri" w:hAnsi="Calibri" w:cs="Times New Roman"/>
+          <w:sz w:val="24"/>
+          <w:u w:val="single"/>
+        </w:rPr>
+        <w:t>hange</w:t>
+      </w:r>
+      <w:r>
+        <w:rPr>
+          <w:rFonts w:ascii="Calibri" w:eastAsia="Calibri" w:hAnsi="Calibri" w:cs="Times New Roman"/>
+          <w:sz w:val="24"/>
+        </w:rPr>
         <w:t xml:space="preserve"> (</w:t>
       </w:r>
       <w:r>
@@ -998,7 +1898,21 @@
           <w:rFonts w:ascii="Calibri" w:eastAsia="Calibri" w:hAnsi="Calibri" w:cs="Times New Roman"/>
           <w:sz w:val="24"/>
         </w:rPr>
-        <w:t xml:space="preserve">ß = 3.504, </w:t>
+        <w:t xml:space="preserve">ß = </w:t>
+      </w:r>
+      <w:r>
+        <w:rPr>
+          <w:rFonts w:ascii="Calibri" w:eastAsia="Calibri" w:hAnsi="Calibri" w:cs="Times New Roman"/>
+          <w:sz w:val="24"/>
+        </w:rPr>
+        <w:t>1.256</w:t>
+      </w:r>
+      <w:r>
+        <w:rPr>
+          <w:rFonts w:ascii="Calibri" w:eastAsia="Calibri" w:hAnsi="Calibri" w:cs="Times New Roman"/>
+          <w:sz w:val="24"/>
+        </w:rPr>
+        <w:t xml:space="preserve">, </w:t>
       </w:r>
       <w:r>
         <w:rPr>
@@ -1014,14 +1928,30 @@
           <w:rFonts w:ascii="Calibri" w:eastAsia="Calibri" w:hAnsi="Calibri" w:cs="Times New Roman"/>
           <w:sz w:val="24"/>
         </w:rPr>
-        <w:t xml:space="preserve"> &lt; .0</w:t>
-      </w:r>
-      <w:r>
-        <w:rPr>
-          <w:rFonts w:ascii="Calibri" w:eastAsia="Calibri" w:hAnsi="Calibri" w:cs="Times New Roman"/>
-          <w:sz w:val="24"/>
-        </w:rPr>
-        <w:t>5</w:t>
+        <w:t xml:space="preserve"> </w:t>
+      </w:r>
+      <w:r>
+        <w:rPr>
+          <w:rFonts w:ascii="Calibri" w:eastAsia="Calibri" w:hAnsi="Calibri" w:cs="Times New Roman"/>
+          <w:sz w:val="24"/>
+        </w:rPr>
+        <w:t>=</w:t>
+      </w:r>
+      <w:r>
+        <w:rPr>
+          <w:rFonts w:ascii="Calibri" w:eastAsia="Calibri" w:hAnsi="Calibri" w:cs="Times New Roman"/>
+          <w:sz w:val="24"/>
+        </w:rPr>
+        <w:t xml:space="preserve"> </w:t>
+      </w:r>
+      <w:r>
+        <w:rPr>
+          <w:rFonts w:ascii="Calibri" w:eastAsia="Calibri" w:hAnsi="Calibri" w:cs="Times New Roman"/>
+          <w:i/>
+          <w:iCs/>
+          <w:sz w:val="24"/>
+        </w:rPr>
+        <w:t>NS</w:t>
       </w:r>
       <w:r>
         <w:rPr>
@@ -1042,611 +1972,358 @@
           <w:rFonts w:ascii="Calibri" w:eastAsia="Calibri" w:hAnsi="Calibri" w:cs="Times New Roman"/>
           <w:sz w:val="24"/>
         </w:rPr>
-        <w:t xml:space="preserve"> However, there were no significant effects </w:t>
-      </w:r>
-      <w:r>
-        <w:rPr>
-          <w:rFonts w:ascii="Calibri" w:eastAsia="Calibri" w:hAnsi="Calibri" w:cs="Times New Roman"/>
-          <w:sz w:val="24"/>
+        <w:t xml:space="preserve"> </w:t>
+      </w:r>
+      <w:r>
+        <w:rPr>
+          <w:rFonts w:ascii="Calibri" w:eastAsia="Calibri" w:hAnsi="Calibri" w:cs="Times New Roman"/>
+          <w:sz w:val="24"/>
+        </w:rPr>
+        <w:t>These results indicate</w:t>
+      </w:r>
+      <w:r>
+        <w:rPr>
+          <w:rFonts w:ascii="Calibri" w:eastAsia="Calibri" w:hAnsi="Calibri" w:cs="Times New Roman"/>
+          <w:sz w:val="24"/>
+        </w:rPr>
+        <w:t xml:space="preserve"> that participants</w:t>
+      </w:r>
+      <w:r>
+        <w:rPr>
+          <w:rFonts w:ascii="Calibri" w:eastAsia="Calibri" w:hAnsi="Calibri" w:cs="Times New Roman"/>
+          <w:sz w:val="24"/>
+        </w:rPr>
+        <w:t xml:space="preserve"> with stronger deontological orientation</w:t>
+      </w:r>
+      <w:r>
+        <w:rPr>
+          <w:rFonts w:ascii="Calibri" w:eastAsia="Calibri" w:hAnsi="Calibri" w:cs="Times New Roman"/>
+          <w:sz w:val="24"/>
+        </w:rPr>
+        <w:t xml:space="preserve"> exhibited significantly greater support for UHC</w:t>
+      </w:r>
+      <w:r>
+        <w:rPr>
+          <w:rFonts w:ascii="Calibri" w:eastAsia="Calibri" w:hAnsi="Calibri" w:cs="Times New Roman"/>
+          <w:sz w:val="24"/>
+        </w:rPr>
+        <w:t xml:space="preserve"> and that utilitarian orientation was not associated with our primary outcomes</w:t>
+      </w:r>
+      <w:r>
+        <w:rPr>
+          <w:rFonts w:ascii="Calibri" w:eastAsia="Calibri" w:hAnsi="Calibri" w:cs="Times New Roman"/>
+          <w:sz w:val="24"/>
+        </w:rPr>
+        <w:t>.</w:t>
+      </w:r>
+    </w:p>
+    <w:p>
+      <w:pPr>
+        <w:spacing w:after="100" w:afterAutospacing="1" w:line="480" w:lineRule="auto"/>
+        <w:ind w:firstLine="720"/>
+        <w:rPr>
+          <w:rFonts w:ascii="Calibri" w:eastAsia="Calibri" w:hAnsi="Calibri" w:cs="Calibri"/>
+          <w:sz w:val="24"/>
+        </w:rPr>
+      </w:pPr>
+      <w:r>
+        <w:rPr>
+          <w:rFonts w:ascii="Calibri" w:eastAsia="Calibri" w:hAnsi="Calibri" w:cs="Times New Roman"/>
+          <w:sz w:val="24"/>
+          <w:highlight w:val="yellow"/>
+        </w:rPr>
+        <w:t>“</w:t>
+      </w:r>
+      <w:r>
+        <w:rPr>
+          <w:rFonts w:ascii="Calibri" w:hAnsi="Calibri" w:cs="Calibri"/>
+          <w:highlight w:val="yellow"/>
+        </w:rPr>
+        <w:t>There was mixed support for H2a. Deontological orientation was a significant predictor of for </w:t>
+      </w:r>
+      <w:r>
+        <w:rPr>
+          <w:rFonts w:ascii="Calibri" w:hAnsi="Calibri" w:cs="Calibri"/>
+          <w:highlight w:val="yellow"/>
+          <w:u w:val="single"/>
+        </w:rPr>
+        <w:t>Universal Health Care</w:t>
+      </w:r>
+      <w:r>
+        <w:rPr>
+          <w:rFonts w:ascii="Calibri" w:hAnsi="Calibri" w:cs="Calibri"/>
+          <w:highlight w:val="yellow"/>
+        </w:rPr>
+        <w:t> (ß = 3.504, </w:t>
+      </w:r>
+      <w:r>
+        <w:rPr>
+          <w:rFonts w:ascii="Calibri" w:hAnsi="Calibri" w:cs="Calibri"/>
+          <w:i/>
+          <w:iCs/>
+          <w:highlight w:val="yellow"/>
+        </w:rPr>
+        <w:t>p</w:t>
+      </w:r>
+      <w:r>
+        <w:rPr>
+          <w:rFonts w:ascii="Calibri" w:hAnsi="Calibri" w:cs="Calibri"/>
+          <w:highlight w:val="yellow"/>
+        </w:rPr>
+        <w:t> &lt; .05), where greater deontological orientation was associated with more support for UHC but not for </w:t>
+      </w:r>
+      <w:r>
+        <w:rPr>
+          <w:rFonts w:ascii="Calibri" w:hAnsi="Calibri" w:cs="Calibri"/>
+          <w:highlight w:val="yellow"/>
+          <w:u w:val="single"/>
+        </w:rPr>
+        <w:t>Capital Punishment</w:t>
+      </w:r>
+      <w:r>
+        <w:rPr>
+          <w:rFonts w:ascii="Calibri" w:hAnsi="Calibri" w:cs="Calibri"/>
+          <w:highlight w:val="yellow"/>
+        </w:rPr>
+        <w:t> (ß = 1.28, </w:t>
+      </w:r>
+      <w:r>
+        <w:rPr>
+          <w:rFonts w:ascii="Calibri" w:hAnsi="Calibri" w:cs="Calibri"/>
+          <w:i/>
+          <w:iCs/>
+          <w:highlight w:val="yellow"/>
+        </w:rPr>
+        <w:t>p</w:t>
+      </w:r>
+      <w:r>
+        <w:rPr>
+          <w:rFonts w:ascii="Calibri" w:hAnsi="Calibri" w:cs="Calibri"/>
+          <w:highlight w:val="yellow"/>
+        </w:rPr>
+        <w:t> = </w:t>
+      </w:r>
+      <w:r>
+        <w:rPr>
+          <w:rFonts w:ascii="Calibri" w:hAnsi="Calibri" w:cs="Calibri"/>
+          <w:i/>
+          <w:iCs/>
+          <w:highlight w:val="yellow"/>
+        </w:rPr>
+        <w:t>NS</w:t>
+      </w:r>
+      <w:r>
+        <w:rPr>
+          <w:rFonts w:ascii="Calibri" w:hAnsi="Calibri" w:cs="Calibri"/>
+          <w:highlight w:val="yellow"/>
+        </w:rPr>
+        <w:t>) or </w:t>
+      </w:r>
+      <w:r>
+        <w:rPr>
+          <w:rFonts w:ascii="Calibri" w:hAnsi="Calibri" w:cs="Calibri"/>
+          <w:highlight w:val="yellow"/>
+          <w:u w:val="single"/>
+        </w:rPr>
+        <w:t>Climate Change</w:t>
+      </w:r>
+      <w:r>
+        <w:rPr>
+          <w:rFonts w:ascii="Calibri" w:hAnsi="Calibri" w:cs="Calibri"/>
+          <w:highlight w:val="yellow"/>
+        </w:rPr>
+        <w:t> (ß = 1.03, </w:t>
+      </w:r>
+      <w:r>
+        <w:rPr>
+          <w:rFonts w:ascii="Calibri" w:hAnsi="Calibri" w:cs="Calibri"/>
+          <w:i/>
+          <w:iCs/>
+          <w:highlight w:val="yellow"/>
+        </w:rPr>
+        <w:t>p</w:t>
+      </w:r>
+      <w:r>
+        <w:rPr>
+          <w:rFonts w:ascii="Calibri" w:hAnsi="Calibri" w:cs="Calibri"/>
+          <w:highlight w:val="yellow"/>
+        </w:rPr>
+        <w:t> = </w:t>
+      </w:r>
+      <w:r>
+        <w:rPr>
+          <w:rFonts w:ascii="Calibri" w:hAnsi="Calibri" w:cs="Calibri"/>
+          <w:i/>
+          <w:iCs/>
+          <w:highlight w:val="yellow"/>
+        </w:rPr>
+        <w:t>NS</w:t>
+      </w:r>
+      <w:r>
+        <w:rPr>
+          <w:rFonts w:ascii="Calibri" w:hAnsi="Calibri" w:cs="Calibri"/>
+          <w:highlight w:val="yellow"/>
+        </w:rPr>
+        <w:t>). Furthermore, there were no support of H2b;  utilitarian orientation was not a significant predictor of </w:t>
+      </w:r>
+      <w:r>
+        <w:rPr>
+          <w:rFonts w:ascii="Calibri" w:hAnsi="Calibri" w:cs="Calibri"/>
+          <w:highlight w:val="yellow"/>
+          <w:u w:val="single"/>
+        </w:rPr>
+        <w:t>Uni</w:t>
+      </w:r>
+      <w:r>
+        <w:rPr>
+          <w:rFonts w:ascii="Calibri" w:hAnsi="Calibri" w:cs="Calibri"/>
+          <w:highlight w:val="yellow"/>
+          <w:u w:val="single"/>
         </w:rPr>
         <w:lastRenderedPageBreak/>
-        <w:t xml:space="preserve">of deontological orientation on support for </w:t>
-      </w:r>
-      <w:r>
-        <w:rPr>
-          <w:rFonts w:ascii="Calibri" w:eastAsia="Calibri" w:hAnsi="Calibri" w:cs="Times New Roman"/>
-          <w:sz w:val="24"/>
+        <w:t>versal Health Care</w:t>
+      </w:r>
+      <w:r>
+        <w:rPr>
+          <w:rFonts w:ascii="Calibri" w:hAnsi="Calibri" w:cs="Calibri"/>
+          <w:highlight w:val="yellow"/>
+        </w:rPr>
+        <w:t> (ß = 0.470, </w:t>
+      </w:r>
+      <w:r>
+        <w:rPr>
+          <w:rFonts w:ascii="Calibri" w:hAnsi="Calibri" w:cs="Calibri"/>
+          <w:i/>
+          <w:iCs/>
+          <w:highlight w:val="yellow"/>
+        </w:rPr>
+        <w:t>p</w:t>
+      </w:r>
+      <w:r>
+        <w:rPr>
+          <w:rFonts w:ascii="Calibri" w:hAnsi="Calibri" w:cs="Calibri"/>
+          <w:highlight w:val="yellow"/>
+        </w:rPr>
+        <w:t> = </w:t>
+      </w:r>
+      <w:r>
+        <w:rPr>
+          <w:rFonts w:ascii="Calibri" w:hAnsi="Calibri" w:cs="Calibri"/>
+          <w:i/>
+          <w:iCs/>
+          <w:highlight w:val="yellow"/>
+        </w:rPr>
+        <w:t>NS</w:t>
+      </w:r>
+      <w:r>
+        <w:rPr>
+          <w:rFonts w:ascii="Calibri" w:hAnsi="Calibri" w:cs="Calibri"/>
+          <w:highlight w:val="yellow"/>
+        </w:rPr>
+        <w:t>),  </w:t>
+      </w:r>
+      <w:r>
+        <w:rPr>
+          <w:rFonts w:ascii="Calibri" w:hAnsi="Calibri" w:cs="Calibri"/>
+          <w:highlight w:val="yellow"/>
           <w:u w:val="single"/>
         </w:rPr>
-        <w:t>C</w:t>
-      </w:r>
-      <w:r>
-        <w:rPr>
-          <w:rFonts w:ascii="Calibri" w:eastAsia="Calibri" w:hAnsi="Calibri" w:cs="Times New Roman"/>
-          <w:sz w:val="24"/>
+        <w:t>Capital Punishment</w:t>
+      </w:r>
+      <w:r>
+        <w:rPr>
+          <w:rFonts w:ascii="Calibri" w:hAnsi="Calibri" w:cs="Calibri"/>
+          <w:highlight w:val="yellow"/>
+        </w:rPr>
+        <w:t> (ß = -1.00, </w:t>
+      </w:r>
+      <w:r>
+        <w:rPr>
+          <w:rFonts w:ascii="Calibri" w:hAnsi="Calibri" w:cs="Calibri"/>
+          <w:i/>
+          <w:iCs/>
+          <w:highlight w:val="yellow"/>
+        </w:rPr>
+        <w:t>p</w:t>
+      </w:r>
+      <w:r>
+        <w:rPr>
+          <w:rFonts w:ascii="Calibri" w:hAnsi="Calibri" w:cs="Calibri"/>
+          <w:highlight w:val="yellow"/>
+        </w:rPr>
+        <w:t> = </w:t>
+      </w:r>
+      <w:r>
+        <w:rPr>
+          <w:rFonts w:ascii="Calibri" w:hAnsi="Calibri" w:cs="Calibri"/>
+          <w:i/>
+          <w:iCs/>
+          <w:highlight w:val="yellow"/>
+        </w:rPr>
+        <w:t>NS</w:t>
+      </w:r>
+      <w:r>
+        <w:rPr>
+          <w:rFonts w:ascii="Calibri" w:hAnsi="Calibri" w:cs="Calibri"/>
+          <w:highlight w:val="yellow"/>
+        </w:rPr>
+        <w:t>), or </w:t>
+      </w:r>
+      <w:r>
+        <w:rPr>
+          <w:rFonts w:ascii="Calibri" w:hAnsi="Calibri" w:cs="Calibri"/>
+          <w:highlight w:val="yellow"/>
           <w:u w:val="single"/>
         </w:rPr>
-        <w:t xml:space="preserve">apital </w:t>
-      </w:r>
-      <w:r>
-        <w:rPr>
-          <w:rFonts w:ascii="Calibri" w:eastAsia="Calibri" w:hAnsi="Calibri" w:cs="Times New Roman"/>
-          <w:sz w:val="24"/>
-          <w:u w:val="single"/>
-        </w:rPr>
-        <w:t>P</w:t>
-      </w:r>
-      <w:r>
-        <w:rPr>
-          <w:rFonts w:ascii="Calibri" w:eastAsia="Calibri" w:hAnsi="Calibri" w:cs="Times New Roman"/>
-          <w:sz w:val="24"/>
-          <w:u w:val="single"/>
-        </w:rPr>
-        <w:t>unishment</w:t>
-      </w:r>
-      <w:r>
-        <w:rPr>
-          <w:rFonts w:ascii="Calibri" w:eastAsia="Calibri" w:hAnsi="Calibri" w:cs="Times New Roman"/>
-          <w:sz w:val="24"/>
-        </w:rPr>
-        <w:t xml:space="preserve"> </w:t>
-      </w:r>
-      <w:r>
-        <w:rPr>
-          <w:rFonts w:ascii="Calibri" w:eastAsia="Calibri" w:hAnsi="Calibri" w:cs="Times New Roman"/>
-          <w:sz w:val="24"/>
-        </w:rPr>
-        <w:t>(</w:t>
-      </w:r>
-      <w:r>
-        <w:rPr>
-          <w:rFonts w:ascii="Calibri" w:eastAsia="Calibri" w:hAnsi="Calibri" w:cs="Times New Roman"/>
-          <w:sz w:val="24"/>
-        </w:rPr>
-        <w:t xml:space="preserve">ß = </w:t>
-      </w:r>
-      <w:r>
-        <w:rPr>
-          <w:rFonts w:ascii="Calibri" w:eastAsia="Calibri" w:hAnsi="Calibri" w:cs="Times New Roman"/>
-          <w:sz w:val="24"/>
-        </w:rPr>
-        <w:t>1</w:t>
-      </w:r>
-      <w:r>
-        <w:rPr>
-          <w:rFonts w:ascii="Calibri" w:eastAsia="Calibri" w:hAnsi="Calibri" w:cs="Times New Roman"/>
-          <w:sz w:val="24"/>
+        <w:t>Climate Change</w:t>
+      </w:r>
+      <w:r>
+        <w:rPr>
+          <w:rFonts w:ascii="Calibri" w:hAnsi="Calibri" w:cs="Calibri"/>
+          <w:highlight w:val="yellow"/>
+        </w:rPr>
+        <w:t> (ß = 1.256, </w:t>
+      </w:r>
+      <w:r>
+        <w:rPr>
+          <w:rFonts w:ascii="Calibri" w:hAnsi="Calibri" w:cs="Calibri"/>
+          <w:i/>
+          <w:iCs/>
+          <w:highlight w:val="yellow"/>
+        </w:rPr>
+        <w:t>p</w:t>
+      </w:r>
+      <w:r>
+        <w:rPr>
+          <w:rFonts w:ascii="Calibri" w:hAnsi="Calibri" w:cs="Calibri"/>
+          <w:highlight w:val="yellow"/>
+        </w:rPr>
+        <w:t> = </w:t>
+      </w:r>
+      <w:r>
+        <w:rPr>
+          <w:rFonts w:ascii="Calibri" w:hAnsi="Calibri" w:cs="Calibri"/>
+          <w:i/>
+          <w:iCs/>
+          <w:highlight w:val="yellow"/>
+        </w:rPr>
+        <w:t>NS)</w:t>
+      </w:r>
+      <w:r>
+        <w:rPr>
+          <w:rFonts w:ascii="Calibri" w:eastAsia="Calibri" w:hAnsi="Calibri" w:cs="Calibri"/>
+          <w:sz w:val="24"/>
+          <w:highlight w:val="yellow"/>
         </w:rPr>
         <w:t>.</w:t>
       </w:r>
       <w:r>
         <w:rPr>
-          <w:rFonts w:ascii="Calibri" w:eastAsia="Calibri" w:hAnsi="Calibri" w:cs="Times New Roman"/>
-          <w:sz w:val="24"/>
-        </w:rPr>
-        <w:t>28</w:t>
-      </w:r>
-      <w:r>
-        <w:rPr>
-          <w:rFonts w:ascii="Calibri" w:eastAsia="Calibri" w:hAnsi="Calibri" w:cs="Times New Roman"/>
-          <w:sz w:val="24"/>
-        </w:rPr>
-        <w:t xml:space="preserve">, </w:t>
-      </w:r>
-      <w:r>
-        <w:rPr>
-          <w:rFonts w:ascii="Calibri" w:eastAsia="Calibri" w:hAnsi="Calibri" w:cs="Times New Roman"/>
-          <w:i/>
-          <w:iCs/>
-          <w:sz w:val="24"/>
-        </w:rPr>
-        <w:t>p</w:t>
-      </w:r>
-      <w:r>
-        <w:rPr>
-          <w:rFonts w:ascii="Calibri" w:eastAsia="Calibri" w:hAnsi="Calibri" w:cs="Times New Roman"/>
-          <w:sz w:val="24"/>
-        </w:rPr>
-        <w:t xml:space="preserve"> </w:t>
-      </w:r>
-      <w:r>
-        <w:rPr>
-          <w:rFonts w:ascii="Calibri" w:eastAsia="Calibri" w:hAnsi="Calibri" w:cs="Times New Roman"/>
-          <w:sz w:val="24"/>
-        </w:rPr>
-        <w:t xml:space="preserve">= </w:t>
-      </w:r>
-      <w:r>
-        <w:rPr>
-          <w:rFonts w:ascii="Calibri" w:eastAsia="Calibri" w:hAnsi="Calibri" w:cs="Times New Roman"/>
-          <w:i/>
-          <w:iCs/>
-          <w:sz w:val="24"/>
-        </w:rPr>
-        <w:t>NS</w:t>
-      </w:r>
-      <w:r>
-        <w:rPr>
-          <w:rFonts w:ascii="Calibri" w:eastAsia="Calibri" w:hAnsi="Calibri" w:cs="Times New Roman"/>
-          <w:sz w:val="24"/>
-        </w:rPr>
-        <w:t xml:space="preserve">) </w:t>
-      </w:r>
-      <w:r>
-        <w:rPr>
-          <w:rFonts w:ascii="Calibri" w:eastAsia="Calibri" w:hAnsi="Calibri" w:cs="Times New Roman"/>
-          <w:sz w:val="24"/>
-        </w:rPr>
-        <w:t xml:space="preserve">and </w:t>
-      </w:r>
-      <w:r>
-        <w:rPr>
-          <w:rFonts w:ascii="Calibri" w:eastAsia="Calibri" w:hAnsi="Calibri" w:cs="Times New Roman"/>
-          <w:sz w:val="24"/>
-          <w:u w:val="single"/>
-        </w:rPr>
-        <w:t>C</w:t>
-      </w:r>
-      <w:r>
-        <w:rPr>
-          <w:rFonts w:ascii="Calibri" w:eastAsia="Calibri" w:hAnsi="Calibri" w:cs="Times New Roman"/>
-          <w:sz w:val="24"/>
-          <w:u w:val="single"/>
-        </w:rPr>
-        <w:t xml:space="preserve">limate </w:t>
-      </w:r>
-      <w:r>
-        <w:rPr>
-          <w:rFonts w:ascii="Calibri" w:eastAsia="Calibri" w:hAnsi="Calibri" w:cs="Times New Roman"/>
-          <w:sz w:val="24"/>
-          <w:u w:val="single"/>
-        </w:rPr>
-        <w:t>C</w:t>
-      </w:r>
-      <w:r>
-        <w:rPr>
-          <w:rFonts w:ascii="Calibri" w:eastAsia="Calibri" w:hAnsi="Calibri" w:cs="Times New Roman"/>
-          <w:sz w:val="24"/>
-          <w:u w:val="single"/>
-        </w:rPr>
-        <w:t>hange</w:t>
-      </w:r>
-      <w:r>
-        <w:rPr>
-          <w:rFonts w:ascii="Calibri" w:eastAsia="Calibri" w:hAnsi="Calibri" w:cs="Times New Roman"/>
-          <w:sz w:val="24"/>
-        </w:rPr>
-        <w:t xml:space="preserve"> (</w:t>
-      </w:r>
-      <w:r>
-        <w:rPr>
-          <w:rFonts w:ascii="Calibri" w:eastAsia="Calibri" w:hAnsi="Calibri" w:cs="Times New Roman"/>
-          <w:sz w:val="24"/>
-        </w:rPr>
-        <w:t xml:space="preserve">ß = </w:t>
-      </w:r>
-      <w:r>
-        <w:rPr>
-          <w:rFonts w:ascii="Calibri" w:eastAsia="Calibri" w:hAnsi="Calibri" w:cs="Times New Roman"/>
-          <w:sz w:val="24"/>
-        </w:rPr>
-        <w:t>1.03</w:t>
-      </w:r>
-      <w:r>
-        <w:rPr>
-          <w:rFonts w:ascii="Calibri" w:eastAsia="Calibri" w:hAnsi="Calibri" w:cs="Times New Roman"/>
-          <w:sz w:val="24"/>
-        </w:rPr>
-        <w:t xml:space="preserve">, </w:t>
-      </w:r>
-      <w:r>
-        <w:rPr>
-          <w:rFonts w:ascii="Calibri" w:eastAsia="Calibri" w:hAnsi="Calibri" w:cs="Times New Roman"/>
-          <w:i/>
-          <w:iCs/>
-          <w:sz w:val="24"/>
-        </w:rPr>
-        <w:t>p</w:t>
-      </w:r>
-      <w:r>
-        <w:rPr>
-          <w:rFonts w:ascii="Calibri" w:eastAsia="Calibri" w:hAnsi="Calibri" w:cs="Times New Roman"/>
-          <w:sz w:val="24"/>
-        </w:rPr>
-        <w:t xml:space="preserve"> </w:t>
-      </w:r>
-      <w:r>
-        <w:rPr>
-          <w:rFonts w:ascii="Calibri" w:eastAsia="Calibri" w:hAnsi="Calibri" w:cs="Times New Roman"/>
-          <w:sz w:val="24"/>
-        </w:rPr>
-        <w:t>=</w:t>
-      </w:r>
-      <w:r>
-        <w:rPr>
-          <w:rFonts w:ascii="Calibri" w:eastAsia="Calibri" w:hAnsi="Calibri" w:cs="Times New Roman"/>
-          <w:sz w:val="24"/>
-        </w:rPr>
-        <w:t xml:space="preserve"> </w:t>
-      </w:r>
-      <w:r>
-        <w:rPr>
-          <w:rFonts w:ascii="Calibri" w:eastAsia="Calibri" w:hAnsi="Calibri" w:cs="Times New Roman"/>
-          <w:i/>
-          <w:iCs/>
-          <w:sz w:val="24"/>
-        </w:rPr>
-        <w:t>NS</w:t>
-      </w:r>
-      <w:r>
-        <w:rPr>
-          <w:rFonts w:ascii="Calibri" w:eastAsia="Calibri" w:hAnsi="Calibri" w:cs="Times New Roman"/>
-          <w:sz w:val="24"/>
-        </w:rPr>
-        <w:t>)</w:t>
-      </w:r>
-      <w:r>
-        <w:rPr>
-          <w:rFonts w:ascii="Calibri" w:eastAsia="Calibri" w:hAnsi="Calibri" w:cs="Times New Roman"/>
-          <w:sz w:val="24"/>
-        </w:rPr>
-        <w:t>.</w:t>
-      </w:r>
-      <w:r>
-        <w:rPr>
-          <w:rFonts w:ascii="Calibri" w:eastAsia="Calibri" w:hAnsi="Calibri" w:cs="Times New Roman"/>
-          <w:sz w:val="24"/>
-        </w:rPr>
-        <w:t xml:space="preserve"> Furthermore, there were no significant effects in support of H2b; greater utilitarian orientation didn’t affect support for </w:t>
-      </w:r>
-      <w:r>
-        <w:rPr>
-          <w:rFonts w:ascii="Calibri" w:eastAsia="Calibri" w:hAnsi="Calibri" w:cs="Times New Roman"/>
-          <w:sz w:val="24"/>
-          <w:u w:val="single"/>
-        </w:rPr>
-        <w:t>Universal Health Care</w:t>
-      </w:r>
-      <w:r>
-        <w:rPr>
-          <w:rFonts w:ascii="Calibri" w:eastAsia="Calibri" w:hAnsi="Calibri" w:cs="Times New Roman"/>
-          <w:sz w:val="24"/>
-        </w:rPr>
-        <w:t xml:space="preserve"> (ß = </w:t>
-      </w:r>
-      <w:r>
-        <w:rPr>
-          <w:rFonts w:ascii="Calibri" w:eastAsia="Calibri" w:hAnsi="Calibri" w:cs="Times New Roman"/>
-          <w:sz w:val="24"/>
-        </w:rPr>
-        <w:t>-0</w:t>
-      </w:r>
-      <w:r>
-        <w:rPr>
-          <w:rFonts w:ascii="Calibri" w:eastAsia="Calibri" w:hAnsi="Calibri" w:cs="Times New Roman"/>
-          <w:sz w:val="24"/>
-        </w:rPr>
-        <w:t>.</w:t>
-      </w:r>
-      <w:r>
-        <w:rPr>
-          <w:rFonts w:ascii="Calibri" w:eastAsia="Calibri" w:hAnsi="Calibri" w:cs="Times New Roman"/>
-          <w:sz w:val="24"/>
-        </w:rPr>
-        <w:t>470</w:t>
-      </w:r>
-      <w:r>
-        <w:rPr>
-          <w:rFonts w:ascii="Calibri" w:eastAsia="Calibri" w:hAnsi="Calibri" w:cs="Times New Roman"/>
-          <w:sz w:val="24"/>
-        </w:rPr>
-        <w:t>,</w:t>
-      </w:r>
-      <w:r>
-        <w:rPr>
-          <w:rFonts w:ascii="Calibri" w:eastAsia="Calibri" w:hAnsi="Calibri" w:cs="Times New Roman"/>
-          <w:sz w:val="24"/>
-        </w:rPr>
-        <w:t xml:space="preserve"> </w:t>
-      </w:r>
-      <w:r>
-        <w:rPr>
-          <w:rFonts w:ascii="Calibri" w:eastAsia="Calibri" w:hAnsi="Calibri" w:cs="Times New Roman"/>
-          <w:i/>
-          <w:iCs/>
-          <w:sz w:val="24"/>
-        </w:rPr>
-        <w:t>p</w:t>
-      </w:r>
-      <w:r>
-        <w:rPr>
-          <w:rFonts w:ascii="Calibri" w:eastAsia="Calibri" w:hAnsi="Calibri" w:cs="Times New Roman"/>
-          <w:sz w:val="24"/>
-        </w:rPr>
-        <w:t xml:space="preserve"> </w:t>
-      </w:r>
-      <w:r>
-        <w:rPr>
-          <w:rFonts w:ascii="Calibri" w:eastAsia="Calibri" w:hAnsi="Calibri" w:cs="Times New Roman"/>
-          <w:sz w:val="24"/>
-        </w:rPr>
-        <w:t xml:space="preserve">= </w:t>
-      </w:r>
-      <w:r>
-        <w:rPr>
-          <w:rFonts w:ascii="Calibri" w:eastAsia="Calibri" w:hAnsi="Calibri" w:cs="Times New Roman"/>
-          <w:i/>
-          <w:iCs/>
-          <w:sz w:val="24"/>
-        </w:rPr>
-        <w:t>NS</w:t>
-      </w:r>
-      <w:r>
-        <w:rPr>
-          <w:rFonts w:ascii="Calibri" w:eastAsia="Calibri" w:hAnsi="Calibri" w:cs="Times New Roman"/>
-          <w:sz w:val="24"/>
-        </w:rPr>
-        <w:t>)</w:t>
-      </w:r>
-      <w:r>
-        <w:rPr>
-          <w:rFonts w:ascii="Calibri" w:eastAsia="Calibri" w:hAnsi="Calibri" w:cs="Times New Roman"/>
-          <w:sz w:val="24"/>
-        </w:rPr>
-        <w:t xml:space="preserve">, </w:t>
-      </w:r>
-      <w:r>
-        <w:rPr>
-          <w:rFonts w:ascii="Calibri" w:eastAsia="Calibri" w:hAnsi="Calibri" w:cs="Times New Roman"/>
-          <w:sz w:val="24"/>
-        </w:rPr>
-        <w:t xml:space="preserve"> </w:t>
-      </w:r>
-      <w:r>
-        <w:rPr>
-          <w:rFonts w:ascii="Calibri" w:eastAsia="Calibri" w:hAnsi="Calibri" w:cs="Times New Roman"/>
-          <w:sz w:val="24"/>
-          <w:u w:val="single"/>
-        </w:rPr>
-        <w:t xml:space="preserve">Capital </w:t>
-      </w:r>
-      <w:r>
-        <w:rPr>
-          <w:rFonts w:ascii="Calibri" w:eastAsia="Calibri" w:hAnsi="Calibri" w:cs="Times New Roman"/>
-          <w:sz w:val="24"/>
-          <w:u w:val="single"/>
-        </w:rPr>
-        <w:t>P</w:t>
-      </w:r>
-      <w:r>
-        <w:rPr>
-          <w:rFonts w:ascii="Calibri" w:eastAsia="Calibri" w:hAnsi="Calibri" w:cs="Times New Roman"/>
-          <w:sz w:val="24"/>
-          <w:u w:val="single"/>
-        </w:rPr>
-        <w:t>unishment</w:t>
-      </w:r>
-      <w:r>
-        <w:rPr>
-          <w:rFonts w:ascii="Calibri" w:eastAsia="Calibri" w:hAnsi="Calibri" w:cs="Times New Roman"/>
-          <w:sz w:val="24"/>
-        </w:rPr>
-        <w:t xml:space="preserve"> (ß = </w:t>
-      </w:r>
-      <w:r>
-        <w:rPr>
-          <w:rFonts w:ascii="Calibri" w:eastAsia="Calibri" w:hAnsi="Calibri" w:cs="Times New Roman"/>
-          <w:sz w:val="24"/>
-        </w:rPr>
-        <w:t>-1.00</w:t>
-      </w:r>
-      <w:r>
-        <w:rPr>
-          <w:rFonts w:ascii="Calibri" w:eastAsia="Calibri" w:hAnsi="Calibri" w:cs="Times New Roman"/>
-          <w:sz w:val="24"/>
-        </w:rPr>
-        <w:t xml:space="preserve">, </w:t>
-      </w:r>
-      <w:r>
-        <w:rPr>
-          <w:rFonts w:ascii="Calibri" w:eastAsia="Calibri" w:hAnsi="Calibri" w:cs="Times New Roman"/>
-          <w:i/>
-          <w:iCs/>
-          <w:sz w:val="24"/>
-        </w:rPr>
-        <w:t>p</w:t>
-      </w:r>
-      <w:r>
-        <w:rPr>
-          <w:rFonts w:ascii="Calibri" w:eastAsia="Calibri" w:hAnsi="Calibri" w:cs="Times New Roman"/>
-          <w:sz w:val="24"/>
-        </w:rPr>
-        <w:t xml:space="preserve"> </w:t>
-      </w:r>
-      <w:r>
-        <w:rPr>
-          <w:rFonts w:ascii="Calibri" w:eastAsia="Calibri" w:hAnsi="Calibri" w:cs="Times New Roman"/>
-          <w:sz w:val="24"/>
-        </w:rPr>
-        <w:t xml:space="preserve">= </w:t>
-      </w:r>
-      <w:r>
-        <w:rPr>
-          <w:rFonts w:ascii="Calibri" w:eastAsia="Calibri" w:hAnsi="Calibri" w:cs="Times New Roman"/>
-          <w:i/>
-          <w:iCs/>
-          <w:sz w:val="24"/>
-        </w:rPr>
-        <w:t>NS</w:t>
-      </w:r>
-      <w:r>
-        <w:rPr>
-          <w:rFonts w:ascii="Calibri" w:eastAsia="Calibri" w:hAnsi="Calibri" w:cs="Times New Roman"/>
-          <w:sz w:val="24"/>
-        </w:rPr>
-        <w:t xml:space="preserve">), or </w:t>
-      </w:r>
-      <w:r>
-        <w:rPr>
-          <w:rFonts w:ascii="Calibri" w:eastAsia="Calibri" w:hAnsi="Calibri" w:cs="Times New Roman"/>
-          <w:sz w:val="24"/>
-          <w:u w:val="single"/>
-        </w:rPr>
-        <w:t>C</w:t>
-      </w:r>
-      <w:r>
-        <w:rPr>
-          <w:rFonts w:ascii="Calibri" w:eastAsia="Calibri" w:hAnsi="Calibri" w:cs="Times New Roman"/>
-          <w:sz w:val="24"/>
-          <w:u w:val="single"/>
-        </w:rPr>
-        <w:t xml:space="preserve">limate </w:t>
-      </w:r>
-      <w:r>
-        <w:rPr>
-          <w:rFonts w:ascii="Calibri" w:eastAsia="Calibri" w:hAnsi="Calibri" w:cs="Times New Roman"/>
-          <w:sz w:val="24"/>
-          <w:u w:val="single"/>
-        </w:rPr>
-        <w:t>C</w:t>
-      </w:r>
-      <w:r>
-        <w:rPr>
-          <w:rFonts w:ascii="Calibri" w:eastAsia="Calibri" w:hAnsi="Calibri" w:cs="Times New Roman"/>
-          <w:sz w:val="24"/>
-          <w:u w:val="single"/>
-        </w:rPr>
-        <w:t>hange</w:t>
-      </w:r>
-      <w:r>
-        <w:rPr>
-          <w:rFonts w:ascii="Calibri" w:eastAsia="Calibri" w:hAnsi="Calibri" w:cs="Times New Roman"/>
-          <w:sz w:val="24"/>
-        </w:rPr>
-        <w:t xml:space="preserve"> (</w:t>
-      </w:r>
-      <w:r>
-        <w:rPr>
-          <w:rFonts w:ascii="Calibri" w:eastAsia="Calibri" w:hAnsi="Calibri" w:cs="Times New Roman"/>
-          <w:sz w:val="24"/>
-        </w:rPr>
-        <w:t xml:space="preserve">ß = </w:t>
-      </w:r>
-      <w:r>
-        <w:rPr>
-          <w:rFonts w:ascii="Calibri" w:eastAsia="Calibri" w:hAnsi="Calibri" w:cs="Times New Roman"/>
-          <w:sz w:val="24"/>
-        </w:rPr>
-        <w:t>1.256</w:t>
-      </w:r>
-      <w:r>
-        <w:rPr>
-          <w:rFonts w:ascii="Calibri" w:eastAsia="Calibri" w:hAnsi="Calibri" w:cs="Times New Roman"/>
-          <w:sz w:val="24"/>
-        </w:rPr>
-        <w:t xml:space="preserve">, </w:t>
-      </w:r>
-      <w:r>
-        <w:rPr>
-          <w:rFonts w:ascii="Calibri" w:eastAsia="Calibri" w:hAnsi="Calibri" w:cs="Times New Roman"/>
-          <w:i/>
-          <w:iCs/>
-          <w:sz w:val="24"/>
-        </w:rPr>
-        <w:t>p</w:t>
-      </w:r>
-      <w:r>
-        <w:rPr>
-          <w:rFonts w:ascii="Calibri" w:eastAsia="Calibri" w:hAnsi="Calibri" w:cs="Times New Roman"/>
-          <w:sz w:val="24"/>
-        </w:rPr>
-        <w:t xml:space="preserve"> </w:t>
-      </w:r>
-      <w:r>
-        <w:rPr>
-          <w:rFonts w:ascii="Calibri" w:eastAsia="Calibri" w:hAnsi="Calibri" w:cs="Times New Roman"/>
-          <w:sz w:val="24"/>
-        </w:rPr>
-        <w:t>=</w:t>
-      </w:r>
-      <w:r>
-        <w:rPr>
-          <w:rFonts w:ascii="Calibri" w:eastAsia="Calibri" w:hAnsi="Calibri" w:cs="Times New Roman"/>
-          <w:sz w:val="24"/>
-        </w:rPr>
-        <w:t xml:space="preserve"> </w:t>
-      </w:r>
-      <w:r>
-        <w:rPr>
-          <w:rFonts w:ascii="Calibri" w:eastAsia="Calibri" w:hAnsi="Calibri" w:cs="Times New Roman"/>
-          <w:i/>
-          <w:iCs/>
-          <w:sz w:val="24"/>
-        </w:rPr>
-        <w:t>NS</w:t>
-      </w:r>
-      <w:r>
-        <w:rPr>
-          <w:rFonts w:ascii="Calibri" w:eastAsia="Calibri" w:hAnsi="Calibri" w:cs="Times New Roman"/>
-          <w:sz w:val="24"/>
-        </w:rPr>
-        <w:t>)</w:t>
-      </w:r>
-      <w:r>
-        <w:rPr>
-          <w:rFonts w:ascii="Calibri" w:eastAsia="Calibri" w:hAnsi="Calibri" w:cs="Times New Roman"/>
-          <w:sz w:val="24"/>
-        </w:rPr>
-        <w:t>.</w:t>
-      </w:r>
-      <w:r>
-        <w:rPr>
-          <w:rFonts w:ascii="Calibri" w:eastAsia="Calibri" w:hAnsi="Calibri" w:cs="Times New Roman"/>
-          <w:sz w:val="24"/>
-        </w:rPr>
-        <w:t xml:space="preserve"> </w:t>
-      </w:r>
-      <w:r>
-        <w:rPr>
-          <w:rFonts w:ascii="Calibri" w:eastAsia="Calibri" w:hAnsi="Calibri" w:cs="Times New Roman"/>
-          <w:sz w:val="24"/>
-        </w:rPr>
-        <w:t>These results indicate</w:t>
-      </w:r>
-      <w:r>
-        <w:rPr>
-          <w:rFonts w:ascii="Calibri" w:eastAsia="Calibri" w:hAnsi="Calibri" w:cs="Times New Roman"/>
-          <w:sz w:val="24"/>
-        </w:rPr>
-        <w:t xml:space="preserve"> that participants</w:t>
-      </w:r>
-      <w:r>
-        <w:rPr>
-          <w:rFonts w:ascii="Calibri" w:eastAsia="Calibri" w:hAnsi="Calibri" w:cs="Times New Roman"/>
-          <w:sz w:val="24"/>
-        </w:rPr>
-        <w:t xml:space="preserve"> with stronger deontological orientation</w:t>
-      </w:r>
-      <w:r>
-        <w:rPr>
-          <w:rFonts w:ascii="Calibri" w:eastAsia="Calibri" w:hAnsi="Calibri" w:cs="Times New Roman"/>
-          <w:sz w:val="24"/>
-        </w:rPr>
-        <w:t xml:space="preserve"> exhibited significantly greater support for UHC</w:t>
-      </w:r>
-      <w:r>
-        <w:rPr>
-          <w:rFonts w:ascii="Calibri" w:eastAsia="Calibri" w:hAnsi="Calibri" w:cs="Times New Roman"/>
-          <w:sz w:val="24"/>
-        </w:rPr>
-        <w:t xml:space="preserve"> and that utilitarian orientation was not associated with our primary outcomes</w:t>
-      </w:r>
-      <w:r>
-        <w:rPr>
-          <w:rFonts w:ascii="Calibri" w:eastAsia="Calibri" w:hAnsi="Calibri" w:cs="Times New Roman"/>
-          <w:sz w:val="24"/>
-        </w:rPr>
-        <w:t>.</w:t>
+          <w:rFonts w:ascii="Calibri" w:eastAsia="Calibri" w:hAnsi="Calibri" w:cs="Calibri"/>
+          <w:sz w:val="24"/>
+          <w:highlight w:val="yellow"/>
+        </w:rPr>
+        <w:t>”</w:t>
       </w:r>
     </w:p>
     <w:p>
@@ -1697,14 +2374,7 @@
           <w:rFonts w:ascii="Calibri" w:eastAsia="Calibri" w:hAnsi="Calibri" w:cs="Times New Roman"/>
           <w:sz w:val="24"/>
         </w:rPr>
-        <w:t xml:space="preserve"> Individual differences in objective numeracy had no significant effects on support for</w:t>
-      </w:r>
-      <w:r>
-        <w:rPr>
-          <w:rFonts w:ascii="Calibri" w:eastAsia="Calibri" w:hAnsi="Calibri" w:cs="Times New Roman"/>
-          <w:sz w:val="24"/>
-        </w:rPr>
-        <w:t xml:space="preserve">: 1) </w:t>
+        <w:t xml:space="preserve"> Individual differences in objective numeracy had no significant effects on support for: 1) </w:t>
       </w:r>
       <w:r>
         <w:rPr>
@@ -1726,14 +2396,61 @@
           <w:rFonts w:ascii="Calibri" w:eastAsia="Calibri" w:hAnsi="Calibri" w:cs="Times New Roman"/>
           <w:sz w:val="24"/>
         </w:rPr>
-        <w:t xml:space="preserve"> (ß = -0.</w:t>
-      </w:r>
-      <w:r>
-        <w:rPr>
-          <w:rFonts w:ascii="Calibri" w:eastAsia="Calibri" w:hAnsi="Calibri" w:cs="Times New Roman"/>
-          <w:sz w:val="24"/>
-        </w:rPr>
-        <w:t>103</w:t>
+        <w:t xml:space="preserve"> (ß = -0.103,</w:t>
+      </w:r>
+      <w:r>
+        <w:rPr>
+          <w:rFonts w:ascii="Calibri" w:eastAsia="Calibri" w:hAnsi="Calibri" w:cs="Times New Roman"/>
+          <w:sz w:val="24"/>
+        </w:rPr>
+        <w:t xml:space="preserve"> </w:t>
+      </w:r>
+      <w:r>
+        <w:rPr>
+          <w:rFonts w:ascii="Calibri" w:eastAsia="Calibri" w:hAnsi="Calibri" w:cs="Times New Roman"/>
+          <w:i/>
+          <w:iCs/>
+          <w:sz w:val="24"/>
+        </w:rPr>
+        <w:t>p</w:t>
+      </w:r>
+      <w:r>
+        <w:rPr>
+          <w:rFonts w:ascii="Calibri" w:eastAsia="Calibri" w:hAnsi="Calibri" w:cs="Times New Roman"/>
+          <w:sz w:val="24"/>
+        </w:rPr>
+        <w:t xml:space="preserve"> </w:t>
+      </w:r>
+      <w:r>
+        <w:rPr>
+          <w:rFonts w:ascii="Calibri" w:eastAsia="Calibri" w:hAnsi="Calibri" w:cs="Times New Roman"/>
+          <w:sz w:val="24"/>
+        </w:rPr>
+        <w:t xml:space="preserve">= </w:t>
+      </w:r>
+      <w:r>
+        <w:rPr>
+          <w:rFonts w:ascii="Calibri" w:eastAsia="Calibri" w:hAnsi="Calibri" w:cs="Times New Roman"/>
+          <w:i/>
+          <w:iCs/>
+          <w:sz w:val="24"/>
+        </w:rPr>
+        <w:t>NS</w:t>
+      </w:r>
+      <w:r>
+        <w:rPr>
+          <w:rFonts w:ascii="Calibri" w:eastAsia="Calibri" w:hAnsi="Calibri" w:cs="Times New Roman"/>
+          <w:sz w:val="24"/>
+        </w:rPr>
+        <w:t xml:space="preserve">); 2) </w:t>
+      </w:r>
+      <w:r>
+        <w:rPr>
+          <w:rFonts w:ascii="Calibri" w:eastAsia="Calibri" w:hAnsi="Calibri" w:cs="Times New Roman"/>
+          <w:sz w:val="24"/>
+          <w:u w:val="single"/>
+        </w:rPr>
+        <w:t>Capital Punishment</w:t>
       </w:r>
       <w:r>
         <w:rPr>
@@ -1752,6 +2469,20 @@
       <w:r>
         <w:rPr>
           <w:rFonts w:ascii="Calibri" w:eastAsia="Calibri" w:hAnsi="Calibri" w:cs="Times New Roman"/>
+          <w:sz w:val="24"/>
+        </w:rPr>
+        <w:t>(ß = 0.390,</w:t>
+      </w:r>
+      <w:r>
+        <w:rPr>
+          <w:rFonts w:ascii="Calibri" w:eastAsia="Calibri" w:hAnsi="Calibri" w:cs="Times New Roman"/>
+          <w:sz w:val="24"/>
+        </w:rPr>
+        <w:t xml:space="preserve"> </w:t>
+      </w:r>
+      <w:r>
+        <w:rPr>
+          <w:rFonts w:ascii="Calibri" w:eastAsia="Calibri" w:hAnsi="Calibri" w:cs="Times New Roman"/>
           <w:i/>
           <w:iCs/>
           <w:sz w:val="24"/>
@@ -1786,6 +2517,219 @@
           <w:rFonts w:ascii="Calibri" w:eastAsia="Calibri" w:hAnsi="Calibri" w:cs="Times New Roman"/>
           <w:sz w:val="24"/>
         </w:rPr>
+        <w:t>)</w:t>
+      </w:r>
+      <w:r>
+        <w:rPr>
+          <w:rFonts w:ascii="Calibri" w:eastAsia="Calibri" w:hAnsi="Calibri" w:cs="Times New Roman"/>
+          <w:sz w:val="24"/>
+        </w:rPr>
+        <w:t xml:space="preserve">; </w:t>
+      </w:r>
+      <w:r>
+        <w:rPr>
+          <w:rFonts w:ascii="Calibri" w:eastAsia="Calibri" w:hAnsi="Calibri" w:cs="Times New Roman"/>
+          <w:sz w:val="24"/>
+        </w:rPr>
+        <w:t>or</w:t>
+      </w:r>
+      <w:r>
+        <w:rPr>
+          <w:rFonts w:ascii="Calibri" w:eastAsia="Calibri" w:hAnsi="Calibri" w:cs="Times New Roman"/>
+          <w:sz w:val="24"/>
+        </w:rPr>
+        <w:t xml:space="preserve"> 3) </w:t>
+      </w:r>
+      <w:r>
+        <w:rPr>
+          <w:rFonts w:ascii="Calibri" w:eastAsia="Calibri" w:hAnsi="Calibri" w:cs="Times New Roman"/>
+          <w:sz w:val="24"/>
+          <w:u w:val="single"/>
+        </w:rPr>
+        <w:t>Climate Change</w:t>
+      </w:r>
+      <w:r>
+        <w:rPr>
+          <w:rFonts w:ascii="Calibri" w:eastAsia="Calibri" w:hAnsi="Calibri" w:cs="Times New Roman"/>
+          <w:sz w:val="24"/>
+        </w:rPr>
+        <w:t>,</w:t>
+      </w:r>
+      <w:r>
+        <w:rPr>
+          <w:rFonts w:ascii="Calibri" w:eastAsia="Calibri" w:hAnsi="Calibri" w:cs="Times New Roman"/>
+          <w:sz w:val="24"/>
+        </w:rPr>
+        <w:t xml:space="preserve"> </w:t>
+      </w:r>
+      <w:r>
+        <w:rPr>
+          <w:rFonts w:ascii="Calibri" w:eastAsia="Calibri" w:hAnsi="Calibri" w:cs="Times New Roman"/>
+          <w:sz w:val="24"/>
+        </w:rPr>
+        <w:t>(ß = 0.</w:t>
+      </w:r>
+      <w:r>
+        <w:rPr>
+          <w:rFonts w:ascii="Calibri" w:eastAsia="Calibri" w:hAnsi="Calibri" w:cs="Times New Roman"/>
+          <w:sz w:val="24"/>
+        </w:rPr>
+        <w:t>335</w:t>
+      </w:r>
+      <w:r>
+        <w:rPr>
+          <w:rFonts w:ascii="Calibri" w:eastAsia="Calibri" w:hAnsi="Calibri" w:cs="Times New Roman"/>
+          <w:sz w:val="24"/>
+        </w:rPr>
+        <w:t>,</w:t>
+      </w:r>
+      <w:r>
+        <w:rPr>
+          <w:rFonts w:ascii="Calibri" w:eastAsia="Calibri" w:hAnsi="Calibri" w:cs="Times New Roman"/>
+          <w:sz w:val="24"/>
+        </w:rPr>
+        <w:t xml:space="preserve"> </w:t>
+      </w:r>
+      <w:r>
+        <w:rPr>
+          <w:rFonts w:ascii="Calibri" w:eastAsia="Calibri" w:hAnsi="Calibri" w:cs="Times New Roman"/>
+          <w:i/>
+          <w:iCs/>
+          <w:sz w:val="24"/>
+        </w:rPr>
+        <w:t>p</w:t>
+      </w:r>
+      <w:r>
+        <w:rPr>
+          <w:rFonts w:ascii="Calibri" w:eastAsia="Calibri" w:hAnsi="Calibri" w:cs="Times New Roman"/>
+          <w:sz w:val="24"/>
+        </w:rPr>
+        <w:t xml:space="preserve"> </w:t>
+      </w:r>
+      <w:r>
+        <w:rPr>
+          <w:rFonts w:ascii="Calibri" w:eastAsia="Calibri" w:hAnsi="Calibri" w:cs="Times New Roman"/>
+          <w:sz w:val="24"/>
+        </w:rPr>
+        <w:t xml:space="preserve">= </w:t>
+      </w:r>
+      <w:r>
+        <w:rPr>
+          <w:rFonts w:ascii="Calibri" w:eastAsia="Calibri" w:hAnsi="Calibri" w:cs="Times New Roman"/>
+          <w:i/>
+          <w:iCs/>
+          <w:sz w:val="24"/>
+        </w:rPr>
+        <w:t>NS</w:t>
+      </w:r>
+      <w:r>
+        <w:rPr>
+          <w:rFonts w:ascii="Calibri" w:eastAsia="Calibri" w:hAnsi="Calibri" w:cs="Times New Roman"/>
+          <w:sz w:val="24"/>
+        </w:rPr>
+        <w:t>)</w:t>
+      </w:r>
+      <w:r>
+        <w:rPr>
+          <w:rFonts w:ascii="Calibri" w:eastAsia="Calibri" w:hAnsi="Calibri" w:cs="Times New Roman"/>
+          <w:sz w:val="24"/>
+        </w:rPr>
+        <w:t xml:space="preserve">. Additionally, individual difference in subjective numeracy had no significant effects on support for: 1) </w:t>
+      </w:r>
+      <w:r>
+        <w:rPr>
+          <w:rFonts w:ascii="Calibri" w:eastAsia="Calibri" w:hAnsi="Calibri" w:cs="Times New Roman"/>
+          <w:sz w:val="24"/>
+          <w:u w:val="single"/>
+        </w:rPr>
+        <w:t>Universal Health Care</w:t>
+      </w:r>
+      <w:r>
+        <w:rPr>
+          <w:rFonts w:ascii="Calibri" w:eastAsia="Calibri" w:hAnsi="Calibri" w:cs="Times New Roman"/>
+          <w:sz w:val="24"/>
+        </w:rPr>
+        <w:t>,</w:t>
+      </w:r>
+      <w:r>
+        <w:rPr>
+          <w:rFonts w:ascii="Calibri" w:eastAsia="Calibri" w:hAnsi="Calibri" w:cs="Times New Roman"/>
+          <w:sz w:val="24"/>
+        </w:rPr>
+        <w:t xml:space="preserve"> (ß = </w:t>
+      </w:r>
+      <w:r>
+        <w:rPr>
+          <w:rFonts w:ascii="Calibri" w:eastAsia="Calibri" w:hAnsi="Calibri" w:cs="Times New Roman"/>
+          <w:sz w:val="24"/>
+        </w:rPr>
+        <w:t>0</w:t>
+      </w:r>
+      <w:r>
+        <w:rPr>
+          <w:rFonts w:ascii="Calibri" w:eastAsia="Calibri" w:hAnsi="Calibri" w:cs="Times New Roman"/>
+          <w:sz w:val="24"/>
+        </w:rPr>
+        <w:t>.</w:t>
+      </w:r>
+      <w:r>
+        <w:rPr>
+          <w:rFonts w:ascii="Calibri" w:eastAsia="Calibri" w:hAnsi="Calibri" w:cs="Times New Roman"/>
+          <w:sz w:val="24"/>
+        </w:rPr>
+        <w:t>558</w:t>
+      </w:r>
+      <w:r>
+        <w:rPr>
+          <w:rFonts w:ascii="Calibri" w:eastAsia="Calibri" w:hAnsi="Calibri" w:cs="Times New Roman"/>
+          <w:sz w:val="24"/>
+        </w:rPr>
+        <w:t>,</w:t>
+      </w:r>
+      <w:r>
+        <w:rPr>
+          <w:rFonts w:ascii="Calibri" w:eastAsia="Calibri" w:hAnsi="Calibri" w:cs="Times New Roman"/>
+          <w:sz w:val="24"/>
+        </w:rPr>
+        <w:t xml:space="preserve"> </w:t>
+      </w:r>
+      <w:r>
+        <w:rPr>
+          <w:rFonts w:ascii="Calibri" w:eastAsia="Calibri" w:hAnsi="Calibri" w:cs="Times New Roman"/>
+          <w:i/>
+          <w:iCs/>
+          <w:sz w:val="24"/>
+        </w:rPr>
+        <w:t>p</w:t>
+      </w:r>
+      <w:r>
+        <w:rPr>
+          <w:rFonts w:ascii="Calibri" w:eastAsia="Calibri" w:hAnsi="Calibri" w:cs="Times New Roman"/>
+          <w:sz w:val="24"/>
+        </w:rPr>
+        <w:t xml:space="preserve"> </w:t>
+      </w:r>
+      <w:r>
+        <w:rPr>
+          <w:rFonts w:ascii="Calibri" w:eastAsia="Calibri" w:hAnsi="Calibri" w:cs="Times New Roman"/>
+          <w:sz w:val="24"/>
+        </w:rPr>
+        <w:t xml:space="preserve">= </w:t>
+      </w:r>
+      <w:r>
+        <w:rPr>
+          <w:rFonts w:ascii="Calibri" w:eastAsia="Calibri" w:hAnsi="Calibri" w:cs="Times New Roman"/>
+          <w:i/>
+          <w:iCs/>
+          <w:sz w:val="24"/>
+        </w:rPr>
+        <w:t>NS</w:t>
+      </w:r>
+      <w:r>
+        <w:rPr>
+          <w:rFonts w:ascii="Calibri" w:eastAsia="Calibri" w:hAnsi="Calibri" w:cs="Times New Roman"/>
+          <w:sz w:val="24"/>
+        </w:rPr>
         <w:t xml:space="preserve">); 2) </w:t>
       </w:r>
       <w:r>
@@ -1808,21 +2752,295 @@
           <w:rFonts w:ascii="Calibri" w:eastAsia="Calibri" w:hAnsi="Calibri" w:cs="Times New Roman"/>
           <w:sz w:val="24"/>
         </w:rPr>
-        <w:t xml:space="preserve"> </w:t>
-      </w:r>
-      <w:r>
-        <w:rPr>
-          <w:rFonts w:ascii="Calibri" w:eastAsia="Calibri" w:hAnsi="Calibri" w:cs="Times New Roman"/>
-          <w:sz w:val="24"/>
-        </w:rPr>
-        <w:t>(ß = 0.</w:t>
-      </w:r>
-      <w:r>
-        <w:rPr>
-          <w:rFonts w:ascii="Calibri" w:eastAsia="Calibri" w:hAnsi="Calibri" w:cs="Times New Roman"/>
-          <w:sz w:val="24"/>
-        </w:rPr>
-        <w:t>39</w:t>
+        <w:t xml:space="preserve"> (ß = 0.</w:t>
+      </w:r>
+      <w:r>
+        <w:rPr>
+          <w:rFonts w:ascii="Calibri" w:eastAsia="Calibri" w:hAnsi="Calibri" w:cs="Times New Roman"/>
+          <w:sz w:val="24"/>
+        </w:rPr>
+        <w:t>4</w:t>
+      </w:r>
+      <w:r>
+        <w:rPr>
+          <w:rFonts w:ascii="Calibri" w:eastAsia="Calibri" w:hAnsi="Calibri" w:cs="Times New Roman"/>
+          <w:sz w:val="24"/>
+        </w:rPr>
+        <w:t>3</w:t>
+      </w:r>
+      <w:r>
+        <w:rPr>
+          <w:rFonts w:ascii="Calibri" w:eastAsia="Calibri" w:hAnsi="Calibri" w:cs="Times New Roman"/>
+          <w:sz w:val="24"/>
+        </w:rPr>
+        <w:t>1</w:t>
+      </w:r>
+      <w:r>
+        <w:rPr>
+          <w:rFonts w:ascii="Calibri" w:eastAsia="Calibri" w:hAnsi="Calibri" w:cs="Times New Roman"/>
+          <w:sz w:val="24"/>
+        </w:rPr>
+        <w:t>,</w:t>
+      </w:r>
+      <w:r>
+        <w:rPr>
+          <w:rFonts w:ascii="Calibri" w:eastAsia="Calibri" w:hAnsi="Calibri" w:cs="Times New Roman"/>
+          <w:sz w:val="24"/>
+        </w:rPr>
+        <w:t xml:space="preserve"> </w:t>
+      </w:r>
+      <w:r>
+        <w:rPr>
+          <w:rFonts w:ascii="Calibri" w:eastAsia="Calibri" w:hAnsi="Calibri" w:cs="Times New Roman"/>
+          <w:i/>
+          <w:iCs/>
+          <w:sz w:val="24"/>
+        </w:rPr>
+        <w:t>p</w:t>
+      </w:r>
+      <w:r>
+        <w:rPr>
+          <w:rFonts w:ascii="Calibri" w:eastAsia="Calibri" w:hAnsi="Calibri" w:cs="Times New Roman"/>
+          <w:sz w:val="24"/>
+        </w:rPr>
+        <w:t xml:space="preserve"> </w:t>
+      </w:r>
+      <w:r>
+        <w:rPr>
+          <w:rFonts w:ascii="Calibri" w:eastAsia="Calibri" w:hAnsi="Calibri" w:cs="Times New Roman"/>
+          <w:sz w:val="24"/>
+        </w:rPr>
+        <w:t xml:space="preserve">= </w:t>
+      </w:r>
+      <w:r>
+        <w:rPr>
+          <w:rFonts w:ascii="Calibri" w:eastAsia="Calibri" w:hAnsi="Calibri" w:cs="Times New Roman"/>
+          <w:i/>
+          <w:iCs/>
+          <w:sz w:val="24"/>
+        </w:rPr>
+        <w:t>NS</w:t>
+      </w:r>
+      <w:r>
+        <w:rPr>
+          <w:rFonts w:ascii="Calibri" w:eastAsia="Calibri" w:hAnsi="Calibri" w:cs="Times New Roman"/>
+          <w:sz w:val="24"/>
+        </w:rPr>
+        <w:t xml:space="preserve">); or 3) </w:t>
+      </w:r>
+      <w:r>
+        <w:rPr>
+          <w:rFonts w:ascii="Calibri" w:eastAsia="Calibri" w:hAnsi="Calibri" w:cs="Times New Roman"/>
+          <w:sz w:val="24"/>
+          <w:u w:val="single"/>
+        </w:rPr>
+        <w:t>Climate Change</w:t>
+      </w:r>
+      <w:r>
+        <w:rPr>
+          <w:rFonts w:ascii="Calibri" w:eastAsia="Calibri" w:hAnsi="Calibri" w:cs="Times New Roman"/>
+          <w:sz w:val="24"/>
+        </w:rPr>
+        <w:t>,</w:t>
+      </w:r>
+      <w:r>
+        <w:rPr>
+          <w:rFonts w:ascii="Calibri" w:eastAsia="Calibri" w:hAnsi="Calibri" w:cs="Times New Roman"/>
+          <w:sz w:val="24"/>
+        </w:rPr>
+        <w:t xml:space="preserve"> (ß = </w:t>
+      </w:r>
+      <w:r>
+        <w:rPr>
+          <w:rFonts w:ascii="Calibri" w:eastAsia="Calibri" w:hAnsi="Calibri" w:cs="Times New Roman"/>
+          <w:sz w:val="24"/>
+        </w:rPr>
+        <w:t>-</w:t>
+      </w:r>
+      <w:r>
+        <w:rPr>
+          <w:rFonts w:ascii="Calibri" w:eastAsia="Calibri" w:hAnsi="Calibri" w:cs="Times New Roman"/>
+          <w:sz w:val="24"/>
+        </w:rPr>
+        <w:t>0.33</w:t>
+      </w:r>
+      <w:r>
+        <w:rPr>
+          <w:rFonts w:ascii="Calibri" w:eastAsia="Calibri" w:hAnsi="Calibri" w:cs="Times New Roman"/>
+          <w:sz w:val="24"/>
+        </w:rPr>
+        <w:t>9</w:t>
+      </w:r>
+      <w:r>
+        <w:rPr>
+          <w:rFonts w:ascii="Calibri" w:eastAsia="Calibri" w:hAnsi="Calibri" w:cs="Times New Roman"/>
+          <w:sz w:val="24"/>
+        </w:rPr>
+        <w:t>,</w:t>
+      </w:r>
+      <w:r>
+        <w:rPr>
+          <w:rFonts w:ascii="Calibri" w:eastAsia="Calibri" w:hAnsi="Calibri" w:cs="Times New Roman"/>
+          <w:sz w:val="24"/>
+        </w:rPr>
+        <w:t xml:space="preserve"> </w:t>
+      </w:r>
+      <w:r>
+        <w:rPr>
+          <w:rFonts w:ascii="Calibri" w:eastAsia="Calibri" w:hAnsi="Calibri" w:cs="Times New Roman"/>
+          <w:i/>
+          <w:iCs/>
+          <w:sz w:val="24"/>
+        </w:rPr>
+        <w:t>p</w:t>
+      </w:r>
+      <w:r>
+        <w:rPr>
+          <w:rFonts w:ascii="Calibri" w:eastAsia="Calibri" w:hAnsi="Calibri" w:cs="Times New Roman"/>
+          <w:sz w:val="24"/>
+        </w:rPr>
+        <w:t xml:space="preserve"> </w:t>
+      </w:r>
+      <w:r>
+        <w:rPr>
+          <w:rFonts w:ascii="Calibri" w:eastAsia="Calibri" w:hAnsi="Calibri" w:cs="Times New Roman"/>
+          <w:sz w:val="24"/>
+        </w:rPr>
+        <w:t xml:space="preserve">= </w:t>
+      </w:r>
+      <w:r>
+        <w:rPr>
+          <w:rFonts w:ascii="Calibri" w:eastAsia="Calibri" w:hAnsi="Calibri" w:cs="Times New Roman"/>
+          <w:i/>
+          <w:iCs/>
+          <w:sz w:val="24"/>
+        </w:rPr>
+        <w:t>NS</w:t>
+      </w:r>
+      <w:r>
+        <w:rPr>
+          <w:rFonts w:ascii="Calibri" w:eastAsia="Calibri" w:hAnsi="Calibri" w:cs="Times New Roman"/>
+          <w:sz w:val="24"/>
+        </w:rPr>
+        <w:t>)</w:t>
+      </w:r>
+      <w:r>
+        <w:rPr>
+          <w:rFonts w:ascii="Calibri" w:eastAsia="Calibri" w:hAnsi="Calibri" w:cs="Times New Roman"/>
+          <w:sz w:val="24"/>
+        </w:rPr>
+        <w:t xml:space="preserve">. Likewise, individual differences in health literacy had no significant effects on support for: 1) </w:t>
+      </w:r>
+      <w:r>
+        <w:rPr>
+          <w:rFonts w:ascii="Calibri" w:eastAsia="Calibri" w:hAnsi="Calibri" w:cs="Times New Roman"/>
+          <w:sz w:val="24"/>
+          <w:u w:val="single"/>
+        </w:rPr>
+        <w:t>Universal Health Care</w:t>
+      </w:r>
+      <w:r>
+        <w:rPr>
+          <w:rFonts w:ascii="Calibri" w:eastAsia="Calibri" w:hAnsi="Calibri" w:cs="Times New Roman"/>
+          <w:sz w:val="24"/>
+        </w:rPr>
+        <w:t>,</w:t>
+      </w:r>
+      <w:r>
+        <w:rPr>
+          <w:rFonts w:ascii="Calibri" w:eastAsia="Calibri" w:hAnsi="Calibri" w:cs="Times New Roman"/>
+          <w:sz w:val="24"/>
+        </w:rPr>
+        <w:t xml:space="preserve"> (ß = 0.313,</w:t>
+      </w:r>
+      <w:r>
+        <w:rPr>
+          <w:rFonts w:ascii="Calibri" w:eastAsia="Calibri" w:hAnsi="Calibri" w:cs="Times New Roman"/>
+          <w:sz w:val="24"/>
+        </w:rPr>
+        <w:t xml:space="preserve"> </w:t>
+      </w:r>
+      <w:r>
+        <w:rPr>
+          <w:rFonts w:ascii="Calibri" w:eastAsia="Calibri" w:hAnsi="Calibri" w:cs="Times New Roman"/>
+          <w:i/>
+          <w:iCs/>
+          <w:sz w:val="24"/>
+        </w:rPr>
+        <w:t>p</w:t>
+      </w:r>
+      <w:r>
+        <w:rPr>
+          <w:rFonts w:ascii="Calibri" w:eastAsia="Calibri" w:hAnsi="Calibri" w:cs="Times New Roman"/>
+          <w:sz w:val="24"/>
+        </w:rPr>
+        <w:t xml:space="preserve"> </w:t>
+      </w:r>
+      <w:r>
+        <w:rPr>
+          <w:rFonts w:ascii="Calibri" w:eastAsia="Calibri" w:hAnsi="Calibri" w:cs="Times New Roman"/>
+          <w:sz w:val="24"/>
+        </w:rPr>
+        <w:t xml:space="preserve">= </w:t>
+      </w:r>
+      <w:r>
+        <w:rPr>
+          <w:rFonts w:ascii="Calibri" w:eastAsia="Calibri" w:hAnsi="Calibri" w:cs="Times New Roman"/>
+          <w:i/>
+          <w:iCs/>
+          <w:sz w:val="24"/>
+        </w:rPr>
+        <w:t>NS</w:t>
+      </w:r>
+      <w:r>
+        <w:rPr>
+          <w:rFonts w:ascii="Calibri" w:eastAsia="Calibri" w:hAnsi="Calibri" w:cs="Times New Roman"/>
+          <w:sz w:val="24"/>
+        </w:rPr>
+        <w:t xml:space="preserve">); 2) </w:t>
+      </w:r>
+      <w:r>
+        <w:rPr>
+          <w:rFonts w:ascii="Calibri" w:eastAsia="Calibri" w:hAnsi="Calibri" w:cs="Times New Roman"/>
+          <w:sz w:val="24"/>
+          <w:u w:val="single"/>
+        </w:rPr>
+        <w:t>Capital Punishment</w:t>
+      </w:r>
+      <w:r>
+        <w:rPr>
+          <w:rFonts w:ascii="Calibri" w:eastAsia="Calibri" w:hAnsi="Calibri" w:cs="Times New Roman"/>
+          <w:sz w:val="24"/>
+        </w:rPr>
+        <w:t>,</w:t>
+      </w:r>
+      <w:r>
+        <w:rPr>
+          <w:rFonts w:ascii="Calibri" w:eastAsia="Calibri" w:hAnsi="Calibri" w:cs="Times New Roman"/>
+          <w:sz w:val="24"/>
+        </w:rPr>
+        <w:t xml:space="preserve"> (ß = </w:t>
+      </w:r>
+      <w:r>
+        <w:rPr>
+          <w:rFonts w:ascii="Calibri" w:eastAsia="Calibri" w:hAnsi="Calibri" w:cs="Times New Roman"/>
+          <w:sz w:val="24"/>
+        </w:rPr>
+        <w:t>-</w:t>
+      </w:r>
+      <w:r>
+        <w:rPr>
+          <w:rFonts w:ascii="Calibri" w:eastAsia="Calibri" w:hAnsi="Calibri" w:cs="Times New Roman"/>
+          <w:sz w:val="24"/>
+        </w:rPr>
+        <w:t>0.</w:t>
+      </w:r>
+      <w:r>
+        <w:rPr>
+          <w:rFonts w:ascii="Calibri" w:eastAsia="Calibri" w:hAnsi="Calibri" w:cs="Times New Roman"/>
+          <w:sz w:val="24"/>
+        </w:rPr>
+        <w:t>62</w:t>
       </w:r>
       <w:r>
         <w:rPr>
@@ -1875,6 +3093,102 @@
           <w:rFonts w:ascii="Calibri" w:eastAsia="Calibri" w:hAnsi="Calibri" w:cs="Times New Roman"/>
           <w:sz w:val="24"/>
         </w:rPr>
+        <w:t xml:space="preserve">); and 3) </w:t>
+      </w:r>
+      <w:r>
+        <w:rPr>
+          <w:rFonts w:ascii="Calibri" w:eastAsia="Calibri" w:hAnsi="Calibri" w:cs="Times New Roman"/>
+          <w:sz w:val="24"/>
+          <w:u w:val="single"/>
+        </w:rPr>
+        <w:t>Climate Change</w:t>
+      </w:r>
+      <w:r>
+        <w:rPr>
+          <w:rFonts w:ascii="Calibri" w:eastAsia="Calibri" w:hAnsi="Calibri" w:cs="Times New Roman"/>
+          <w:sz w:val="24"/>
+        </w:rPr>
+        <w:t>,</w:t>
+      </w:r>
+      <w:r>
+        <w:rPr>
+          <w:rFonts w:ascii="Calibri" w:eastAsia="Calibri" w:hAnsi="Calibri" w:cs="Times New Roman"/>
+          <w:sz w:val="24"/>
+        </w:rPr>
+        <w:t xml:space="preserve"> (ß = </w:t>
+      </w:r>
+      <w:r>
+        <w:rPr>
+          <w:rFonts w:ascii="Calibri" w:eastAsia="Calibri" w:hAnsi="Calibri" w:cs="Times New Roman"/>
+          <w:sz w:val="24"/>
+        </w:rPr>
+        <w:t>-</w:t>
+      </w:r>
+      <w:r>
+        <w:rPr>
+          <w:rFonts w:ascii="Calibri" w:eastAsia="Calibri" w:hAnsi="Calibri" w:cs="Times New Roman"/>
+          <w:sz w:val="24"/>
+        </w:rPr>
+        <w:t>0.</w:t>
+      </w:r>
+      <w:r>
+        <w:rPr>
+          <w:rFonts w:ascii="Calibri" w:eastAsia="Calibri" w:hAnsi="Calibri" w:cs="Times New Roman"/>
+          <w:sz w:val="24"/>
+        </w:rPr>
+        <w:t>147</w:t>
+      </w:r>
+      <w:r>
+        <w:rPr>
+          <w:rFonts w:ascii="Calibri" w:eastAsia="Calibri" w:hAnsi="Calibri" w:cs="Times New Roman"/>
+          <w:sz w:val="24"/>
+        </w:rPr>
+        <w:t>,</w:t>
+      </w:r>
+      <w:r>
+        <w:rPr>
+          <w:rFonts w:ascii="Calibri" w:eastAsia="Calibri" w:hAnsi="Calibri" w:cs="Times New Roman"/>
+          <w:sz w:val="24"/>
+        </w:rPr>
+        <w:t xml:space="preserve"> </w:t>
+      </w:r>
+      <w:r>
+        <w:rPr>
+          <w:rFonts w:ascii="Calibri" w:eastAsia="Calibri" w:hAnsi="Calibri" w:cs="Times New Roman"/>
+          <w:i/>
+          <w:iCs/>
+          <w:sz w:val="24"/>
+        </w:rPr>
+        <w:t>p</w:t>
+      </w:r>
+      <w:r>
+        <w:rPr>
+          <w:rFonts w:ascii="Calibri" w:eastAsia="Calibri" w:hAnsi="Calibri" w:cs="Times New Roman"/>
+          <w:sz w:val="24"/>
+        </w:rPr>
+        <w:t xml:space="preserve"> </w:t>
+      </w:r>
+      <w:r>
+        <w:rPr>
+          <w:rFonts w:ascii="Calibri" w:eastAsia="Calibri" w:hAnsi="Calibri" w:cs="Times New Roman"/>
+          <w:sz w:val="24"/>
+        </w:rPr>
+        <w:t xml:space="preserve">= </w:t>
+      </w:r>
+      <w:r>
+        <w:rPr>
+          <w:rFonts w:ascii="Calibri" w:eastAsia="Calibri" w:hAnsi="Calibri" w:cs="Times New Roman"/>
+          <w:i/>
+          <w:iCs/>
+          <w:sz w:val="24"/>
+        </w:rPr>
+        <w:t>NS</w:t>
+      </w:r>
+      <w:r>
+        <w:rPr>
+          <w:rFonts w:ascii="Calibri" w:eastAsia="Calibri" w:hAnsi="Calibri" w:cs="Times New Roman"/>
+          <w:sz w:val="24"/>
+        </w:rPr>
         <w:t>)</w:t>
       </w:r>
       <w:r>
@@ -1882,721 +3196,39 @@
           <w:rFonts w:ascii="Calibri" w:eastAsia="Calibri" w:hAnsi="Calibri" w:cs="Times New Roman"/>
           <w:sz w:val="24"/>
         </w:rPr>
-        <w:t xml:space="preserve">; </w:t>
-      </w:r>
-      <w:r>
-        <w:rPr>
-          <w:rFonts w:ascii="Calibri" w:eastAsia="Calibri" w:hAnsi="Calibri" w:cs="Times New Roman"/>
-          <w:sz w:val="24"/>
-        </w:rPr>
-        <w:t>or</w:t>
-      </w:r>
-      <w:r>
-        <w:rPr>
-          <w:rFonts w:ascii="Calibri" w:eastAsia="Calibri" w:hAnsi="Calibri" w:cs="Times New Roman"/>
-          <w:sz w:val="24"/>
-        </w:rPr>
-        <w:t xml:space="preserve"> 3) </w:t>
-      </w:r>
-      <w:r>
-        <w:rPr>
-          <w:rFonts w:ascii="Calibri" w:eastAsia="Calibri" w:hAnsi="Calibri" w:cs="Times New Roman"/>
-          <w:sz w:val="24"/>
-          <w:u w:val="single"/>
-        </w:rPr>
-        <w:t>Climate Change</w:t>
-      </w:r>
-      <w:r>
-        <w:rPr>
-          <w:rFonts w:ascii="Calibri" w:eastAsia="Calibri" w:hAnsi="Calibri" w:cs="Times New Roman"/>
-          <w:sz w:val="24"/>
-        </w:rPr>
-        <w:t>,</w:t>
-      </w:r>
-      <w:r>
-        <w:rPr>
-          <w:rFonts w:ascii="Calibri" w:eastAsia="Calibri" w:hAnsi="Calibri" w:cs="Times New Roman"/>
-          <w:sz w:val="24"/>
-        </w:rPr>
-        <w:t xml:space="preserve"> </w:t>
-      </w:r>
-      <w:r>
-        <w:rPr>
-          <w:rFonts w:ascii="Calibri" w:eastAsia="Calibri" w:hAnsi="Calibri" w:cs="Times New Roman"/>
-          <w:sz w:val="24"/>
-        </w:rPr>
-        <w:t>(ß = 0.</w:t>
-      </w:r>
-      <w:r>
-        <w:rPr>
-          <w:rFonts w:ascii="Calibri" w:eastAsia="Calibri" w:hAnsi="Calibri" w:cs="Times New Roman"/>
-          <w:sz w:val="24"/>
-        </w:rPr>
-        <w:t>335</w:t>
-      </w:r>
-      <w:r>
-        <w:rPr>
-          <w:rFonts w:ascii="Calibri" w:eastAsia="Calibri" w:hAnsi="Calibri" w:cs="Times New Roman"/>
-          <w:sz w:val="24"/>
-        </w:rPr>
-        <w:t>,</w:t>
-      </w:r>
-      <w:r>
-        <w:rPr>
-          <w:rFonts w:ascii="Calibri" w:eastAsia="Calibri" w:hAnsi="Calibri" w:cs="Times New Roman"/>
-          <w:sz w:val="24"/>
-        </w:rPr>
-        <w:t xml:space="preserve"> </w:t>
-      </w:r>
-      <w:r>
-        <w:rPr>
-          <w:rFonts w:ascii="Calibri" w:eastAsia="Calibri" w:hAnsi="Calibri" w:cs="Times New Roman"/>
-          <w:i/>
-          <w:iCs/>
-          <w:sz w:val="24"/>
-        </w:rPr>
-        <w:t>p</w:t>
-      </w:r>
-      <w:r>
-        <w:rPr>
-          <w:rFonts w:ascii="Calibri" w:eastAsia="Calibri" w:hAnsi="Calibri" w:cs="Times New Roman"/>
-          <w:sz w:val="24"/>
-        </w:rPr>
-        <w:t xml:space="preserve"> </w:t>
-      </w:r>
-      <w:r>
-        <w:rPr>
-          <w:rFonts w:ascii="Calibri" w:eastAsia="Calibri" w:hAnsi="Calibri" w:cs="Times New Roman"/>
-          <w:sz w:val="24"/>
-        </w:rPr>
-        <w:t xml:space="preserve">= </w:t>
-      </w:r>
-      <w:r>
-        <w:rPr>
-          <w:rFonts w:ascii="Calibri" w:eastAsia="Calibri" w:hAnsi="Calibri" w:cs="Times New Roman"/>
-          <w:i/>
-          <w:iCs/>
-          <w:sz w:val="24"/>
-        </w:rPr>
-        <w:t>NS</w:t>
-      </w:r>
-      <w:r>
-        <w:rPr>
-          <w:rFonts w:ascii="Calibri" w:eastAsia="Calibri" w:hAnsi="Calibri" w:cs="Times New Roman"/>
-          <w:sz w:val="24"/>
-        </w:rPr>
-        <w:t>)</w:t>
-      </w:r>
-      <w:r>
-        <w:rPr>
-          <w:rFonts w:ascii="Calibri" w:eastAsia="Calibri" w:hAnsi="Calibri" w:cs="Times New Roman"/>
-          <w:sz w:val="24"/>
-        </w:rPr>
-        <w:t xml:space="preserve">. Additionally, individual difference in subjective numeracy had </w:t>
-      </w:r>
-      <w:r>
-        <w:rPr>
-          <w:rFonts w:ascii="Calibri" w:eastAsia="Calibri" w:hAnsi="Calibri" w:cs="Times New Roman"/>
-          <w:sz w:val="24"/>
-        </w:rPr>
-        <w:t xml:space="preserve">no significant effects on support for: 1) </w:t>
-      </w:r>
-      <w:r>
-        <w:rPr>
-          <w:rFonts w:ascii="Calibri" w:eastAsia="Calibri" w:hAnsi="Calibri" w:cs="Times New Roman"/>
-          <w:sz w:val="24"/>
-          <w:u w:val="single"/>
-        </w:rPr>
-        <w:t>Universal Health Care</w:t>
-      </w:r>
-      <w:r>
-        <w:rPr>
-          <w:rFonts w:ascii="Calibri" w:eastAsia="Calibri" w:hAnsi="Calibri" w:cs="Times New Roman"/>
-          <w:sz w:val="24"/>
-        </w:rPr>
-        <w:t>,</w:t>
-      </w:r>
-      <w:r>
-        <w:rPr>
-          <w:rFonts w:ascii="Calibri" w:eastAsia="Calibri" w:hAnsi="Calibri" w:cs="Times New Roman"/>
-          <w:sz w:val="24"/>
-        </w:rPr>
-        <w:t xml:space="preserve"> (ß = </w:t>
-      </w:r>
-      <w:r>
-        <w:rPr>
-          <w:rFonts w:ascii="Calibri" w:eastAsia="Calibri" w:hAnsi="Calibri" w:cs="Times New Roman"/>
-          <w:sz w:val="24"/>
-        </w:rPr>
-        <w:t>0</w:t>
-      </w:r>
-      <w:r>
-        <w:rPr>
-          <w:rFonts w:ascii="Calibri" w:eastAsia="Calibri" w:hAnsi="Calibri" w:cs="Times New Roman"/>
-          <w:sz w:val="24"/>
-        </w:rPr>
-        <w:t>.</w:t>
-      </w:r>
-      <w:r>
-        <w:rPr>
-          <w:rFonts w:ascii="Calibri" w:eastAsia="Calibri" w:hAnsi="Calibri" w:cs="Times New Roman"/>
-          <w:sz w:val="24"/>
-        </w:rPr>
-        <w:t>558</w:t>
-      </w:r>
-      <w:r>
-        <w:rPr>
-          <w:rFonts w:ascii="Calibri" w:eastAsia="Calibri" w:hAnsi="Calibri" w:cs="Times New Roman"/>
-          <w:sz w:val="24"/>
-        </w:rPr>
-        <w:t>,</w:t>
-      </w:r>
-      <w:r>
-        <w:rPr>
-          <w:rFonts w:ascii="Calibri" w:eastAsia="Calibri" w:hAnsi="Calibri" w:cs="Times New Roman"/>
-          <w:sz w:val="24"/>
-        </w:rPr>
-        <w:t xml:space="preserve"> </w:t>
-      </w:r>
-      <w:r>
-        <w:rPr>
-          <w:rFonts w:ascii="Calibri" w:eastAsia="Calibri" w:hAnsi="Calibri" w:cs="Times New Roman"/>
-          <w:i/>
-          <w:iCs/>
-          <w:sz w:val="24"/>
-        </w:rPr>
-        <w:t>p</w:t>
-      </w:r>
-      <w:r>
-        <w:rPr>
-          <w:rFonts w:ascii="Calibri" w:eastAsia="Calibri" w:hAnsi="Calibri" w:cs="Times New Roman"/>
-          <w:sz w:val="24"/>
-        </w:rPr>
-        <w:t xml:space="preserve"> </w:t>
-      </w:r>
-      <w:r>
-        <w:rPr>
-          <w:rFonts w:ascii="Calibri" w:eastAsia="Calibri" w:hAnsi="Calibri" w:cs="Times New Roman"/>
-          <w:sz w:val="24"/>
-        </w:rPr>
-        <w:t xml:space="preserve">= </w:t>
-      </w:r>
-      <w:r>
-        <w:rPr>
-          <w:rFonts w:ascii="Calibri" w:eastAsia="Calibri" w:hAnsi="Calibri" w:cs="Times New Roman"/>
-          <w:i/>
-          <w:iCs/>
-          <w:sz w:val="24"/>
-        </w:rPr>
-        <w:t>NS</w:t>
-      </w:r>
-      <w:r>
-        <w:rPr>
-          <w:rFonts w:ascii="Calibri" w:eastAsia="Calibri" w:hAnsi="Calibri" w:cs="Times New Roman"/>
-          <w:sz w:val="24"/>
-        </w:rPr>
-        <w:t xml:space="preserve">); 2) </w:t>
-      </w:r>
-      <w:r>
-        <w:rPr>
-          <w:rFonts w:ascii="Calibri" w:eastAsia="Calibri" w:hAnsi="Calibri" w:cs="Times New Roman"/>
-          <w:sz w:val="24"/>
-          <w:u w:val="single"/>
-        </w:rPr>
-        <w:t>Capital Punishment</w:t>
-      </w:r>
-      <w:r>
-        <w:rPr>
-          <w:rFonts w:ascii="Calibri" w:eastAsia="Calibri" w:hAnsi="Calibri" w:cs="Times New Roman"/>
-          <w:sz w:val="24"/>
-        </w:rPr>
-        <w:t>,</w:t>
-      </w:r>
-      <w:r>
-        <w:rPr>
-          <w:rFonts w:ascii="Calibri" w:eastAsia="Calibri" w:hAnsi="Calibri" w:cs="Times New Roman"/>
-          <w:sz w:val="24"/>
-        </w:rPr>
-        <w:t xml:space="preserve"> (ß = 0.</w:t>
-      </w:r>
-      <w:r>
-        <w:rPr>
-          <w:rFonts w:ascii="Calibri" w:eastAsia="Calibri" w:hAnsi="Calibri" w:cs="Times New Roman"/>
-          <w:sz w:val="24"/>
-        </w:rPr>
-        <w:t>4</w:t>
-      </w:r>
-      <w:r>
-        <w:rPr>
-          <w:rFonts w:ascii="Calibri" w:eastAsia="Calibri" w:hAnsi="Calibri" w:cs="Times New Roman"/>
-          <w:sz w:val="24"/>
-        </w:rPr>
-        <w:t>3</w:t>
-      </w:r>
-      <w:r>
-        <w:rPr>
-          <w:rFonts w:ascii="Calibri" w:eastAsia="Calibri" w:hAnsi="Calibri" w:cs="Times New Roman"/>
-          <w:sz w:val="24"/>
-        </w:rPr>
-        <w:t>1</w:t>
-      </w:r>
-      <w:r>
-        <w:rPr>
-          <w:rFonts w:ascii="Calibri" w:eastAsia="Calibri" w:hAnsi="Calibri" w:cs="Times New Roman"/>
-          <w:sz w:val="24"/>
-        </w:rPr>
-        <w:t>,</w:t>
-      </w:r>
-      <w:r>
-        <w:rPr>
-          <w:rFonts w:ascii="Calibri" w:eastAsia="Calibri" w:hAnsi="Calibri" w:cs="Times New Roman"/>
-          <w:sz w:val="24"/>
-        </w:rPr>
-        <w:t xml:space="preserve"> </w:t>
-      </w:r>
-      <w:r>
-        <w:rPr>
-          <w:rFonts w:ascii="Calibri" w:eastAsia="Calibri" w:hAnsi="Calibri" w:cs="Times New Roman"/>
-          <w:i/>
-          <w:iCs/>
-          <w:sz w:val="24"/>
-        </w:rPr>
-        <w:t>p</w:t>
-      </w:r>
-      <w:r>
-        <w:rPr>
-          <w:rFonts w:ascii="Calibri" w:eastAsia="Calibri" w:hAnsi="Calibri" w:cs="Times New Roman"/>
-          <w:sz w:val="24"/>
-        </w:rPr>
-        <w:t xml:space="preserve"> </w:t>
-      </w:r>
-      <w:r>
-        <w:rPr>
-          <w:rFonts w:ascii="Calibri" w:eastAsia="Calibri" w:hAnsi="Calibri" w:cs="Times New Roman"/>
-          <w:sz w:val="24"/>
-        </w:rPr>
-        <w:t xml:space="preserve">= </w:t>
-      </w:r>
-      <w:r>
-        <w:rPr>
-          <w:rFonts w:ascii="Calibri" w:eastAsia="Calibri" w:hAnsi="Calibri" w:cs="Times New Roman"/>
-          <w:i/>
-          <w:iCs/>
-          <w:sz w:val="24"/>
-        </w:rPr>
-        <w:t>NS</w:t>
-      </w:r>
-      <w:r>
-        <w:rPr>
-          <w:rFonts w:ascii="Calibri" w:eastAsia="Calibri" w:hAnsi="Calibri" w:cs="Times New Roman"/>
-          <w:sz w:val="24"/>
-        </w:rPr>
-        <w:t xml:space="preserve">); </w:t>
-      </w:r>
-      <w:r>
-        <w:rPr>
-          <w:rFonts w:ascii="Calibri" w:eastAsia="Calibri" w:hAnsi="Calibri" w:cs="Times New Roman"/>
-          <w:sz w:val="24"/>
-        </w:rPr>
-        <w:t>or</w:t>
-      </w:r>
-      <w:r>
-        <w:rPr>
-          <w:rFonts w:ascii="Calibri" w:eastAsia="Calibri" w:hAnsi="Calibri" w:cs="Times New Roman"/>
-          <w:sz w:val="24"/>
-        </w:rPr>
-        <w:t xml:space="preserve"> 3) </w:t>
-      </w:r>
-      <w:r>
-        <w:rPr>
-          <w:rFonts w:ascii="Calibri" w:eastAsia="Calibri" w:hAnsi="Calibri" w:cs="Times New Roman"/>
-          <w:sz w:val="24"/>
-          <w:u w:val="single"/>
-        </w:rPr>
-        <w:t>Climate Change</w:t>
-      </w:r>
-      <w:r>
-        <w:rPr>
-          <w:rFonts w:ascii="Calibri" w:eastAsia="Calibri" w:hAnsi="Calibri" w:cs="Times New Roman"/>
-          <w:sz w:val="24"/>
-        </w:rPr>
-        <w:t>,</w:t>
-      </w:r>
-      <w:r>
-        <w:rPr>
-          <w:rFonts w:ascii="Calibri" w:eastAsia="Calibri" w:hAnsi="Calibri" w:cs="Times New Roman"/>
-          <w:sz w:val="24"/>
-        </w:rPr>
-        <w:t xml:space="preserve"> (ß = </w:t>
-      </w:r>
-      <w:r>
-        <w:rPr>
-          <w:rFonts w:ascii="Calibri" w:eastAsia="Calibri" w:hAnsi="Calibri" w:cs="Times New Roman"/>
-          <w:sz w:val="24"/>
-        </w:rPr>
-        <w:t>-</w:t>
-      </w:r>
-      <w:r>
-        <w:rPr>
-          <w:rFonts w:ascii="Calibri" w:eastAsia="Calibri" w:hAnsi="Calibri" w:cs="Times New Roman"/>
-          <w:sz w:val="24"/>
-        </w:rPr>
-        <w:t>0.33</w:t>
-      </w:r>
-      <w:r>
-        <w:rPr>
-          <w:rFonts w:ascii="Calibri" w:eastAsia="Calibri" w:hAnsi="Calibri" w:cs="Times New Roman"/>
-          <w:sz w:val="24"/>
-        </w:rPr>
-        <w:t>9</w:t>
-      </w:r>
-      <w:r>
-        <w:rPr>
-          <w:rFonts w:ascii="Calibri" w:eastAsia="Calibri" w:hAnsi="Calibri" w:cs="Times New Roman"/>
-          <w:sz w:val="24"/>
-        </w:rPr>
-        <w:t>,</w:t>
-      </w:r>
-      <w:r>
-        <w:rPr>
-          <w:rFonts w:ascii="Calibri" w:eastAsia="Calibri" w:hAnsi="Calibri" w:cs="Times New Roman"/>
-          <w:sz w:val="24"/>
-        </w:rPr>
-        <w:t xml:space="preserve"> </w:t>
-      </w:r>
-      <w:r>
-        <w:rPr>
-          <w:rFonts w:ascii="Calibri" w:eastAsia="Calibri" w:hAnsi="Calibri" w:cs="Times New Roman"/>
-          <w:i/>
-          <w:iCs/>
-          <w:sz w:val="24"/>
-        </w:rPr>
-        <w:t>p</w:t>
-      </w:r>
-      <w:r>
-        <w:rPr>
-          <w:rFonts w:ascii="Calibri" w:eastAsia="Calibri" w:hAnsi="Calibri" w:cs="Times New Roman"/>
-          <w:sz w:val="24"/>
-        </w:rPr>
-        <w:t xml:space="preserve"> </w:t>
-      </w:r>
-      <w:r>
-        <w:rPr>
-          <w:rFonts w:ascii="Calibri" w:eastAsia="Calibri" w:hAnsi="Calibri" w:cs="Times New Roman"/>
-          <w:sz w:val="24"/>
-        </w:rPr>
-        <w:t xml:space="preserve">= </w:t>
-      </w:r>
-      <w:r>
-        <w:rPr>
-          <w:rFonts w:ascii="Calibri" w:eastAsia="Calibri" w:hAnsi="Calibri" w:cs="Times New Roman"/>
-          <w:i/>
-          <w:iCs/>
-          <w:sz w:val="24"/>
-        </w:rPr>
-        <w:t>NS</w:t>
-      </w:r>
-      <w:r>
-        <w:rPr>
-          <w:rFonts w:ascii="Calibri" w:eastAsia="Calibri" w:hAnsi="Calibri" w:cs="Times New Roman"/>
-          <w:sz w:val="24"/>
-        </w:rPr>
-        <w:t>)</w:t>
-      </w:r>
-      <w:r>
-        <w:rPr>
-          <w:rFonts w:ascii="Calibri" w:eastAsia="Calibri" w:hAnsi="Calibri" w:cs="Times New Roman"/>
-          <w:sz w:val="24"/>
-        </w:rPr>
-        <w:t xml:space="preserve">. Likewise, individual differences in health literacy had </w:t>
-      </w:r>
-      <w:r>
-        <w:rPr>
-          <w:rFonts w:ascii="Calibri" w:eastAsia="Calibri" w:hAnsi="Calibri" w:cs="Times New Roman"/>
-          <w:sz w:val="24"/>
-        </w:rPr>
-        <w:t xml:space="preserve">no significant effects on support for: 1) </w:t>
-      </w:r>
-      <w:r>
-        <w:rPr>
-          <w:rFonts w:ascii="Calibri" w:eastAsia="Calibri" w:hAnsi="Calibri" w:cs="Times New Roman"/>
-          <w:sz w:val="24"/>
-          <w:u w:val="single"/>
-        </w:rPr>
-        <w:t>Universal Health Care</w:t>
-      </w:r>
-      <w:r>
-        <w:rPr>
-          <w:rFonts w:ascii="Calibri" w:eastAsia="Calibri" w:hAnsi="Calibri" w:cs="Times New Roman"/>
-          <w:sz w:val="24"/>
-        </w:rPr>
-        <w:t>,</w:t>
-      </w:r>
-      <w:r>
-        <w:rPr>
-          <w:rFonts w:ascii="Calibri" w:eastAsia="Calibri" w:hAnsi="Calibri" w:cs="Times New Roman"/>
-          <w:sz w:val="24"/>
-        </w:rPr>
-        <w:t xml:space="preserve"> (ß = 0.</w:t>
-      </w:r>
-      <w:r>
-        <w:rPr>
-          <w:rFonts w:ascii="Calibri" w:eastAsia="Calibri" w:hAnsi="Calibri" w:cs="Times New Roman"/>
-          <w:sz w:val="24"/>
-        </w:rPr>
-        <w:t>31</w:t>
-      </w:r>
-      <w:r>
-        <w:rPr>
-          <w:rFonts w:ascii="Calibri" w:eastAsia="Calibri" w:hAnsi="Calibri" w:cs="Times New Roman"/>
-          <w:sz w:val="24"/>
-        </w:rPr>
-        <w:t>3,</w:t>
-      </w:r>
-      <w:r>
-        <w:rPr>
-          <w:rFonts w:ascii="Calibri" w:eastAsia="Calibri" w:hAnsi="Calibri" w:cs="Times New Roman"/>
-          <w:sz w:val="24"/>
-        </w:rPr>
-        <w:t xml:space="preserve"> </w:t>
-      </w:r>
-      <w:r>
-        <w:rPr>
-          <w:rFonts w:ascii="Calibri" w:eastAsia="Calibri" w:hAnsi="Calibri" w:cs="Times New Roman"/>
-          <w:i/>
-          <w:iCs/>
-          <w:sz w:val="24"/>
-        </w:rPr>
-        <w:t>p</w:t>
-      </w:r>
-      <w:r>
-        <w:rPr>
-          <w:rFonts w:ascii="Calibri" w:eastAsia="Calibri" w:hAnsi="Calibri" w:cs="Times New Roman"/>
-          <w:sz w:val="24"/>
-        </w:rPr>
-        <w:t xml:space="preserve"> </w:t>
-      </w:r>
-      <w:r>
-        <w:rPr>
-          <w:rFonts w:ascii="Calibri" w:eastAsia="Calibri" w:hAnsi="Calibri" w:cs="Times New Roman"/>
-          <w:sz w:val="24"/>
-        </w:rPr>
-        <w:t xml:space="preserve">= </w:t>
-      </w:r>
-      <w:r>
-        <w:rPr>
-          <w:rFonts w:ascii="Calibri" w:eastAsia="Calibri" w:hAnsi="Calibri" w:cs="Times New Roman"/>
-          <w:i/>
-          <w:iCs/>
-          <w:sz w:val="24"/>
-        </w:rPr>
-        <w:t>NS</w:t>
-      </w:r>
-      <w:r>
-        <w:rPr>
-          <w:rFonts w:ascii="Calibri" w:eastAsia="Calibri" w:hAnsi="Calibri" w:cs="Times New Roman"/>
-          <w:sz w:val="24"/>
-        </w:rPr>
-        <w:t xml:space="preserve">); 2) </w:t>
-      </w:r>
-      <w:r>
-        <w:rPr>
-          <w:rFonts w:ascii="Calibri" w:eastAsia="Calibri" w:hAnsi="Calibri" w:cs="Times New Roman"/>
-          <w:sz w:val="24"/>
-          <w:u w:val="single"/>
-        </w:rPr>
-        <w:t>Capital Punishment</w:t>
-      </w:r>
-      <w:r>
-        <w:rPr>
-          <w:rFonts w:ascii="Calibri" w:eastAsia="Calibri" w:hAnsi="Calibri" w:cs="Times New Roman"/>
-          <w:sz w:val="24"/>
-        </w:rPr>
-        <w:t>,</w:t>
-      </w:r>
-      <w:r>
-        <w:rPr>
-          <w:rFonts w:ascii="Calibri" w:eastAsia="Calibri" w:hAnsi="Calibri" w:cs="Times New Roman"/>
-          <w:sz w:val="24"/>
-        </w:rPr>
-        <w:t xml:space="preserve"> (ß = </w:t>
-      </w:r>
-      <w:r>
-        <w:rPr>
-          <w:rFonts w:ascii="Calibri" w:eastAsia="Calibri" w:hAnsi="Calibri" w:cs="Times New Roman"/>
-          <w:sz w:val="24"/>
-        </w:rPr>
-        <w:t>-</w:t>
-      </w:r>
-      <w:r>
-        <w:rPr>
-          <w:rFonts w:ascii="Calibri" w:eastAsia="Calibri" w:hAnsi="Calibri" w:cs="Times New Roman"/>
-          <w:sz w:val="24"/>
-        </w:rPr>
-        <w:t>0.</w:t>
-      </w:r>
-      <w:r>
-        <w:rPr>
-          <w:rFonts w:ascii="Calibri" w:eastAsia="Calibri" w:hAnsi="Calibri" w:cs="Times New Roman"/>
-          <w:sz w:val="24"/>
-        </w:rPr>
-        <w:t>62</w:t>
-      </w:r>
-      <w:r>
-        <w:rPr>
-          <w:rFonts w:ascii="Calibri" w:eastAsia="Calibri" w:hAnsi="Calibri" w:cs="Times New Roman"/>
-          <w:sz w:val="24"/>
-        </w:rPr>
-        <w:t>0,</w:t>
-      </w:r>
-      <w:r>
-        <w:rPr>
-          <w:rFonts w:ascii="Calibri" w:eastAsia="Calibri" w:hAnsi="Calibri" w:cs="Times New Roman"/>
-          <w:sz w:val="24"/>
-        </w:rPr>
-        <w:t xml:space="preserve"> </w:t>
-      </w:r>
-      <w:r>
-        <w:rPr>
-          <w:rFonts w:ascii="Calibri" w:eastAsia="Calibri" w:hAnsi="Calibri" w:cs="Times New Roman"/>
-          <w:i/>
-          <w:iCs/>
-          <w:sz w:val="24"/>
-        </w:rPr>
-        <w:t>p</w:t>
-      </w:r>
-      <w:r>
-        <w:rPr>
-          <w:rFonts w:ascii="Calibri" w:eastAsia="Calibri" w:hAnsi="Calibri" w:cs="Times New Roman"/>
-          <w:sz w:val="24"/>
-        </w:rPr>
-        <w:t xml:space="preserve"> </w:t>
-      </w:r>
-      <w:r>
-        <w:rPr>
-          <w:rFonts w:ascii="Calibri" w:eastAsia="Calibri" w:hAnsi="Calibri" w:cs="Times New Roman"/>
-          <w:sz w:val="24"/>
-        </w:rPr>
-        <w:t xml:space="preserve">= </w:t>
-      </w:r>
-      <w:r>
-        <w:rPr>
-          <w:rFonts w:ascii="Calibri" w:eastAsia="Calibri" w:hAnsi="Calibri" w:cs="Times New Roman"/>
-          <w:i/>
-          <w:iCs/>
-          <w:sz w:val="24"/>
-        </w:rPr>
-        <w:t>NS</w:t>
-      </w:r>
-      <w:r>
-        <w:rPr>
-          <w:rFonts w:ascii="Calibri" w:eastAsia="Calibri" w:hAnsi="Calibri" w:cs="Times New Roman"/>
-          <w:sz w:val="24"/>
-        </w:rPr>
-        <w:t xml:space="preserve">); and 3) </w:t>
-      </w:r>
-      <w:r>
-        <w:rPr>
-          <w:rFonts w:ascii="Calibri" w:eastAsia="Calibri" w:hAnsi="Calibri" w:cs="Times New Roman"/>
-          <w:sz w:val="24"/>
-          <w:u w:val="single"/>
-        </w:rPr>
-        <w:t>Climate Change</w:t>
-      </w:r>
-      <w:r>
-        <w:rPr>
-          <w:rFonts w:ascii="Calibri" w:eastAsia="Calibri" w:hAnsi="Calibri" w:cs="Times New Roman"/>
-          <w:sz w:val="24"/>
-        </w:rPr>
-        <w:t>,</w:t>
-      </w:r>
-      <w:r>
-        <w:rPr>
-          <w:rFonts w:ascii="Calibri" w:eastAsia="Calibri" w:hAnsi="Calibri" w:cs="Times New Roman"/>
-          <w:sz w:val="24"/>
-        </w:rPr>
-        <w:t xml:space="preserve"> (ß = </w:t>
-      </w:r>
-      <w:r>
-        <w:rPr>
-          <w:rFonts w:ascii="Calibri" w:eastAsia="Calibri" w:hAnsi="Calibri" w:cs="Times New Roman"/>
-          <w:sz w:val="24"/>
-        </w:rPr>
-        <w:t>-</w:t>
-      </w:r>
-      <w:r>
-        <w:rPr>
-          <w:rFonts w:ascii="Calibri" w:eastAsia="Calibri" w:hAnsi="Calibri" w:cs="Times New Roman"/>
-          <w:sz w:val="24"/>
-        </w:rPr>
-        <w:t>0.</w:t>
-      </w:r>
-      <w:r>
-        <w:rPr>
-          <w:rFonts w:ascii="Calibri" w:eastAsia="Calibri" w:hAnsi="Calibri" w:cs="Times New Roman"/>
-          <w:sz w:val="24"/>
-        </w:rPr>
-        <w:t>147</w:t>
-      </w:r>
-      <w:r>
-        <w:rPr>
-          <w:rFonts w:ascii="Calibri" w:eastAsia="Calibri" w:hAnsi="Calibri" w:cs="Times New Roman"/>
-          <w:sz w:val="24"/>
-        </w:rPr>
-        <w:t>,</w:t>
-      </w:r>
-      <w:r>
-        <w:rPr>
-          <w:rFonts w:ascii="Calibri" w:eastAsia="Calibri" w:hAnsi="Calibri" w:cs="Times New Roman"/>
-          <w:sz w:val="24"/>
-        </w:rPr>
-        <w:t xml:space="preserve"> </w:t>
-      </w:r>
-      <w:r>
-        <w:rPr>
-          <w:rFonts w:ascii="Calibri" w:eastAsia="Calibri" w:hAnsi="Calibri" w:cs="Times New Roman"/>
-          <w:i/>
-          <w:iCs/>
-          <w:sz w:val="24"/>
-        </w:rPr>
-        <w:t>p</w:t>
-      </w:r>
-      <w:r>
-        <w:rPr>
-          <w:rFonts w:ascii="Calibri" w:eastAsia="Calibri" w:hAnsi="Calibri" w:cs="Times New Roman"/>
-          <w:sz w:val="24"/>
-        </w:rPr>
-        <w:t xml:space="preserve"> </w:t>
-      </w:r>
-      <w:r>
-        <w:rPr>
-          <w:rFonts w:ascii="Calibri" w:eastAsia="Calibri" w:hAnsi="Calibri" w:cs="Times New Roman"/>
-          <w:sz w:val="24"/>
-        </w:rPr>
-        <w:t xml:space="preserve">= </w:t>
-      </w:r>
-      <w:r>
-        <w:rPr>
-          <w:rFonts w:ascii="Calibri" w:eastAsia="Calibri" w:hAnsi="Calibri" w:cs="Times New Roman"/>
-          <w:i/>
-          <w:iCs/>
-          <w:sz w:val="24"/>
-        </w:rPr>
-        <w:t>NS</w:t>
-      </w:r>
-      <w:r>
-        <w:rPr>
-          <w:rFonts w:ascii="Calibri" w:eastAsia="Calibri" w:hAnsi="Calibri" w:cs="Times New Roman"/>
-          <w:sz w:val="24"/>
-        </w:rPr>
-        <w:t>)</w:t>
-      </w:r>
-      <w:r>
-        <w:rPr>
-          <w:rFonts w:ascii="Calibri" w:eastAsia="Calibri" w:hAnsi="Calibri" w:cs="Times New Roman"/>
-          <w:sz w:val="24"/>
-        </w:rPr>
         <w:t>. These results indicate that individual differences in objective/subjective numeracy and health literacy were not associated with our primary outcomes.</w:t>
+      </w:r>
+    </w:p>
+    <w:p>
+      <w:pPr>
+        <w:spacing w:after="100" w:afterAutospacing="1" w:line="480" w:lineRule="auto"/>
+        <w:ind w:firstLine="720"/>
+        <w:rPr>
+          <w:rFonts w:ascii="Calibri" w:eastAsia="Calibri" w:hAnsi="Calibri" w:cs="Times New Roman"/>
+          <w:sz w:val="24"/>
+        </w:rPr>
+      </w:pPr>
+      <w:r>
+        <w:rPr>
+          <w:rFonts w:ascii="Calibri" w:eastAsia="Calibri" w:hAnsi="Calibri" w:cs="Times New Roman"/>
+          <w:sz w:val="24"/>
+          <w:highlight w:val="yellow"/>
+        </w:rPr>
+        <w:t>MAKE SURE TO ADD A STUDY 1 DISCUSSION SECTION, THAT CLEARLY SEGUE’S WHY I WANT TO PIVOT FROM IDEA 1 TO IDEA 2</w:t>
+      </w:r>
+      <w:r>
+        <w:rPr>
+          <w:rFonts w:ascii="Calibri" w:eastAsia="Calibri" w:hAnsi="Calibri" w:cs="Times New Roman"/>
+          <w:sz w:val="24"/>
+        </w:rPr>
+        <w:t xml:space="preserve"> – Both of these topics are addressed in the introduction, as ways to impact beliefs towards highly polarized issues. Study 1 showed X, so the second method is Y, which we hope to explore in study 2.</w:t>
+      </w:r>
+      <w:r>
+        <w:rPr>
+          <w:rFonts w:ascii="Calibri" w:eastAsia="Calibri" w:hAnsi="Calibri" w:cs="Times New Roman"/>
+          <w:sz w:val="24"/>
+        </w:rPr>
+        <w:t xml:space="preserve"> It’s necessary to ensure a bridge exists for a coherent story.</w:t>
       </w:r>
     </w:p>
     <w:sectPr>

</xml_diff>

<commit_message>
get the writing aligned for the study 2 methods, and finish graphing for study 2 results, and then synthesize it all into a document w/ some connective tissue writing as well.
</commit_message>
<xml_diff>
--- a/Dissertation Proposal/Restructure process/Dissertation Proposal Section Drafts/Study 1 Results Draft.docx
+++ b/Dissertation Proposal/Restructure process/Dissertation Proposal Section Drafts/Study 1 Results Draft.docx
@@ -176,15 +176,7 @@
           <w:sz w:val="24"/>
           <w:szCs w:val="24"/>
         </w:rPr>
-        <w:t>(ESJQ)</w:t>
-      </w:r>
-      <w:r>
-        <w:rPr>
-          <w:rFonts w:ascii="Calibri" w:eastAsia="Calibri" w:hAnsi="Calibri" w:cs="Times New Roman"/>
-          <w:sz w:val="24"/>
-          <w:szCs w:val="24"/>
-        </w:rPr>
-        <w:t xml:space="preserve"> </w:t>
+        <w:t xml:space="preserve">(ESJQ) </w:t>
       </w:r>
       <w:r>
         <w:rPr>
@@ -341,143 +333,240 @@
         <w:rPr>
           <w:rFonts w:ascii="Calibri" w:eastAsia="Calibri" w:hAnsi="Calibri" w:cs="Times New Roman"/>
           <w:sz w:val="24"/>
-          <w:highlight w:val="yellow"/>
-        </w:rPr>
-        <w:t>conducted mixed ANOVA where ….</w:t>
-      </w:r>
-      <w:r>
-        <w:rPr>
-          <w:rFonts w:ascii="Calibri" w:eastAsia="Calibri" w:hAnsi="Calibri" w:cs="Times New Roman"/>
-          <w:sz w:val="24"/>
-          <w:highlight w:val="yellow"/>
-        </w:rPr>
-        <w:t xml:space="preserve"> [mixed b/c time is within and condition is between] … would be revealed using a time x condition interaction</w:t>
-      </w:r>
-      <w:r>
-        <w:rPr>
-          <w:rFonts w:ascii="Calibri" w:eastAsia="Calibri" w:hAnsi="Calibri" w:cs="Times New Roman"/>
-          <w:sz w:val="24"/>
-          <w:highlight w:val="yellow"/>
-        </w:rPr>
-        <w:t xml:space="preserve"> (</w:t>
-      </w:r>
-      <w:r>
-        <w:rPr>
-          <w:rFonts w:ascii="Calibri" w:eastAsia="Calibri" w:hAnsi="Calibri" w:cs="Times New Roman"/>
-          <w:sz w:val="24"/>
-          <w:highlight w:val="yellow"/>
-        </w:rPr>
-        <w:t>additionally, make clear</w:t>
-      </w:r>
-      <w:r>
-        <w:rPr>
-          <w:rFonts w:ascii="Calibri" w:eastAsia="Calibri" w:hAnsi="Calibri" w:cs="Times New Roman"/>
-          <w:sz w:val="24"/>
-          <w:highlight w:val="yellow"/>
-        </w:rPr>
-        <w:t xml:space="preserve"> what is the tool we used to provide this evidence?</w:t>
-      </w:r>
-      <w:r>
-        <w:rPr>
-          <w:rFonts w:ascii="Calibri" w:eastAsia="Calibri" w:hAnsi="Calibri" w:cs="Times New Roman"/>
-          <w:sz w:val="24"/>
-          <w:highlight w:val="yellow"/>
-        </w:rPr>
-        <w:t>, be very specific as to what exact regression I ran to find this.</w:t>
-      </w:r>
-      <w:r>
-        <w:rPr>
-          <w:rFonts w:ascii="Calibri" w:eastAsia="Calibri" w:hAnsi="Calibri" w:cs="Times New Roman"/>
-          <w:sz w:val="24"/>
-          <w:highlight w:val="yellow"/>
-        </w:rPr>
-        <w:t xml:space="preserve"> E.g., this is my regression, with my predictors, this is my IV and DV and what the mechanism is to get there</w:t>
-      </w:r>
-      <w:r>
-        <w:rPr>
-          <w:rFonts w:ascii="Calibri" w:eastAsia="Calibri" w:hAnsi="Calibri" w:cs="Times New Roman"/>
-          <w:sz w:val="24"/>
-          <w:highlight w:val="yellow"/>
-        </w:rPr>
-        <w:t>)</w:t>
-      </w:r>
-      <w:r>
-        <w:rPr>
-          <w:rFonts w:ascii="Calibri" w:eastAsia="Calibri" w:hAnsi="Calibri" w:cs="Times New Roman"/>
-          <w:sz w:val="24"/>
-        </w:rPr>
-        <w:t xml:space="preserve"> </w:t>
-      </w:r>
-      <w:r>
-        <w:rPr>
-          <w:rFonts w:ascii="Calibri" w:eastAsia="Calibri" w:hAnsi="Calibri" w:cs="Times New Roman"/>
-          <w:sz w:val="24"/>
-        </w:rPr>
-        <w:t>our social consensus manipulation resulted in</w:t>
-      </w:r>
-      <w:r>
-        <w:rPr>
-          <w:rFonts w:ascii="Calibri" w:eastAsia="Calibri" w:hAnsi="Calibri" w:cs="Times New Roman"/>
-          <w:sz w:val="24"/>
-        </w:rPr>
-        <w:t xml:space="preserve"> </w:t>
-      </w:r>
-      <w:r>
-        <w:rPr>
-          <w:rFonts w:ascii="Calibri" w:eastAsia="Calibri" w:hAnsi="Calibri" w:cs="Times New Roman"/>
-          <w:sz w:val="24"/>
-          <w:highlight w:val="yellow"/>
-        </w:rPr>
-        <w:t>[a significant time x condition interaction, s.t. in the high social consensus condition, there is a greater pre-post difference in a for the high vs the low group]</w:t>
-      </w:r>
-      <w:r>
-        <w:rPr>
-          <w:rFonts w:ascii="Calibri" w:eastAsia="Calibri" w:hAnsi="Calibri" w:cs="Times New Roman"/>
-          <w:sz w:val="24"/>
-        </w:rPr>
-        <w:t xml:space="preserve"> </w:t>
-      </w:r>
-      <w:r>
-        <w:rPr>
-          <w:rFonts w:ascii="Calibri" w:eastAsia="Calibri" w:hAnsi="Calibri" w:cs="Times New Roman"/>
-          <w:sz w:val="24"/>
-        </w:rPr>
-        <w:t xml:space="preserve">significant pre-post differences </w:t>
-      </w:r>
-      <w:r>
-        <w:rPr>
-          <w:rFonts w:ascii="Calibri" w:eastAsia="Calibri" w:hAnsi="Calibri" w:cs="Times New Roman"/>
-          <w:sz w:val="24"/>
-        </w:rPr>
-        <w:t>for</w:t>
-      </w:r>
-      <w:r>
-        <w:rPr>
-          <w:rFonts w:ascii="Calibri" w:eastAsia="Calibri" w:hAnsi="Calibri" w:cs="Times New Roman"/>
-          <w:sz w:val="24"/>
-        </w:rPr>
-        <w:t xml:space="preserve"> our primary outcome </w:t>
-      </w:r>
-      <w:r>
-        <w:rPr>
-          <w:rFonts w:ascii="Calibri" w:eastAsia="Calibri" w:hAnsi="Calibri" w:cs="Times New Roman"/>
-          <w:sz w:val="24"/>
-        </w:rPr>
-        <w:t>in</w:t>
-      </w:r>
-      <w:r>
-        <w:rPr>
-          <w:rFonts w:ascii="Calibri" w:eastAsia="Calibri" w:hAnsi="Calibri" w:cs="Times New Roman"/>
-          <w:sz w:val="24"/>
-        </w:rPr>
-        <w:t xml:space="preserve"> all of our experimentally manipulated ‘highly polarized issues’</w:t>
-      </w:r>
-      <w:r>
-        <w:rPr>
-          <w:rFonts w:ascii="Calibri" w:eastAsia="Calibri" w:hAnsi="Calibri" w:cs="Times New Roman"/>
-          <w:sz w:val="24"/>
-        </w:rPr>
-        <w:t xml:space="preserve">. Our planned analyses revealed that participants in our high social consensus condition were more supportive of: 1) </w:t>
+        </w:rPr>
+        <w:t>conducted</w:t>
+      </w:r>
+      <w:r>
+        <w:rPr>
+          <w:rFonts w:ascii="Calibri" w:eastAsia="Calibri" w:hAnsi="Calibri" w:cs="Times New Roman"/>
+          <w:sz w:val="24"/>
+        </w:rPr>
+        <w:t xml:space="preserve"> a</w:t>
+      </w:r>
+      <w:r>
+        <w:rPr>
+          <w:rFonts w:ascii="Calibri" w:eastAsia="Calibri" w:hAnsi="Calibri" w:cs="Times New Roman"/>
+          <w:sz w:val="24"/>
+        </w:rPr>
+        <w:t xml:space="preserve"> mixed ANOVA </w:t>
+      </w:r>
+      <w:r>
+        <w:rPr>
+          <w:rFonts w:ascii="Calibri" w:eastAsia="Calibri" w:hAnsi="Calibri" w:cs="Times New Roman"/>
+          <w:sz w:val="24"/>
+        </w:rPr>
+        <w:t xml:space="preserve">with time (pre or post intervention) </w:t>
+      </w:r>
+      <w:r>
+        <w:rPr>
+          <w:rFonts w:ascii="Calibri" w:eastAsia="Calibri" w:hAnsi="Calibri" w:cs="Times New Roman"/>
+          <w:sz w:val="24"/>
+        </w:rPr>
+        <w:t>as</w:t>
+      </w:r>
+      <w:r>
+        <w:rPr>
+          <w:rFonts w:ascii="Calibri" w:eastAsia="Calibri" w:hAnsi="Calibri" w:cs="Times New Roman"/>
+          <w:sz w:val="24"/>
+        </w:rPr>
+        <w:t xml:space="preserve"> a within-subjects factor and our social consensus manipulation (high or low social consensus condition) </w:t>
+      </w:r>
+      <w:r>
+        <w:rPr>
+          <w:rFonts w:ascii="Calibri" w:eastAsia="Calibri" w:hAnsi="Calibri" w:cs="Times New Roman"/>
+          <w:sz w:val="24"/>
+        </w:rPr>
+        <w:t>a</w:t>
+      </w:r>
+      <w:r>
+        <w:rPr>
+          <w:rFonts w:ascii="Calibri" w:eastAsia="Calibri" w:hAnsi="Calibri" w:cs="Times New Roman"/>
+          <w:sz w:val="24"/>
+        </w:rPr>
+        <w:t xml:space="preserve">s a between-subjects factor. </w:t>
+      </w:r>
+      <w:r>
+        <w:rPr>
+          <w:rFonts w:ascii="Calibri" w:eastAsia="Calibri" w:hAnsi="Calibri" w:cs="Times New Roman"/>
+          <w:sz w:val="24"/>
+        </w:rPr>
+        <w:t xml:space="preserve">Each of our four </w:t>
+      </w:r>
+      <w:r>
+        <w:rPr>
+          <w:rFonts w:ascii="Calibri" w:eastAsia="Calibri" w:hAnsi="Calibri" w:cs="Times New Roman"/>
+          <w:sz w:val="24"/>
+        </w:rPr>
+        <w:t xml:space="preserve">linear </w:t>
+      </w:r>
+      <w:r>
+        <w:rPr>
+          <w:rFonts w:ascii="Calibri" w:eastAsia="Calibri" w:hAnsi="Calibri" w:cs="Times New Roman"/>
+          <w:sz w:val="24"/>
+        </w:rPr>
+        <w:t>regressions was composed of our dependent variable (quantified as level of support for our issues)</w:t>
+      </w:r>
+      <w:r>
+        <w:rPr>
+          <w:rFonts w:ascii="Calibri" w:eastAsia="Calibri" w:hAnsi="Calibri" w:cs="Times New Roman"/>
+          <w:sz w:val="24"/>
+        </w:rPr>
+        <w:t xml:space="preserve">, with time, condition, numeracy (subjective and objective), utilitarian orientation, deontological orientation, and health literacy as our ‘simple effect’ predictors, </w:t>
+      </w:r>
+      <w:r>
+        <w:rPr>
+          <w:rFonts w:ascii="Calibri" w:eastAsia="Calibri" w:hAnsi="Calibri" w:cs="Times New Roman"/>
+          <w:sz w:val="24"/>
+        </w:rPr>
+        <w:t>with the additional interaction of time and condition added to our model to provide evidence for H1.</w:t>
+      </w:r>
+      <w:r>
+        <w:rPr>
+          <w:rFonts w:ascii="Calibri" w:eastAsia="Calibri" w:hAnsi="Calibri" w:cs="Times New Roman"/>
+          <w:sz w:val="24"/>
+        </w:rPr>
+        <w:t xml:space="preserve"> O</w:t>
+      </w:r>
+      <w:r>
+        <w:rPr>
+          <w:rFonts w:ascii="Calibri" w:eastAsia="Calibri" w:hAnsi="Calibri" w:cs="Times New Roman"/>
+          <w:sz w:val="24"/>
+        </w:rPr>
+        <w:t>ur social consensus manipulation resulted in</w:t>
+      </w:r>
+      <w:r>
+        <w:rPr>
+          <w:rFonts w:ascii="Calibri" w:eastAsia="Calibri" w:hAnsi="Calibri" w:cs="Times New Roman"/>
+          <w:sz w:val="24"/>
+        </w:rPr>
+        <w:t xml:space="preserve"> </w:t>
+      </w:r>
+      <w:r>
+        <w:rPr>
+          <w:rFonts w:ascii="Calibri" w:eastAsia="Calibri" w:hAnsi="Calibri" w:cs="Times New Roman"/>
+          <w:sz w:val="24"/>
+        </w:rPr>
+        <w:t xml:space="preserve">a significant time x condition interaction, </w:t>
+      </w:r>
+      <w:r>
+        <w:rPr>
+          <w:rFonts w:ascii="Calibri" w:eastAsia="Calibri" w:hAnsi="Calibri" w:cs="Times New Roman"/>
+          <w:sz w:val="24"/>
+        </w:rPr>
+        <w:t>such that</w:t>
+      </w:r>
+      <w:r>
+        <w:rPr>
+          <w:rFonts w:ascii="Calibri" w:eastAsia="Calibri" w:hAnsi="Calibri" w:cs="Times New Roman"/>
+          <w:sz w:val="24"/>
+        </w:rPr>
+        <w:t xml:space="preserve"> in the high social consensus condition, there is a greater pre-post difference in </w:t>
+      </w:r>
+      <w:r>
+        <w:rPr>
+          <w:rFonts w:ascii="Calibri" w:eastAsia="Calibri" w:hAnsi="Calibri" w:cs="Times New Roman"/>
+          <w:sz w:val="24"/>
+        </w:rPr>
+        <w:t>support for our issues</w:t>
+      </w:r>
+      <w:r>
+        <w:rPr>
+          <w:rFonts w:ascii="Calibri" w:eastAsia="Calibri" w:hAnsi="Calibri" w:cs="Times New Roman"/>
+          <w:sz w:val="24"/>
+        </w:rPr>
+        <w:t xml:space="preserve"> </w:t>
+      </w:r>
+      <w:r>
+        <w:rPr>
+          <w:rFonts w:ascii="Calibri" w:eastAsia="Calibri" w:hAnsi="Calibri" w:cs="Times New Roman"/>
+          <w:sz w:val="24"/>
+        </w:rPr>
+        <w:t xml:space="preserve">in the high </w:t>
+      </w:r>
+      <w:r>
+        <w:rPr>
+          <w:rFonts w:ascii="Calibri" w:eastAsia="Calibri" w:hAnsi="Calibri" w:cs="Times New Roman"/>
+          <w:sz w:val="24"/>
+        </w:rPr>
+        <w:t>versus</w:t>
+      </w:r>
+      <w:r>
+        <w:rPr>
+          <w:rFonts w:ascii="Calibri" w:eastAsia="Calibri" w:hAnsi="Calibri" w:cs="Times New Roman"/>
+          <w:sz w:val="24"/>
+        </w:rPr>
+        <w:t xml:space="preserve"> the low group</w:t>
+      </w:r>
+      <w:r>
+        <w:rPr>
+          <w:rFonts w:ascii="Calibri" w:eastAsia="Calibri" w:hAnsi="Calibri" w:cs="Times New Roman"/>
+          <w:sz w:val="24"/>
+        </w:rPr>
+        <w:t>.</w:t>
+      </w:r>
+      <w:r>
+        <w:rPr>
+          <w:rFonts w:ascii="Calibri" w:eastAsia="Calibri" w:hAnsi="Calibri" w:cs="Times New Roman"/>
+          <w:sz w:val="24"/>
+        </w:rPr>
+        <w:t xml:space="preserve"> </w:t>
+      </w:r>
+      <w:r>
+        <w:rPr>
+          <w:rFonts w:ascii="Calibri" w:eastAsia="Calibri" w:hAnsi="Calibri" w:cs="Times New Roman"/>
+          <w:sz w:val="24"/>
+        </w:rPr>
+        <w:t>Our planned analysis revealed that participants in our two social consensus conditions had a statistically significant difference in pattern from pre- to post-</w:t>
+      </w:r>
+      <w:r>
+        <w:rPr>
+          <w:rFonts w:ascii="Calibri" w:eastAsia="Calibri" w:hAnsi="Calibri" w:cs="Times New Roman"/>
+          <w:sz w:val="24"/>
+        </w:rPr>
+        <w:t>intervention</w:t>
+      </w:r>
+      <w:r>
+        <w:rPr>
+          <w:rFonts w:ascii="Calibri" w:eastAsia="Calibri" w:hAnsi="Calibri" w:cs="Times New Roman"/>
+          <w:sz w:val="24"/>
+        </w:rPr>
+        <w:t xml:space="preserve"> (e.g., participants in the high social consensus condition had higher post-intervention scores, and </w:t>
+      </w:r>
+      <w:r>
+        <w:rPr>
+          <w:rFonts w:ascii="Calibri" w:eastAsia="Calibri" w:hAnsi="Calibri" w:cs="Times New Roman"/>
+          <w:sz w:val="24"/>
+        </w:rPr>
+        <w:lastRenderedPageBreak/>
+        <w:t>participants in the low social consensus had lower post-intervention scores</w:t>
+      </w:r>
+      <w:r>
+        <w:rPr>
+          <w:rFonts w:ascii="Calibri" w:eastAsia="Calibri" w:hAnsi="Calibri" w:cs="Times New Roman"/>
+          <w:sz w:val="24"/>
+        </w:rPr>
+        <w:t>).</w:t>
+      </w:r>
+      <w:r>
+        <w:rPr>
+          <w:rFonts w:ascii="Calibri" w:eastAsia="Calibri" w:hAnsi="Calibri" w:cs="Times New Roman"/>
+          <w:sz w:val="24"/>
+        </w:rPr>
+        <w:t xml:space="preserve"> This pattern was the case for:</w:t>
+      </w:r>
+      <w:r>
+        <w:rPr>
+          <w:rFonts w:ascii="Calibri" w:eastAsia="Calibri" w:hAnsi="Calibri" w:cs="Times New Roman"/>
+          <w:sz w:val="24"/>
+        </w:rPr>
+        <w:t xml:space="preserve"> </w:t>
+      </w:r>
+      <w:r>
+        <w:rPr>
+          <w:rFonts w:ascii="Calibri" w:eastAsia="Calibri" w:hAnsi="Calibri" w:cs="Times New Roman"/>
+          <w:sz w:val="24"/>
+        </w:rPr>
+        <w:t xml:space="preserve">1) </w:t>
       </w:r>
       <w:r>
         <w:rPr>
@@ -506,7 +595,14 @@
           <w:rFonts w:ascii="Calibri" w:eastAsia="Calibri" w:hAnsi="Calibri" w:cs="Times New Roman"/>
           <w:sz w:val="24"/>
         </w:rPr>
-        <w:t>M(SD)</w:t>
+        <w:t>(</w:t>
+      </w:r>
+      <w:r>
+        <w:rPr>
+          <w:rFonts w:ascii="Calibri" w:eastAsia="Calibri" w:hAnsi="Calibri" w:cs="Times New Roman"/>
+          <w:sz w:val="24"/>
+        </w:rPr>
+        <w:t>ß</w:t>
       </w:r>
       <w:r>
         <w:rPr>
@@ -514,50 +610,7 @@
           <w:sz w:val="24"/>
           <w:vertAlign w:val="subscript"/>
         </w:rPr>
-        <w:t>pre</w:t>
-      </w:r>
-      <w:r>
-        <w:rPr>
-          <w:rFonts w:ascii="Calibri" w:eastAsia="Calibri" w:hAnsi="Calibri" w:cs="Times New Roman"/>
-          <w:sz w:val="24"/>
-        </w:rPr>
-        <w:t xml:space="preserve"> = </w:t>
-      </w:r>
-      <w:r>
-        <w:rPr>
-          <w:rFonts w:ascii="Calibri" w:eastAsia="Calibri" w:hAnsi="Calibri" w:cs="Times New Roman"/>
-          <w:sz w:val="24"/>
-        </w:rPr>
-        <w:t>68.90</w:t>
-      </w:r>
-      <w:r>
-        <w:rPr>
-          <w:rFonts w:ascii="Calibri" w:eastAsia="Calibri" w:hAnsi="Calibri" w:cs="Times New Roman"/>
-          <w:sz w:val="24"/>
-        </w:rPr>
-        <w:t xml:space="preserve"> (</w:t>
-      </w:r>
-      <w:r>
-        <w:rPr>
-          <w:rFonts w:ascii="Calibri" w:eastAsia="Calibri" w:hAnsi="Calibri" w:cs="Times New Roman"/>
-          <w:sz w:val="24"/>
-        </w:rPr>
-        <w:t>25.24</w:t>
-      </w:r>
-      <w:r>
-        <w:rPr>
-          <w:rFonts w:ascii="Calibri" w:eastAsia="Calibri" w:hAnsi="Calibri" w:cs="Times New Roman"/>
-          <w:sz w:val="24"/>
-        </w:rPr>
-        <w:t>), M(SD)</w:t>
-      </w:r>
-      <w:r>
-        <w:rPr>
-          <w:rFonts w:ascii="Calibri" w:eastAsia="Calibri" w:hAnsi="Calibri" w:cs="Times New Roman"/>
-          <w:sz w:val="24"/>
-          <w:vertAlign w:val="subscript"/>
-        </w:rPr>
-        <w:t>post</w:t>
+        <w:t>time x condition</w:t>
       </w:r>
       <w:r>
         <w:rPr>
@@ -571,35 +624,28 @@
           <w:rFonts w:ascii="Calibri" w:eastAsia="Calibri" w:hAnsi="Calibri" w:cs="Times New Roman"/>
           <w:sz w:val="24"/>
         </w:rPr>
-        <w:t xml:space="preserve"> 72.96</w:t>
-      </w:r>
-      <w:r>
-        <w:rPr>
-          <w:rFonts w:ascii="Calibri" w:eastAsia="Calibri" w:hAnsi="Calibri" w:cs="Times New Roman"/>
-          <w:sz w:val="24"/>
-        </w:rPr>
-        <w:t xml:space="preserve"> (</w:t>
-      </w:r>
-      <w:r>
-        <w:rPr>
-          <w:rFonts w:ascii="Calibri" w:eastAsia="Calibri" w:hAnsi="Calibri" w:cs="Times New Roman"/>
-          <w:sz w:val="24"/>
-        </w:rPr>
-        <w:t>24.30</w:t>
-      </w:r>
-      <w:r>
-        <w:rPr>
-          <w:rFonts w:ascii="Calibri" w:eastAsia="Calibri" w:hAnsi="Calibri" w:cs="Times New Roman"/>
-          <w:sz w:val="24"/>
-        </w:rPr>
-        <w:t>)</w:t>
-      </w:r>
-      <w:r>
-        <w:rPr>
-          <w:rFonts w:ascii="Calibri" w:eastAsia="Calibri" w:hAnsi="Calibri" w:cs="Times New Roman"/>
-          <w:sz w:val="24"/>
-        </w:rPr>
-        <w:t xml:space="preserve">; </w:t>
+        <w:t xml:space="preserve"> </w:t>
+      </w:r>
+      <w:r>
+        <w:rPr>
+          <w:rFonts w:ascii="Calibri" w:eastAsia="Calibri" w:hAnsi="Calibri" w:cs="Times New Roman"/>
+          <w:sz w:val="24"/>
+        </w:rPr>
+        <w:t>7.600</w:t>
+      </w:r>
+      <w:r>
+        <w:rPr>
+          <w:rFonts w:ascii="Calibri" w:eastAsia="Calibri" w:hAnsi="Calibri" w:cs="Times New Roman"/>
+          <w:sz w:val="24"/>
+        </w:rPr>
+        <w:t>,</w:t>
+      </w:r>
+      <w:r>
+        <w:rPr>
+          <w:rFonts w:ascii="Calibri" w:eastAsia="Calibri" w:hAnsi="Calibri" w:cs="Times New Roman"/>
+          <w:sz w:val="24"/>
+        </w:rPr>
+        <w:t xml:space="preserve"> </w:t>
       </w:r>
       <w:r>
         <w:rPr>
@@ -608,7 +654,64 @@
           <w:iCs/>
           <w:sz w:val="24"/>
         </w:rPr>
-        <w:t>F</w:t>
+        <w:t>p</w:t>
+      </w:r>
+      <w:r>
+        <w:rPr>
+          <w:rFonts w:ascii="Calibri" w:eastAsia="Calibri" w:hAnsi="Calibri" w:cs="Times New Roman"/>
+          <w:sz w:val="24"/>
+        </w:rPr>
+        <w:t xml:space="preserve"> </w:t>
+      </w:r>
+      <w:r>
+        <w:rPr>
+          <w:rFonts w:ascii="Calibri" w:eastAsia="Calibri" w:hAnsi="Calibri" w:cs="Times New Roman"/>
+          <w:sz w:val="24"/>
+        </w:rPr>
+        <w:t xml:space="preserve">= </w:t>
+      </w:r>
+      <w:r>
+        <w:rPr>
+          <w:rFonts w:ascii="Calibri" w:eastAsia="Calibri" w:hAnsi="Calibri" w:cs="Times New Roman"/>
+          <w:sz w:val="24"/>
+        </w:rPr>
+        <w:t>0.01</w:t>
+      </w:r>
+      <w:r>
+        <w:rPr>
+          <w:rFonts w:ascii="Calibri" w:eastAsia="Calibri" w:hAnsi="Calibri" w:cs="Times New Roman"/>
+          <w:sz w:val="24"/>
+        </w:rPr>
+        <w:t>5</w:t>
+      </w:r>
+      <w:r>
+        <w:rPr>
+          <w:rFonts w:ascii="Calibri" w:eastAsia="Calibri" w:hAnsi="Calibri" w:cs="Times New Roman"/>
+          <w:sz w:val="24"/>
+        </w:rPr>
+        <w:t>),</w:t>
+      </w:r>
+      <w:r>
+        <w:rPr>
+          <w:rFonts w:ascii="Calibri" w:eastAsia="Calibri" w:hAnsi="Calibri" w:cs="Times New Roman"/>
+          <w:sz w:val="24"/>
+        </w:rPr>
+        <w:t xml:space="preserve"> </w:t>
+      </w:r>
+      <w:r>
+        <w:rPr>
+          <w:rFonts w:ascii="Calibri" w:eastAsia="Calibri" w:hAnsi="Calibri" w:cs="Times New Roman"/>
+          <w:sz w:val="24"/>
+          <w:u w:val="single"/>
+        </w:rPr>
+        <w:t>Capital Punishment</w:t>
+      </w:r>
+      <w:r>
+        <w:rPr>
+          <w:rFonts w:ascii="Calibri" w:eastAsia="Calibri" w:hAnsi="Calibri" w:cs="Times New Roman"/>
+          <w:sz w:val="24"/>
+        </w:rPr>
+        <w:t>,</w:t>
       </w:r>
       <w:r>
         <w:rPr>
@@ -622,42 +725,29 @@
           <w:rFonts w:ascii="Calibri" w:eastAsia="Calibri" w:hAnsi="Calibri" w:cs="Times New Roman"/>
           <w:sz w:val="24"/>
         </w:rPr>
-        <w:t>6</w:t>
-      </w:r>
-      <w:r>
-        <w:rPr>
-          <w:rFonts w:ascii="Calibri" w:eastAsia="Calibri" w:hAnsi="Calibri" w:cs="Times New Roman"/>
-          <w:sz w:val="24"/>
-        </w:rPr>
-        <w:t xml:space="preserve">, </w:t>
-      </w:r>
-      <w:r>
-        <w:rPr>
-          <w:rFonts w:ascii="Calibri" w:eastAsia="Calibri" w:hAnsi="Calibri" w:cs="Times New Roman"/>
-          <w:sz w:val="24"/>
-        </w:rPr>
-        <w:t>498</w:t>
-      </w:r>
-      <w:r>
-        <w:rPr>
-          <w:rFonts w:ascii="Calibri" w:eastAsia="Calibri" w:hAnsi="Calibri" w:cs="Times New Roman"/>
-          <w:sz w:val="24"/>
-        </w:rPr>
-        <w:t>)</w:t>
-      </w:r>
-      <w:r>
-        <w:rPr>
-          <w:rFonts w:ascii="Calibri" w:eastAsia="Calibri" w:hAnsi="Calibri" w:cs="Times New Roman"/>
-          <w:sz w:val="24"/>
-        </w:rPr>
-        <w:t xml:space="preserve"> = 7.0</w:t>
-      </w:r>
-      <w:r>
-        <w:rPr>
-          <w:rFonts w:ascii="Calibri" w:eastAsia="Calibri" w:hAnsi="Calibri" w:cs="Times New Roman"/>
-          <w:sz w:val="24"/>
-        </w:rPr>
-        <w:t>9</w:t>
+        <w:t>ß</w:t>
+      </w:r>
+      <w:r>
+        <w:rPr>
+          <w:rFonts w:ascii="Calibri" w:eastAsia="Calibri" w:hAnsi="Calibri" w:cs="Times New Roman"/>
+          <w:sz w:val="24"/>
+          <w:vertAlign w:val="subscript"/>
+        </w:rPr>
+        <w:t>time x condition</w:t>
+      </w:r>
+      <w:r>
+        <w:rPr>
+          <w:rFonts w:ascii="Calibri" w:eastAsia="Calibri" w:hAnsi="Calibri" w:cs="Times New Roman"/>
+          <w:sz w:val="24"/>
+        </w:rPr>
+        <w:t xml:space="preserve"> = </w:t>
+      </w:r>
+      <w:r>
+        <w:rPr>
+          <w:rFonts w:ascii="Calibri" w:eastAsia="Calibri" w:hAnsi="Calibri" w:cs="Times New Roman"/>
+          <w:sz w:val="24"/>
+        </w:rPr>
+        <w:t>8.238</w:t>
       </w:r>
       <w:r>
         <w:rPr>
@@ -667,6 +757,10 @@
         <w:t>,</w:t>
       </w:r>
       <w:r>
+        <w:rPr>
+          <w:rFonts w:ascii="Calibri" w:eastAsia="Calibri" w:hAnsi="Calibri" w:cs="Times New Roman"/>
+          <w:sz w:val="24"/>
+        </w:rPr>
         <w:t xml:space="preserve"> </w:t>
       </w:r>
       <w:r>
@@ -683,150 +777,14 @@
           <w:rFonts w:ascii="Calibri" w:eastAsia="Calibri" w:hAnsi="Calibri" w:cs="Times New Roman"/>
           <w:sz w:val="24"/>
         </w:rPr>
-        <w:t xml:space="preserve"> &lt; .001</w:t>
-      </w:r>
-      <w:r>
-        <w:rPr>
-          <w:rFonts w:ascii="Calibri" w:eastAsia="Calibri" w:hAnsi="Calibri" w:cs="Times New Roman"/>
-          <w:sz w:val="24"/>
-        </w:rPr>
-        <w:t xml:space="preserve">; </w:t>
-      </w:r>
-      <w:r>
-        <w:rPr>
-          <w:rFonts w:ascii="Calibri" w:eastAsia="Calibri" w:hAnsi="Calibri" w:cs="Times New Roman"/>
-          <w:sz w:val="24"/>
-        </w:rPr>
-        <w:t xml:space="preserve">2) </w:t>
-      </w:r>
-      <w:r>
-        <w:rPr>
-          <w:rFonts w:ascii="Calibri" w:eastAsia="Calibri" w:hAnsi="Calibri" w:cs="Times New Roman"/>
-          <w:sz w:val="24"/>
-          <w:u w:val="single"/>
-        </w:rPr>
-        <w:t>Capital Punishment</w:t>
-      </w:r>
-      <w:r>
-        <w:rPr>
-          <w:rFonts w:ascii="Calibri" w:eastAsia="Calibri" w:hAnsi="Calibri" w:cs="Times New Roman"/>
-          <w:sz w:val="24"/>
-        </w:rPr>
-        <w:t>,</w:t>
-      </w:r>
-      <w:r>
-        <w:rPr>
-          <w:rFonts w:ascii="Calibri" w:eastAsia="Calibri" w:hAnsi="Calibri" w:cs="Times New Roman"/>
-          <w:sz w:val="24"/>
-        </w:rPr>
-        <w:t xml:space="preserve"> </w:t>
-      </w:r>
-      <w:r>
-        <w:rPr>
-          <w:rFonts w:ascii="Calibri" w:eastAsia="Calibri" w:hAnsi="Calibri" w:cs="Times New Roman"/>
-          <w:sz w:val="24"/>
-        </w:rPr>
-        <w:t>M(SD)</w:t>
-      </w:r>
-      <w:r>
-        <w:rPr>
-          <w:rFonts w:ascii="Calibri" w:eastAsia="Calibri" w:hAnsi="Calibri" w:cs="Times New Roman"/>
-          <w:sz w:val="24"/>
-          <w:vertAlign w:val="subscript"/>
-        </w:rPr>
-        <w:t>pre</w:t>
-      </w:r>
-      <w:r>
-        <w:rPr>
-          <w:rFonts w:ascii="Calibri" w:eastAsia="Calibri" w:hAnsi="Calibri" w:cs="Times New Roman"/>
-          <w:sz w:val="24"/>
-        </w:rPr>
-        <w:t xml:space="preserve"> = </w:t>
-      </w:r>
-      <w:r>
-        <w:rPr>
-          <w:rFonts w:ascii="Calibri" w:eastAsia="Calibri" w:hAnsi="Calibri" w:cs="Times New Roman"/>
-          <w:sz w:val="24"/>
-        </w:rPr>
-        <w:t>40.94</w:t>
-      </w:r>
-      <w:r>
-        <w:rPr>
-          <w:rFonts w:ascii="Calibri" w:eastAsia="Calibri" w:hAnsi="Calibri" w:cs="Times New Roman"/>
-          <w:sz w:val="24"/>
-        </w:rPr>
-        <w:t xml:space="preserve"> (</w:t>
-      </w:r>
-      <w:r>
-        <w:rPr>
-          <w:rFonts w:ascii="Calibri" w:eastAsia="Calibri" w:hAnsi="Calibri" w:cs="Times New Roman"/>
-          <w:sz w:val="24"/>
-        </w:rPr>
-        <w:t>30.14</w:t>
-      </w:r>
-      <w:r>
-        <w:rPr>
-          <w:rFonts w:ascii="Calibri" w:eastAsia="Calibri" w:hAnsi="Calibri" w:cs="Times New Roman"/>
-          <w:sz w:val="24"/>
-        </w:rPr>
-        <w:t>), M(SD)</w:t>
-      </w:r>
-      <w:r>
-        <w:rPr>
-          <w:rFonts w:ascii="Calibri" w:eastAsia="Calibri" w:hAnsi="Calibri" w:cs="Times New Roman"/>
-          <w:sz w:val="24"/>
-          <w:vertAlign w:val="subscript"/>
-        </w:rPr>
-        <w:t>post</w:t>
-      </w:r>
-      <w:r>
-        <w:rPr>
-          <w:rFonts w:ascii="Calibri" w:eastAsia="Calibri" w:hAnsi="Calibri" w:cs="Times New Roman"/>
-          <w:sz w:val="24"/>
-        </w:rPr>
-        <w:t xml:space="preserve"> =</w:t>
-      </w:r>
-      <w:r>
-        <w:rPr>
-          <w:rFonts w:ascii="Calibri" w:eastAsia="Calibri" w:hAnsi="Calibri" w:cs="Times New Roman"/>
-          <w:sz w:val="24"/>
-        </w:rPr>
-        <w:t xml:space="preserve"> </w:t>
-      </w:r>
-      <w:r>
-        <w:rPr>
-          <w:rFonts w:ascii="Calibri" w:eastAsia="Calibri" w:hAnsi="Calibri" w:cs="Times New Roman"/>
-          <w:sz w:val="24"/>
-        </w:rPr>
-        <w:t>45.40</w:t>
-      </w:r>
-      <w:r>
-        <w:rPr>
-          <w:rFonts w:ascii="Calibri" w:eastAsia="Calibri" w:hAnsi="Calibri" w:cs="Times New Roman"/>
-          <w:sz w:val="24"/>
-        </w:rPr>
-        <w:t xml:space="preserve"> (</w:t>
-      </w:r>
-      <w:r>
-        <w:rPr>
-          <w:rFonts w:ascii="Calibri" w:eastAsia="Calibri" w:hAnsi="Calibri" w:cs="Times New Roman"/>
-          <w:sz w:val="24"/>
-        </w:rPr>
-        <w:t>32.12</w:t>
-      </w:r>
-      <w:r>
-        <w:rPr>
-          <w:rFonts w:ascii="Calibri" w:eastAsia="Calibri" w:hAnsi="Calibri" w:cs="Times New Roman"/>
-          <w:sz w:val="24"/>
-        </w:rPr>
-        <w:t>)</w:t>
-      </w:r>
-      <w:r>
-        <w:rPr>
-          <w:rFonts w:ascii="Calibri" w:eastAsia="Calibri" w:hAnsi="Calibri" w:cs="Times New Roman"/>
-          <w:sz w:val="24"/>
-        </w:rPr>
-        <w:t xml:space="preserve">; </w:t>
+        <w:t xml:space="preserve"> </w:t>
+      </w:r>
+      <w:r>
+        <w:rPr>
+          <w:rFonts w:ascii="Calibri" w:eastAsia="Calibri" w:hAnsi="Calibri" w:cs="Times New Roman"/>
+          <w:sz w:val="24"/>
+        </w:rPr>
+        <w:t xml:space="preserve">= </w:t>
       </w:r>
       <w:r>
         <w:rPr>
@@ -835,21 +793,79 @@
           <w:iCs/>
           <w:sz w:val="24"/>
         </w:rPr>
-        <w:t>F</w:t>
-      </w:r>
-      <w:r>
-        <w:rPr>
-          <w:rFonts w:ascii="Calibri" w:eastAsia="Calibri" w:hAnsi="Calibri" w:cs="Times New Roman"/>
-          <w:sz w:val="24"/>
-        </w:rPr>
-        <w:t xml:space="preserve"> (6, 498) = </w:t>
-      </w:r>
-      <w:r>
-        <w:rPr>
-          <w:rFonts w:ascii="Calibri" w:eastAsia="Calibri" w:hAnsi="Calibri" w:cs="Times New Roman"/>
-          <w:sz w:val="24"/>
-        </w:rPr>
-        <w:t>4</w:t>
+        <w:t>0.025</w:t>
+      </w:r>
+      <w:r>
+        <w:rPr>
+          <w:rFonts w:ascii="Calibri" w:eastAsia="Calibri" w:hAnsi="Calibri" w:cs="Times New Roman"/>
+          <w:sz w:val="24"/>
+        </w:rPr>
+        <w:t>);</w:t>
+      </w:r>
+      <w:r>
+        <w:rPr>
+          <w:rFonts w:ascii="Calibri" w:eastAsia="Calibri" w:hAnsi="Calibri" w:cs="Times New Roman"/>
+          <w:sz w:val="24"/>
+        </w:rPr>
+        <w:t xml:space="preserve"> and</w:t>
+      </w:r>
+      <w:r>
+        <w:rPr>
+          <w:rFonts w:ascii="Calibri" w:eastAsia="Calibri" w:hAnsi="Calibri" w:cs="Times New Roman"/>
+          <w:sz w:val="24"/>
+        </w:rPr>
+        <w:t xml:space="preserve"> 3) </w:t>
+      </w:r>
+      <w:r>
+        <w:rPr>
+          <w:rFonts w:ascii="Calibri" w:eastAsia="Calibri" w:hAnsi="Calibri" w:cs="Times New Roman"/>
+          <w:sz w:val="24"/>
+          <w:u w:val="single"/>
+        </w:rPr>
+        <w:t>Climate Change</w:t>
+      </w:r>
+      <w:r>
+        <w:rPr>
+          <w:rFonts w:ascii="Calibri" w:eastAsia="Calibri" w:hAnsi="Calibri" w:cs="Times New Roman"/>
+          <w:sz w:val="24"/>
+        </w:rPr>
+        <w:t>,</w:t>
+      </w:r>
+      <w:r>
+        <w:rPr>
+          <w:rFonts w:ascii="Calibri" w:eastAsia="Calibri" w:hAnsi="Calibri" w:cs="Times New Roman"/>
+          <w:sz w:val="24"/>
+        </w:rPr>
+        <w:t xml:space="preserve"> (</w:t>
+      </w:r>
+      <w:r>
+        <w:rPr>
+          <w:rFonts w:ascii="Calibri" w:eastAsia="Calibri" w:hAnsi="Calibri" w:cs="Times New Roman"/>
+          <w:sz w:val="24"/>
+        </w:rPr>
+        <w:t>ß</w:t>
+      </w:r>
+      <w:r>
+        <w:rPr>
+          <w:rFonts w:ascii="Calibri" w:eastAsia="Calibri" w:hAnsi="Calibri" w:cs="Times New Roman"/>
+          <w:sz w:val="24"/>
+          <w:vertAlign w:val="subscript"/>
+        </w:rPr>
+        <w:t>time x condition</w:t>
+      </w:r>
+      <w:r>
+        <w:rPr>
+          <w:rFonts w:ascii="Calibri" w:eastAsia="Calibri" w:hAnsi="Calibri" w:cs="Times New Roman"/>
+          <w:sz w:val="24"/>
+        </w:rPr>
+        <w:t xml:space="preserve"> = </w:t>
+      </w:r>
+      <w:r>
+        <w:rPr>
+          <w:rFonts w:ascii="Calibri" w:eastAsia="Calibri" w:hAnsi="Calibri" w:cs="Times New Roman"/>
+          <w:sz w:val="24"/>
+        </w:rPr>
+        <w:t>5</w:t>
       </w:r>
       <w:r>
         <w:rPr>
@@ -863,7 +879,7 @@
           <w:rFonts w:ascii="Calibri" w:eastAsia="Calibri" w:hAnsi="Calibri" w:cs="Times New Roman"/>
           <w:sz w:val="24"/>
         </w:rPr>
-        <w:t>89</w:t>
+        <w:t>614</w:t>
       </w:r>
       <w:r>
         <w:rPr>
@@ -873,6 +889,10 @@
         <w:t>,</w:t>
       </w:r>
       <w:r>
+        <w:rPr>
+          <w:rFonts w:ascii="Calibri" w:eastAsia="Calibri" w:hAnsi="Calibri" w:cs="Times New Roman"/>
+          <w:sz w:val="24"/>
+        </w:rPr>
         <w:t xml:space="preserve"> </w:t>
       </w:r>
       <w:r>
@@ -889,322 +909,762 @@
           <w:rFonts w:ascii="Calibri" w:eastAsia="Calibri" w:hAnsi="Calibri" w:cs="Times New Roman"/>
           <w:sz w:val="24"/>
         </w:rPr>
-        <w:t xml:space="preserve"> &lt; .001</w:t>
-      </w:r>
-      <w:r>
-        <w:rPr>
-          <w:rFonts w:ascii="Calibri" w:eastAsia="Calibri" w:hAnsi="Calibri" w:cs="Times New Roman"/>
-          <w:sz w:val="24"/>
-        </w:rPr>
-        <w:t xml:space="preserve">; </w:t>
-      </w:r>
-      <w:r>
-        <w:rPr>
-          <w:rFonts w:ascii="Calibri" w:eastAsia="Calibri" w:hAnsi="Calibri" w:cs="Times New Roman"/>
-          <w:sz w:val="24"/>
-        </w:rPr>
-        <w:t>and 3</w:t>
-      </w:r>
-      <w:r>
-        <w:rPr>
-          <w:rFonts w:ascii="Calibri" w:eastAsia="Calibri" w:hAnsi="Calibri" w:cs="Times New Roman"/>
-          <w:sz w:val="24"/>
-        </w:rPr>
-        <w:t xml:space="preserve">) </w:t>
-      </w:r>
-      <w:r>
-        <w:rPr>
-          <w:rFonts w:ascii="Calibri" w:eastAsia="Calibri" w:hAnsi="Calibri" w:cs="Times New Roman"/>
-          <w:sz w:val="24"/>
-          <w:u w:val="single"/>
-        </w:rPr>
-        <w:t>Climate Change</w:t>
-      </w:r>
-      <w:r>
-        <w:rPr>
-          <w:rFonts w:ascii="Calibri" w:eastAsia="Calibri" w:hAnsi="Calibri" w:cs="Times New Roman"/>
-          <w:sz w:val="24"/>
-        </w:rPr>
-        <w:t>,</w:t>
-      </w:r>
-      <w:r>
-        <w:rPr>
-          <w:rFonts w:ascii="Calibri" w:eastAsia="Calibri" w:hAnsi="Calibri" w:cs="Times New Roman"/>
-          <w:sz w:val="24"/>
-        </w:rPr>
-        <w:t xml:space="preserve"> </w:t>
-      </w:r>
-      <w:r>
-        <w:rPr>
-          <w:rFonts w:ascii="Calibri" w:eastAsia="Calibri" w:hAnsi="Calibri" w:cs="Times New Roman"/>
-          <w:sz w:val="24"/>
-        </w:rPr>
-        <w:t>M(SD)</w:t>
-      </w:r>
-      <w:r>
-        <w:rPr>
-          <w:rFonts w:ascii="Calibri" w:eastAsia="Calibri" w:hAnsi="Calibri" w:cs="Times New Roman"/>
-          <w:sz w:val="24"/>
-          <w:vertAlign w:val="subscript"/>
-        </w:rPr>
-        <w:t>pre</w:t>
-      </w:r>
-      <w:r>
-        <w:rPr>
-          <w:rFonts w:ascii="Calibri" w:eastAsia="Calibri" w:hAnsi="Calibri" w:cs="Times New Roman"/>
-          <w:sz w:val="24"/>
-        </w:rPr>
-        <w:t xml:space="preserve"> = </w:t>
-      </w:r>
-      <w:r>
-        <w:rPr>
-          <w:rFonts w:ascii="Calibri" w:eastAsia="Calibri" w:hAnsi="Calibri" w:cs="Times New Roman"/>
-          <w:sz w:val="24"/>
-        </w:rPr>
-        <w:t>76.0</w:t>
-      </w:r>
-      <w:r>
-        <w:rPr>
-          <w:rFonts w:ascii="Calibri" w:eastAsia="Calibri" w:hAnsi="Calibri" w:cs="Times New Roman"/>
-          <w:sz w:val="24"/>
-        </w:rPr>
-        <w:t>1</w:t>
-      </w:r>
-      <w:r>
-        <w:rPr>
-          <w:rFonts w:ascii="Calibri" w:eastAsia="Calibri" w:hAnsi="Calibri" w:cs="Times New Roman"/>
-          <w:sz w:val="24"/>
-        </w:rPr>
-        <w:t xml:space="preserve"> (</w:t>
-      </w:r>
-      <w:r>
-        <w:rPr>
-          <w:rFonts w:ascii="Calibri" w:eastAsia="Calibri" w:hAnsi="Calibri" w:cs="Times New Roman"/>
-          <w:sz w:val="24"/>
-        </w:rPr>
-        <w:t>22.82</w:t>
-      </w:r>
-      <w:r>
-        <w:rPr>
-          <w:rFonts w:ascii="Calibri" w:eastAsia="Calibri" w:hAnsi="Calibri" w:cs="Times New Roman"/>
-          <w:sz w:val="24"/>
-        </w:rPr>
-        <w:t>), M(SD)</w:t>
-      </w:r>
-      <w:r>
-        <w:rPr>
-          <w:rFonts w:ascii="Calibri" w:eastAsia="Calibri" w:hAnsi="Calibri" w:cs="Times New Roman"/>
-          <w:sz w:val="24"/>
-          <w:vertAlign w:val="subscript"/>
-        </w:rPr>
-        <w:t>post</w:t>
-      </w:r>
-      <w:r>
-        <w:rPr>
-          <w:rFonts w:ascii="Calibri" w:eastAsia="Calibri" w:hAnsi="Calibri" w:cs="Times New Roman"/>
-          <w:sz w:val="24"/>
-        </w:rPr>
-        <w:t xml:space="preserve"> =</w:t>
-      </w:r>
-      <w:r>
-        <w:rPr>
-          <w:rFonts w:ascii="Calibri" w:eastAsia="Calibri" w:hAnsi="Calibri" w:cs="Times New Roman"/>
-          <w:sz w:val="24"/>
-        </w:rPr>
-        <w:t xml:space="preserve"> </w:t>
-      </w:r>
-      <w:r>
-        <w:rPr>
-          <w:rFonts w:ascii="Calibri" w:eastAsia="Calibri" w:hAnsi="Calibri" w:cs="Times New Roman"/>
-          <w:sz w:val="24"/>
-        </w:rPr>
-        <w:t>78.65</w:t>
-      </w:r>
-      <w:r>
-        <w:rPr>
-          <w:rFonts w:ascii="Calibri" w:eastAsia="Calibri" w:hAnsi="Calibri" w:cs="Times New Roman"/>
-          <w:sz w:val="24"/>
-        </w:rPr>
-        <w:t xml:space="preserve"> </w:t>
-      </w:r>
-      <w:r>
-        <w:rPr>
-          <w:rFonts w:ascii="Calibri" w:eastAsia="Calibri" w:hAnsi="Calibri" w:cs="Times New Roman"/>
-          <w:sz w:val="24"/>
-        </w:rPr>
-        <w:lastRenderedPageBreak/>
-        <w:t>(</w:t>
-      </w:r>
-      <w:r>
-        <w:rPr>
-          <w:rFonts w:ascii="Calibri" w:eastAsia="Calibri" w:hAnsi="Calibri" w:cs="Times New Roman"/>
-          <w:sz w:val="24"/>
-        </w:rPr>
-        <w:t>21.45</w:t>
-      </w:r>
-      <w:r>
-        <w:rPr>
-          <w:rFonts w:ascii="Calibri" w:eastAsia="Calibri" w:hAnsi="Calibri" w:cs="Times New Roman"/>
-          <w:sz w:val="24"/>
-        </w:rPr>
-        <w:t>)</w:t>
-      </w:r>
-      <w:r>
-        <w:rPr>
-          <w:rFonts w:ascii="Calibri" w:eastAsia="Calibri" w:hAnsi="Calibri" w:cs="Times New Roman"/>
-          <w:sz w:val="24"/>
-        </w:rPr>
-        <w:t xml:space="preserve">; </w:t>
-      </w:r>
-      <w:r>
-        <w:rPr>
-          <w:rFonts w:ascii="Calibri" w:eastAsia="Calibri" w:hAnsi="Calibri" w:cs="Times New Roman"/>
-          <w:i/>
-          <w:iCs/>
-          <w:sz w:val="24"/>
-        </w:rPr>
-        <w:t>F</w:t>
-      </w:r>
-      <w:r>
-        <w:rPr>
-          <w:rFonts w:ascii="Calibri" w:eastAsia="Calibri" w:hAnsi="Calibri" w:cs="Times New Roman"/>
-          <w:sz w:val="24"/>
-        </w:rPr>
-        <w:t xml:space="preserve"> (6, 498) = </w:t>
-      </w:r>
-      <w:r>
-        <w:rPr>
-          <w:rFonts w:ascii="Calibri" w:eastAsia="Calibri" w:hAnsi="Calibri" w:cs="Times New Roman"/>
-          <w:sz w:val="24"/>
-        </w:rPr>
-        <w:t>3.93</w:t>
-      </w:r>
-      <w:r>
-        <w:rPr>
-          <w:rFonts w:ascii="Calibri" w:eastAsia="Calibri" w:hAnsi="Calibri" w:cs="Times New Roman"/>
-          <w:sz w:val="24"/>
-        </w:rPr>
-        <w:t>,</w:t>
-      </w:r>
-      <w:r>
-        <w:t xml:space="preserve"> </w:t>
-      </w:r>
-      <w:r>
-        <w:rPr>
-          <w:rFonts w:ascii="Calibri" w:eastAsia="Calibri" w:hAnsi="Calibri" w:cs="Times New Roman"/>
-          <w:i/>
-          <w:iCs/>
-          <w:sz w:val="24"/>
-        </w:rPr>
-        <w:t>p</w:t>
-      </w:r>
-      <w:r>
-        <w:rPr>
-          <w:rFonts w:ascii="Calibri" w:eastAsia="Calibri" w:hAnsi="Calibri" w:cs="Times New Roman"/>
-          <w:sz w:val="24"/>
-        </w:rPr>
-        <w:t xml:space="preserve"> &lt; .001</w:t>
-      </w:r>
-      <w:r>
-        <w:rPr>
-          <w:rFonts w:ascii="Calibri" w:eastAsia="Calibri" w:hAnsi="Calibri" w:cs="Times New Roman"/>
-          <w:sz w:val="24"/>
-        </w:rPr>
-        <w:t>.</w:t>
-      </w:r>
-      <w:r>
-        <w:rPr>
-          <w:rFonts w:ascii="Calibri" w:eastAsia="Calibri" w:hAnsi="Calibri" w:cs="Times New Roman"/>
-          <w:sz w:val="24"/>
-        </w:rPr>
-        <w:t xml:space="preserve"> </w:t>
-      </w:r>
-      <w:r>
-        <w:rPr>
-          <w:rFonts w:ascii="Calibri" w:eastAsia="Calibri" w:hAnsi="Calibri" w:cs="Times New Roman"/>
-          <w:sz w:val="24"/>
-          <w:highlight w:val="yellow"/>
-        </w:rPr>
-        <w:t>(</w:t>
-      </w:r>
-      <w:r>
-        <w:rPr>
-          <w:rFonts w:ascii="Calibri" w:eastAsia="Calibri" w:hAnsi="Calibri" w:cs="Times New Roman"/>
-          <w:sz w:val="24"/>
-          <w:highlight w:val="yellow"/>
-        </w:rPr>
-        <w:t xml:space="preserve"> Directly test the </w:t>
-      </w:r>
-      <w:r>
-        <w:rPr>
-          <w:rFonts w:ascii="Calibri" w:eastAsia="Calibri" w:hAnsi="Calibri" w:cs="Times New Roman"/>
-          <w:sz w:val="24"/>
-          <w:highlight w:val="yellow"/>
-        </w:rPr>
-        <w:t>interaction for condition and time</w:t>
-      </w:r>
-      <w:r>
-        <w:rPr>
-          <w:rFonts w:ascii="Calibri" w:eastAsia="Calibri" w:hAnsi="Calibri" w:cs="Times New Roman"/>
-          <w:sz w:val="24"/>
-          <w:highlight w:val="yellow"/>
-        </w:rPr>
-        <w:t xml:space="preserve"> here instead of looking at pre/post</w:t>
-      </w:r>
-      <w:r>
-        <w:rPr>
-          <w:rFonts w:ascii="Calibri" w:eastAsia="Calibri" w:hAnsi="Calibri" w:cs="Times New Roman"/>
-          <w:sz w:val="24"/>
-          <w:highlight w:val="yellow"/>
-        </w:rPr>
-        <w:t>… our paragraph is missing clear information indicating statistical significance in the decrease condition as well</w:t>
-      </w:r>
-      <w:r>
-        <w:rPr>
-          <w:rFonts w:ascii="Calibri" w:eastAsia="Calibri" w:hAnsi="Calibri" w:cs="Times New Roman"/>
-          <w:sz w:val="24"/>
-          <w:highlight w:val="yellow"/>
-        </w:rPr>
-        <w:t>, we can show a box, the info above has ONE column [the high condition] and we need a second column, the column for the [low condition]</w:t>
-      </w:r>
-      <w:r>
-        <w:rPr>
-          <w:rFonts w:ascii="Calibri" w:eastAsia="Calibri" w:hAnsi="Calibri" w:cs="Times New Roman"/>
-          <w:sz w:val="24"/>
-          <w:highlight w:val="yellow"/>
-        </w:rPr>
-        <w:t xml:space="preserve"> – we need to find that the pre-post pattern is different for one group [e.g., the high soc. Consensus] and the other group [low social consensus]</w:t>
-      </w:r>
-      <w:r>
-        <w:rPr>
-          <w:rFonts w:ascii="Calibri" w:eastAsia="Calibri" w:hAnsi="Calibri" w:cs="Times New Roman"/>
-          <w:sz w:val="24"/>
-          <w:highlight w:val="yellow"/>
-        </w:rPr>
-        <w:t>.</w:t>
-      </w:r>
-      <w:r>
-        <w:rPr>
-          <w:rFonts w:ascii="Calibri" w:eastAsia="Calibri" w:hAnsi="Calibri" w:cs="Times New Roman"/>
-          <w:sz w:val="24"/>
-          <w:highlight w:val="yellow"/>
-        </w:rPr>
-        <w:t>)</w:t>
-      </w:r>
-      <w:r>
-        <w:rPr>
-          <w:rFonts w:ascii="Calibri" w:eastAsia="Calibri" w:hAnsi="Calibri" w:cs="Times New Roman"/>
-          <w:sz w:val="24"/>
-        </w:rPr>
-        <w:t xml:space="preserve"> </w:t>
-      </w:r>
-      <w:r>
-        <w:rPr>
-          <w:rFonts w:ascii="Calibri" w:eastAsia="Calibri" w:hAnsi="Calibri" w:cs="Times New Roman"/>
-          <w:sz w:val="24"/>
-        </w:rPr>
-        <w:t>This indicates that participants exhibited significantly greater support for UHC, capital punishment, and climate change action after the social consensus manipulation than before.</w:t>
-      </w:r>
+        <w:t xml:space="preserve"> </w:t>
+      </w:r>
+      <w:r>
+        <w:rPr>
+          <w:rFonts w:ascii="Calibri" w:eastAsia="Calibri" w:hAnsi="Calibri" w:cs="Times New Roman"/>
+          <w:sz w:val="24"/>
+        </w:rPr>
+        <w:t xml:space="preserve">= </w:t>
+      </w:r>
+      <w:r>
+        <w:rPr>
+          <w:rFonts w:ascii="Calibri" w:eastAsia="Calibri" w:hAnsi="Calibri" w:cs="Times New Roman"/>
+          <w:sz w:val="24"/>
+        </w:rPr>
+        <w:t>0.02</w:t>
+      </w:r>
+      <w:r>
+        <w:rPr>
+          <w:rFonts w:ascii="Calibri" w:eastAsia="Calibri" w:hAnsi="Calibri" w:cs="Times New Roman"/>
+          <w:sz w:val="24"/>
+        </w:rPr>
+        <w:t>5</w:t>
+      </w:r>
+      <w:r>
+        <w:rPr>
+          <w:rFonts w:ascii="Calibri" w:eastAsia="Calibri" w:hAnsi="Calibri" w:cs="Times New Roman"/>
+          <w:sz w:val="24"/>
+        </w:rPr>
+        <w:t>).</w:t>
+      </w:r>
+      <w:r>
+        <w:rPr>
+          <w:rFonts w:ascii="Calibri" w:eastAsia="Calibri" w:hAnsi="Calibri" w:cs="Times New Roman"/>
+          <w:sz w:val="24"/>
+        </w:rPr>
+        <w:t xml:space="preserve"> </w:t>
+      </w:r>
+      <w:r>
+        <w:rPr>
+          <w:rFonts w:ascii="Calibri" w:eastAsia="Calibri" w:hAnsi="Calibri" w:cs="Times New Roman"/>
+          <w:sz w:val="24"/>
+        </w:rPr>
+        <w:t>The table below briefly summarizes group mean differences between the conditions and times.</w:t>
+      </w:r>
+    </w:p>
+    <w:tbl>
+      <w:tblPr>
+        <w:tblStyle w:val="TableGrid"/>
+        <w:tblW w:w="9832" w:type="dxa"/>
+        <w:tblLayout w:type="fixed"/>
+        <w:tblLook w:val="04A0" w:firstRow="1" w:lastRow="0" w:firstColumn="1" w:lastColumn="0" w:noHBand="0" w:noVBand="1"/>
+      </w:tblPr>
+      <w:tblGrid>
+        <w:gridCol w:w="805"/>
+        <w:gridCol w:w="1440"/>
+        <w:gridCol w:w="3892"/>
+        <w:gridCol w:w="3685"/>
+        <w:gridCol w:w="10"/>
+      </w:tblGrid>
+      <w:tr>
+        <w:trPr>
+          <w:trHeight w:val="251"/>
+        </w:trPr>
+        <w:tc>
+          <w:tcPr>
+            <w:tcW w:w="2245" w:type="dxa"/>
+            <w:gridSpan w:val="2"/>
+            <w:vMerge w:val="restart"/>
+          </w:tcPr>
+          <w:p>
+            <w:pPr>
+              <w:spacing w:after="100" w:afterAutospacing="1" w:line="480" w:lineRule="auto"/>
+              <w:rPr>
+                <w:rFonts w:ascii="Calibri" w:eastAsia="Calibri" w:hAnsi="Calibri" w:cs="Times New Roman"/>
+                <w:sz w:val="24"/>
+              </w:rPr>
+            </w:pPr>
+          </w:p>
+        </w:tc>
+        <w:tc>
+          <w:tcPr>
+            <w:tcW w:w="7587" w:type="dxa"/>
+            <w:gridSpan w:val="3"/>
+          </w:tcPr>
+          <w:p>
+            <w:pPr>
+              <w:spacing w:after="100" w:afterAutospacing="1" w:line="480" w:lineRule="auto"/>
+              <w:jc w:val="center"/>
+              <w:rPr>
+                <w:rFonts w:ascii="Calibri" w:eastAsia="Calibri" w:hAnsi="Calibri" w:cs="Times New Roman"/>
+                <w:b/>
+                <w:bCs/>
+                <w:sz w:val="28"/>
+                <w:szCs w:val="24"/>
+              </w:rPr>
+            </w:pPr>
+            <w:r>
+              <w:rPr>
+                <w:rFonts w:ascii="Calibri" w:eastAsia="Calibri" w:hAnsi="Calibri" w:cs="Times New Roman"/>
+                <w:b/>
+                <w:bCs/>
+                <w:sz w:val="28"/>
+                <w:szCs w:val="24"/>
+              </w:rPr>
+              <w:t>IV 2: Social Consensus Condition</w:t>
+            </w:r>
+          </w:p>
+        </w:tc>
+      </w:tr>
+      <w:tr>
+        <w:trPr>
+          <w:gridAfter w:val="1"/>
+          <w:wAfter w:w="10" w:type="dxa"/>
+        </w:trPr>
+        <w:tc>
+          <w:tcPr>
+            <w:tcW w:w="2245" w:type="dxa"/>
+            <w:gridSpan w:val="2"/>
+            <w:vMerge/>
+          </w:tcPr>
+          <w:p>
+            <w:pPr>
+              <w:spacing w:after="100" w:afterAutospacing="1" w:line="480" w:lineRule="auto"/>
+              <w:rPr>
+                <w:rFonts w:ascii="Calibri" w:eastAsia="Calibri" w:hAnsi="Calibri" w:cs="Times New Roman"/>
+                <w:sz w:val="24"/>
+              </w:rPr>
+            </w:pPr>
+          </w:p>
+        </w:tc>
+        <w:tc>
+          <w:tcPr>
+            <w:tcW w:w="3892" w:type="dxa"/>
+          </w:tcPr>
+          <w:p>
+            <w:pPr>
+              <w:spacing w:after="100" w:afterAutospacing="1" w:line="480" w:lineRule="auto"/>
+              <w:jc w:val="center"/>
+              <w:rPr>
+                <w:rFonts w:ascii="Calibri" w:eastAsia="Calibri" w:hAnsi="Calibri" w:cs="Times New Roman"/>
+                <w:sz w:val="24"/>
+              </w:rPr>
+            </w:pPr>
+            <w:r>
+              <w:rPr>
+                <w:rFonts w:ascii="Calibri" w:eastAsia="Calibri" w:hAnsi="Calibri" w:cs="Times New Roman"/>
+                <w:sz w:val="24"/>
+              </w:rPr>
+              <w:t>High Social Consensus</w:t>
+            </w:r>
+          </w:p>
+        </w:tc>
+        <w:tc>
+          <w:tcPr>
+            <w:tcW w:w="3685" w:type="dxa"/>
+          </w:tcPr>
+          <w:p>
+            <w:pPr>
+              <w:spacing w:after="100" w:afterAutospacing="1" w:line="480" w:lineRule="auto"/>
+              <w:jc w:val="center"/>
+              <w:rPr>
+                <w:rFonts w:ascii="Calibri" w:eastAsia="Calibri" w:hAnsi="Calibri" w:cs="Times New Roman"/>
+                <w:sz w:val="24"/>
+              </w:rPr>
+            </w:pPr>
+            <w:r>
+              <w:rPr>
+                <w:rFonts w:ascii="Calibri" w:eastAsia="Calibri" w:hAnsi="Calibri" w:cs="Times New Roman"/>
+                <w:sz w:val="24"/>
+              </w:rPr>
+              <w:t>Low Social Consensus</w:t>
+            </w:r>
+          </w:p>
+        </w:tc>
+      </w:tr>
+      <w:tr>
+        <w:trPr>
+          <w:gridAfter w:val="1"/>
+          <w:wAfter w:w="10" w:type="dxa"/>
+          <w:trHeight w:val="1475"/>
+        </w:trPr>
+        <w:tc>
+          <w:tcPr>
+            <w:tcW w:w="805" w:type="dxa"/>
+            <w:vMerge w:val="restart"/>
+          </w:tcPr>
+          <w:p>
+            <w:pPr>
+              <w:spacing w:after="100" w:afterAutospacing="1" w:line="480" w:lineRule="auto"/>
+              <w:jc w:val="center"/>
+              <w:rPr>
+                <w:rFonts w:ascii="Calibri" w:eastAsia="Calibri" w:hAnsi="Calibri" w:cs="Times New Roman"/>
+                <w:b/>
+                <w:bCs/>
+                <w:sz w:val="24"/>
+              </w:rPr>
+            </w:pPr>
+            <w:r>
+              <w:rPr>
+                <w:rFonts w:ascii="Calibri" w:eastAsia="Calibri" w:hAnsi="Calibri" w:cs="Times New Roman"/>
+                <w:b/>
+                <w:bCs/>
+                <w:sz w:val="28"/>
+                <w:szCs w:val="24"/>
+              </w:rPr>
+              <w:t>IV 1: Time</w:t>
+            </w:r>
+          </w:p>
+        </w:tc>
+        <w:tc>
+          <w:tcPr>
+            <w:tcW w:w="1440" w:type="dxa"/>
+          </w:tcPr>
+          <w:p>
+            <w:pPr>
+              <w:spacing w:after="100" w:afterAutospacing="1" w:line="480" w:lineRule="auto"/>
+              <w:jc w:val="center"/>
+              <w:rPr>
+                <w:rFonts w:ascii="Calibri" w:eastAsia="Calibri" w:hAnsi="Calibri" w:cs="Times New Roman"/>
+              </w:rPr>
+            </w:pPr>
+            <w:r>
+              <w:rPr>
+                <w:rFonts w:ascii="Calibri" w:eastAsia="Calibri" w:hAnsi="Calibri" w:cs="Times New Roman"/>
+              </w:rPr>
+              <w:t>Pre-Manipulation</w:t>
+            </w:r>
+          </w:p>
+        </w:tc>
+        <w:tc>
+          <w:tcPr>
+            <w:tcW w:w="3892" w:type="dxa"/>
+          </w:tcPr>
+          <w:p>
+            <w:pPr>
+              <w:spacing w:after="100" w:afterAutospacing="1" w:line="480" w:lineRule="auto"/>
+              <w:rPr>
+                <w:rFonts w:ascii="Calibri" w:eastAsia="Calibri" w:hAnsi="Calibri" w:cs="Times New Roman"/>
+              </w:rPr>
+            </w:pPr>
+            <w:r>
+              <w:rPr>
+                <w:rFonts w:ascii="Calibri" w:eastAsia="Calibri" w:hAnsi="Calibri" w:cs="Times New Roman"/>
+                <w:u w:val="single"/>
+              </w:rPr>
+              <w:t>UHC,</w:t>
+            </w:r>
+            <w:r>
+              <w:rPr>
+                <w:rFonts w:ascii="Calibri" w:eastAsia="Calibri" w:hAnsi="Calibri" w:cs="Times New Roman"/>
+              </w:rPr>
+              <w:t xml:space="preserve"> M(SD) = 68.90 (25.24)</w:t>
+            </w:r>
+            <w:r>
+              <w:rPr>
+                <w:rFonts w:ascii="Calibri" w:eastAsia="Calibri" w:hAnsi="Calibri" w:cs="Times New Roman"/>
+              </w:rPr>
+              <w:t xml:space="preserve">; </w:t>
+            </w:r>
+            <w:r>
+              <w:rPr>
+                <w:rFonts w:ascii="Calibri" w:eastAsia="Calibri" w:hAnsi="Calibri" w:cs="Times New Roman"/>
+                <w:u w:val="single"/>
+              </w:rPr>
+              <w:t>Death Penalty</w:t>
+            </w:r>
+            <w:r>
+              <w:rPr>
+                <w:rFonts w:ascii="Calibri" w:eastAsia="Calibri" w:hAnsi="Calibri" w:cs="Times New Roman"/>
+              </w:rPr>
+              <w:t xml:space="preserve">, </w:t>
+            </w:r>
+            <w:r>
+              <w:rPr>
+                <w:rFonts w:ascii="Calibri" w:eastAsia="Calibri" w:hAnsi="Calibri" w:cs="Times New Roman"/>
+              </w:rPr>
+              <w:t>M(SD) = 40.94 (30.14)</w:t>
+            </w:r>
+            <w:r>
+              <w:rPr>
+                <w:rFonts w:ascii="Calibri" w:eastAsia="Calibri" w:hAnsi="Calibri" w:cs="Times New Roman"/>
+              </w:rPr>
+              <w:t xml:space="preserve">; </w:t>
+            </w:r>
+            <w:r>
+              <w:rPr>
+                <w:rFonts w:ascii="Calibri" w:eastAsia="Calibri" w:hAnsi="Calibri" w:cs="Times New Roman"/>
+                <w:u w:val="single"/>
+              </w:rPr>
+              <w:t>Climate Change</w:t>
+            </w:r>
+            <w:r>
+              <w:rPr>
+                <w:rFonts w:ascii="Calibri" w:eastAsia="Calibri" w:hAnsi="Calibri" w:cs="Times New Roman"/>
+              </w:rPr>
+              <w:t xml:space="preserve">; </w:t>
+            </w:r>
+            <w:r>
+              <w:rPr>
+                <w:rFonts w:ascii="Calibri" w:eastAsia="Calibri" w:hAnsi="Calibri" w:cs="Times New Roman"/>
+              </w:rPr>
+              <w:t>M(SD) = 76.01 (22.82)</w:t>
+            </w:r>
+          </w:p>
+        </w:tc>
+        <w:tc>
+          <w:tcPr>
+            <w:tcW w:w="3685" w:type="dxa"/>
+          </w:tcPr>
+          <w:p>
+            <w:pPr>
+              <w:spacing w:after="100" w:afterAutospacing="1" w:line="480" w:lineRule="auto"/>
+              <w:rPr>
+                <w:rFonts w:ascii="Calibri" w:eastAsia="Calibri" w:hAnsi="Calibri" w:cs="Times New Roman"/>
+                <w:sz w:val="24"/>
+              </w:rPr>
+            </w:pPr>
+            <w:r>
+              <w:rPr>
+                <w:rFonts w:ascii="Calibri" w:eastAsia="Calibri" w:hAnsi="Calibri" w:cs="Times New Roman"/>
+                <w:u w:val="single"/>
+              </w:rPr>
+              <w:t>UHC,</w:t>
+            </w:r>
+            <w:r>
+              <w:rPr>
+                <w:rFonts w:ascii="Calibri" w:eastAsia="Calibri" w:hAnsi="Calibri" w:cs="Times New Roman"/>
+              </w:rPr>
+              <w:t xml:space="preserve"> M(SD) = 6</w:t>
+            </w:r>
+            <w:r>
+              <w:rPr>
+                <w:rFonts w:ascii="Calibri" w:eastAsia="Calibri" w:hAnsi="Calibri" w:cs="Times New Roman"/>
+              </w:rPr>
+              <w:t>7</w:t>
+            </w:r>
+            <w:r>
+              <w:rPr>
+                <w:rFonts w:ascii="Calibri" w:eastAsia="Calibri" w:hAnsi="Calibri" w:cs="Times New Roman"/>
+              </w:rPr>
+              <w:t>.</w:t>
+            </w:r>
+            <w:r>
+              <w:rPr>
+                <w:rFonts w:ascii="Calibri" w:eastAsia="Calibri" w:hAnsi="Calibri" w:cs="Times New Roman"/>
+              </w:rPr>
+              <w:t>43</w:t>
+            </w:r>
+            <w:r>
+              <w:rPr>
+                <w:rFonts w:ascii="Calibri" w:eastAsia="Calibri" w:hAnsi="Calibri" w:cs="Times New Roman"/>
+              </w:rPr>
+              <w:t xml:space="preserve"> (2</w:t>
+            </w:r>
+            <w:r>
+              <w:rPr>
+                <w:rFonts w:ascii="Calibri" w:eastAsia="Calibri" w:hAnsi="Calibri" w:cs="Times New Roman"/>
+              </w:rPr>
+              <w:t>6</w:t>
+            </w:r>
+            <w:r>
+              <w:rPr>
+                <w:rFonts w:ascii="Calibri" w:eastAsia="Calibri" w:hAnsi="Calibri" w:cs="Times New Roman"/>
+              </w:rPr>
+              <w:t>.</w:t>
+            </w:r>
+            <w:r>
+              <w:rPr>
+                <w:rFonts w:ascii="Calibri" w:eastAsia="Calibri" w:hAnsi="Calibri" w:cs="Times New Roman"/>
+              </w:rPr>
+              <w:t>74</w:t>
+            </w:r>
+            <w:r>
+              <w:rPr>
+                <w:rFonts w:ascii="Calibri" w:eastAsia="Calibri" w:hAnsi="Calibri" w:cs="Times New Roman"/>
+              </w:rPr>
+              <w:t xml:space="preserve">); </w:t>
+            </w:r>
+            <w:r>
+              <w:rPr>
+                <w:rFonts w:ascii="Calibri" w:eastAsia="Calibri" w:hAnsi="Calibri" w:cs="Times New Roman"/>
+                <w:u w:val="single"/>
+              </w:rPr>
+              <w:t>Death Penalty</w:t>
+            </w:r>
+            <w:r>
+              <w:rPr>
+                <w:rFonts w:ascii="Calibri" w:eastAsia="Calibri" w:hAnsi="Calibri" w:cs="Times New Roman"/>
+              </w:rPr>
+              <w:t>, M(SD) = 40.</w:t>
+            </w:r>
+            <w:r>
+              <w:rPr>
+                <w:rFonts w:ascii="Calibri" w:eastAsia="Calibri" w:hAnsi="Calibri" w:cs="Times New Roman"/>
+              </w:rPr>
+              <w:t>60</w:t>
+            </w:r>
+            <w:r>
+              <w:rPr>
+                <w:rFonts w:ascii="Calibri" w:eastAsia="Calibri" w:hAnsi="Calibri" w:cs="Times New Roman"/>
+              </w:rPr>
+              <w:t xml:space="preserve"> (</w:t>
+            </w:r>
+            <w:r>
+              <w:rPr>
+                <w:rFonts w:ascii="Calibri" w:eastAsia="Calibri" w:hAnsi="Calibri" w:cs="Times New Roman"/>
+              </w:rPr>
+              <w:t>28</w:t>
+            </w:r>
+            <w:r>
+              <w:rPr>
+                <w:rFonts w:ascii="Calibri" w:eastAsia="Calibri" w:hAnsi="Calibri" w:cs="Times New Roman"/>
+              </w:rPr>
+              <w:t>.</w:t>
+            </w:r>
+            <w:r>
+              <w:rPr>
+                <w:rFonts w:ascii="Calibri" w:eastAsia="Calibri" w:hAnsi="Calibri" w:cs="Times New Roman"/>
+              </w:rPr>
+              <w:t>91</w:t>
+            </w:r>
+            <w:r>
+              <w:rPr>
+                <w:rFonts w:ascii="Calibri" w:eastAsia="Calibri" w:hAnsi="Calibri" w:cs="Times New Roman"/>
+              </w:rPr>
+              <w:t xml:space="preserve">); </w:t>
+            </w:r>
+            <w:r>
+              <w:rPr>
+                <w:rFonts w:ascii="Calibri" w:eastAsia="Calibri" w:hAnsi="Calibri" w:cs="Times New Roman"/>
+                <w:u w:val="single"/>
+              </w:rPr>
+              <w:t>Climate Change</w:t>
+            </w:r>
+            <w:r>
+              <w:rPr>
+                <w:rFonts w:ascii="Calibri" w:eastAsia="Calibri" w:hAnsi="Calibri" w:cs="Times New Roman"/>
+              </w:rPr>
+              <w:t xml:space="preserve">; M(SD) = </w:t>
+            </w:r>
+            <w:r>
+              <w:rPr>
+                <w:rFonts w:ascii="Calibri" w:eastAsia="Calibri" w:hAnsi="Calibri" w:cs="Times New Roman"/>
+              </w:rPr>
+              <w:t>77</w:t>
+            </w:r>
+            <w:r>
+              <w:rPr>
+                <w:rFonts w:ascii="Calibri" w:eastAsia="Calibri" w:hAnsi="Calibri" w:cs="Times New Roman"/>
+              </w:rPr>
+              <w:t>.</w:t>
+            </w:r>
+            <w:r>
+              <w:rPr>
+                <w:rFonts w:ascii="Calibri" w:eastAsia="Calibri" w:hAnsi="Calibri" w:cs="Times New Roman"/>
+              </w:rPr>
+              <w:t>8</w:t>
+            </w:r>
+            <w:r>
+              <w:rPr>
+                <w:rFonts w:ascii="Calibri" w:eastAsia="Calibri" w:hAnsi="Calibri" w:cs="Times New Roman"/>
+              </w:rPr>
+              <w:t>1 (2</w:t>
+            </w:r>
+            <w:r>
+              <w:rPr>
+                <w:rFonts w:ascii="Calibri" w:eastAsia="Calibri" w:hAnsi="Calibri" w:cs="Times New Roman"/>
+              </w:rPr>
+              <w:t>0</w:t>
+            </w:r>
+            <w:r>
+              <w:rPr>
+                <w:rFonts w:ascii="Calibri" w:eastAsia="Calibri" w:hAnsi="Calibri" w:cs="Times New Roman"/>
+              </w:rPr>
+              <w:t>.</w:t>
+            </w:r>
+            <w:r>
+              <w:rPr>
+                <w:rFonts w:ascii="Calibri" w:eastAsia="Calibri" w:hAnsi="Calibri" w:cs="Times New Roman"/>
+              </w:rPr>
+              <w:t>28</w:t>
+            </w:r>
+            <w:r>
+              <w:rPr>
+                <w:rFonts w:ascii="Calibri" w:eastAsia="Calibri" w:hAnsi="Calibri" w:cs="Times New Roman"/>
+              </w:rPr>
+              <w:t>)</w:t>
+            </w:r>
+          </w:p>
+        </w:tc>
+      </w:tr>
+      <w:tr>
+        <w:trPr>
+          <w:gridAfter w:val="1"/>
+          <w:wAfter w:w="10" w:type="dxa"/>
+          <w:trHeight w:val="1637"/>
+        </w:trPr>
+        <w:tc>
+          <w:tcPr>
+            <w:tcW w:w="805" w:type="dxa"/>
+            <w:vMerge/>
+          </w:tcPr>
+          <w:p>
+            <w:pPr>
+              <w:spacing w:after="100" w:afterAutospacing="1" w:line="480" w:lineRule="auto"/>
+              <w:jc w:val="center"/>
+              <w:rPr>
+                <w:rFonts w:ascii="Calibri" w:eastAsia="Calibri" w:hAnsi="Calibri" w:cs="Times New Roman"/>
+                <w:sz w:val="24"/>
+              </w:rPr>
+            </w:pPr>
+          </w:p>
+        </w:tc>
+        <w:tc>
+          <w:tcPr>
+            <w:tcW w:w="1440" w:type="dxa"/>
+          </w:tcPr>
+          <w:p>
+            <w:pPr>
+              <w:spacing w:after="100" w:afterAutospacing="1" w:line="480" w:lineRule="auto"/>
+              <w:jc w:val="center"/>
+              <w:rPr>
+                <w:rFonts w:ascii="Calibri" w:eastAsia="Calibri" w:hAnsi="Calibri" w:cs="Times New Roman"/>
+              </w:rPr>
+            </w:pPr>
+            <w:r>
+              <w:rPr>
+                <w:rFonts w:ascii="Calibri" w:eastAsia="Calibri" w:hAnsi="Calibri" w:cs="Times New Roman"/>
+              </w:rPr>
+              <w:t>Post-Manipulation</w:t>
+            </w:r>
+          </w:p>
+        </w:tc>
+        <w:tc>
+          <w:tcPr>
+            <w:tcW w:w="3892" w:type="dxa"/>
+          </w:tcPr>
+          <w:p>
+            <w:pPr>
+              <w:spacing w:after="100" w:afterAutospacing="1" w:line="480" w:lineRule="auto"/>
+              <w:rPr>
+                <w:rFonts w:ascii="Calibri" w:eastAsia="Calibri" w:hAnsi="Calibri" w:cs="Times New Roman"/>
+              </w:rPr>
+            </w:pPr>
+            <w:r>
+              <w:rPr>
+                <w:rFonts w:ascii="Calibri" w:eastAsia="Calibri" w:hAnsi="Calibri" w:cs="Times New Roman"/>
+                <w:u w:val="single"/>
+              </w:rPr>
+              <w:t>UHC,</w:t>
+            </w:r>
+            <w:r>
+              <w:rPr>
+                <w:rFonts w:ascii="Calibri" w:eastAsia="Calibri" w:hAnsi="Calibri" w:cs="Times New Roman"/>
+              </w:rPr>
+              <w:t xml:space="preserve"> M(SD) = 72.96 (24.30); </w:t>
+            </w:r>
+            <w:r>
+              <w:rPr>
+                <w:rFonts w:ascii="Calibri" w:eastAsia="Calibri" w:hAnsi="Calibri" w:cs="Times New Roman"/>
+                <w:u w:val="single"/>
+              </w:rPr>
+              <w:t>Death Penalty</w:t>
+            </w:r>
+            <w:r>
+              <w:rPr>
+                <w:rFonts w:ascii="Calibri" w:eastAsia="Calibri" w:hAnsi="Calibri" w:cs="Times New Roman"/>
+              </w:rPr>
+              <w:t xml:space="preserve">, M(SD) = 45.40 (32.12); </w:t>
+            </w:r>
+            <w:r>
+              <w:rPr>
+                <w:rFonts w:ascii="Calibri" w:eastAsia="Calibri" w:hAnsi="Calibri" w:cs="Times New Roman"/>
+                <w:u w:val="single"/>
+              </w:rPr>
+              <w:t>Climate Change</w:t>
+            </w:r>
+            <w:r>
+              <w:rPr>
+                <w:rFonts w:ascii="Calibri" w:eastAsia="Calibri" w:hAnsi="Calibri" w:cs="Times New Roman"/>
+              </w:rPr>
+              <w:t>; M(SD) = 78.65 (21.45)</w:t>
+            </w:r>
+          </w:p>
+        </w:tc>
+        <w:tc>
+          <w:tcPr>
+            <w:tcW w:w="3685" w:type="dxa"/>
+          </w:tcPr>
+          <w:p>
+            <w:pPr>
+              <w:spacing w:after="100" w:afterAutospacing="1" w:line="480" w:lineRule="auto"/>
+              <w:rPr>
+                <w:rFonts w:ascii="Calibri" w:eastAsia="Calibri" w:hAnsi="Calibri" w:cs="Times New Roman"/>
+                <w:sz w:val="24"/>
+              </w:rPr>
+            </w:pPr>
+            <w:r>
+              <w:rPr>
+                <w:rFonts w:ascii="Calibri" w:eastAsia="Calibri" w:hAnsi="Calibri" w:cs="Times New Roman"/>
+                <w:u w:val="single"/>
+              </w:rPr>
+              <w:t>UHC,</w:t>
+            </w:r>
+            <w:r>
+              <w:rPr>
+                <w:rFonts w:ascii="Calibri" w:eastAsia="Calibri" w:hAnsi="Calibri" w:cs="Times New Roman"/>
+              </w:rPr>
+              <w:t xml:space="preserve"> M(SD) = 6</w:t>
+            </w:r>
+            <w:r>
+              <w:rPr>
+                <w:rFonts w:ascii="Calibri" w:eastAsia="Calibri" w:hAnsi="Calibri" w:cs="Times New Roman"/>
+              </w:rPr>
+              <w:t>4</w:t>
+            </w:r>
+            <w:r>
+              <w:rPr>
+                <w:rFonts w:ascii="Calibri" w:eastAsia="Calibri" w:hAnsi="Calibri" w:cs="Times New Roman"/>
+              </w:rPr>
+              <w:t>.90 (</w:t>
+            </w:r>
+            <w:r>
+              <w:rPr>
+                <w:rFonts w:ascii="Calibri" w:eastAsia="Calibri" w:hAnsi="Calibri" w:cs="Times New Roman"/>
+              </w:rPr>
+              <w:t>27</w:t>
+            </w:r>
+            <w:r>
+              <w:rPr>
+                <w:rFonts w:ascii="Calibri" w:eastAsia="Calibri" w:hAnsi="Calibri" w:cs="Times New Roman"/>
+              </w:rPr>
+              <w:t>.</w:t>
+            </w:r>
+            <w:r>
+              <w:rPr>
+                <w:rFonts w:ascii="Calibri" w:eastAsia="Calibri" w:hAnsi="Calibri" w:cs="Times New Roman"/>
+              </w:rPr>
+              <w:t>18</w:t>
+            </w:r>
+            <w:r>
+              <w:rPr>
+                <w:rFonts w:ascii="Calibri" w:eastAsia="Calibri" w:hAnsi="Calibri" w:cs="Times New Roman"/>
+              </w:rPr>
+              <w:t xml:space="preserve">); </w:t>
+            </w:r>
+            <w:r>
+              <w:rPr>
+                <w:rFonts w:ascii="Calibri" w:eastAsia="Calibri" w:hAnsi="Calibri" w:cs="Times New Roman"/>
+                <w:u w:val="single"/>
+              </w:rPr>
+              <w:t>Death Penalty</w:t>
+            </w:r>
+            <w:r>
+              <w:rPr>
+                <w:rFonts w:ascii="Calibri" w:eastAsia="Calibri" w:hAnsi="Calibri" w:cs="Times New Roman"/>
+              </w:rPr>
+              <w:t xml:space="preserve">, M(SD) = </w:t>
+            </w:r>
+            <w:r>
+              <w:rPr>
+                <w:rFonts w:ascii="Calibri" w:eastAsia="Calibri" w:hAnsi="Calibri" w:cs="Times New Roman"/>
+              </w:rPr>
+              <w:t>36</w:t>
+            </w:r>
+            <w:r>
+              <w:rPr>
+                <w:rFonts w:ascii="Calibri" w:eastAsia="Calibri" w:hAnsi="Calibri" w:cs="Times New Roman"/>
+              </w:rPr>
+              <w:t>.</w:t>
+            </w:r>
+            <w:r>
+              <w:rPr>
+                <w:rFonts w:ascii="Calibri" w:eastAsia="Calibri" w:hAnsi="Calibri" w:cs="Times New Roman"/>
+              </w:rPr>
+              <w:t>84</w:t>
+            </w:r>
+            <w:r>
+              <w:rPr>
+                <w:rFonts w:ascii="Calibri" w:eastAsia="Calibri" w:hAnsi="Calibri" w:cs="Times New Roman"/>
+              </w:rPr>
+              <w:t xml:space="preserve"> (</w:t>
+            </w:r>
+            <w:r>
+              <w:rPr>
+                <w:rFonts w:ascii="Calibri" w:eastAsia="Calibri" w:hAnsi="Calibri" w:cs="Times New Roman"/>
+              </w:rPr>
+              <w:t>28.72</w:t>
+            </w:r>
+            <w:r>
+              <w:rPr>
+                <w:rFonts w:ascii="Calibri" w:eastAsia="Calibri" w:hAnsi="Calibri" w:cs="Times New Roman"/>
+              </w:rPr>
+              <w:t xml:space="preserve">); </w:t>
+            </w:r>
+            <w:r>
+              <w:rPr>
+                <w:rFonts w:ascii="Calibri" w:eastAsia="Calibri" w:hAnsi="Calibri" w:cs="Times New Roman"/>
+                <w:u w:val="single"/>
+              </w:rPr>
+              <w:t>Climate Change</w:t>
+            </w:r>
+            <w:r>
+              <w:rPr>
+                <w:rFonts w:ascii="Calibri" w:eastAsia="Calibri" w:hAnsi="Calibri" w:cs="Times New Roman"/>
+              </w:rPr>
+              <w:t>; M(SD) = 7</w:t>
+            </w:r>
+            <w:r>
+              <w:rPr>
+                <w:rFonts w:ascii="Calibri" w:eastAsia="Calibri" w:hAnsi="Calibri" w:cs="Times New Roman"/>
+              </w:rPr>
+              <w:t>4</w:t>
+            </w:r>
+            <w:r>
+              <w:rPr>
+                <w:rFonts w:ascii="Calibri" w:eastAsia="Calibri" w:hAnsi="Calibri" w:cs="Times New Roman"/>
+              </w:rPr>
+              <w:t>.</w:t>
+            </w:r>
+            <w:r>
+              <w:rPr>
+                <w:rFonts w:ascii="Calibri" w:eastAsia="Calibri" w:hAnsi="Calibri" w:cs="Times New Roman"/>
+              </w:rPr>
+              <w:t>83</w:t>
+            </w:r>
+            <w:r>
+              <w:rPr>
+                <w:rFonts w:ascii="Calibri" w:eastAsia="Calibri" w:hAnsi="Calibri" w:cs="Times New Roman"/>
+              </w:rPr>
+              <w:t xml:space="preserve"> (22.</w:t>
+            </w:r>
+            <w:r>
+              <w:rPr>
+                <w:rFonts w:ascii="Calibri" w:eastAsia="Calibri" w:hAnsi="Calibri" w:cs="Times New Roman"/>
+              </w:rPr>
+              <w:t>93</w:t>
+            </w:r>
+            <w:r>
+              <w:rPr>
+                <w:rFonts w:ascii="Calibri" w:eastAsia="Calibri" w:hAnsi="Calibri" w:cs="Times New Roman"/>
+              </w:rPr>
+              <w:t>)</w:t>
+            </w:r>
+          </w:p>
+        </w:tc>
+      </w:tr>
+    </w:tbl>
+    <w:p>
+      <w:pPr>
+        <w:spacing w:after="100" w:afterAutospacing="1" w:line="480" w:lineRule="auto"/>
+        <w:rPr>
+          <w:rFonts w:ascii="Calibri" w:eastAsia="Calibri" w:hAnsi="Calibri" w:cs="Times New Roman"/>
+          <w:sz w:val="24"/>
+        </w:rPr>
+      </w:pPr>
     </w:p>
     <w:p>
       <w:pPr>
@@ -1651,21 +2111,35 @@
           <w:rFonts w:ascii="Calibri" w:eastAsia="Calibri" w:hAnsi="Calibri" w:cs="Times New Roman"/>
           <w:sz w:val="24"/>
         </w:rPr>
-        <w:t xml:space="preserve"> support of H2b; greater utilitarian orientation </w:t>
-      </w:r>
-      <w:r>
-        <w:rPr>
-          <w:rFonts w:ascii="Calibri" w:eastAsia="Calibri" w:hAnsi="Calibri" w:cs="Times New Roman"/>
-          <w:sz w:val="24"/>
-        </w:rPr>
-        <w:t>did not</w:t>
-      </w:r>
-      <w:r>
-        <w:rPr>
-          <w:rFonts w:ascii="Calibri" w:eastAsia="Calibri" w:hAnsi="Calibri" w:cs="Times New Roman"/>
-          <w:sz w:val="24"/>
-        </w:rPr>
-        <w:t xml:space="preserve"> affect support for </w:t>
+        <w:t xml:space="preserve"> support </w:t>
+      </w:r>
+      <w:r>
+        <w:rPr>
+          <w:rFonts w:ascii="Calibri" w:eastAsia="Calibri" w:hAnsi="Calibri" w:cs="Times New Roman"/>
+          <w:sz w:val="24"/>
+        </w:rPr>
+        <w:t>for</w:t>
+      </w:r>
+      <w:r>
+        <w:rPr>
+          <w:rFonts w:ascii="Calibri" w:eastAsia="Calibri" w:hAnsi="Calibri" w:cs="Times New Roman"/>
+          <w:sz w:val="24"/>
+        </w:rPr>
+        <w:t xml:space="preserve"> H2b; utilitarian orientation </w:t>
+      </w:r>
+      <w:r>
+        <w:rPr>
+          <w:rFonts w:ascii="Calibri" w:eastAsia="Calibri" w:hAnsi="Calibri" w:cs="Times New Roman"/>
+          <w:sz w:val="24"/>
+        </w:rPr>
+        <w:t>was not a significant predictor of</w:t>
+      </w:r>
+      <w:r>
+        <w:rPr>
+          <w:rFonts w:ascii="Calibri" w:eastAsia="Calibri" w:hAnsi="Calibri" w:cs="Times New Roman"/>
+          <w:sz w:val="24"/>
+        </w:rPr>
+        <w:t xml:space="preserve"> </w:t>
       </w:r>
       <w:r>
         <w:rPr>
@@ -1973,357 +2447,6 @@
           <w:sz w:val="24"/>
         </w:rPr>
         <w:t xml:space="preserve"> </w:t>
-      </w:r>
-      <w:r>
-        <w:rPr>
-          <w:rFonts w:ascii="Calibri" w:eastAsia="Calibri" w:hAnsi="Calibri" w:cs="Times New Roman"/>
-          <w:sz w:val="24"/>
-        </w:rPr>
-        <w:t>These results indicate</w:t>
-      </w:r>
-      <w:r>
-        <w:rPr>
-          <w:rFonts w:ascii="Calibri" w:eastAsia="Calibri" w:hAnsi="Calibri" w:cs="Times New Roman"/>
-          <w:sz w:val="24"/>
-        </w:rPr>
-        <w:t xml:space="preserve"> that participants</w:t>
-      </w:r>
-      <w:r>
-        <w:rPr>
-          <w:rFonts w:ascii="Calibri" w:eastAsia="Calibri" w:hAnsi="Calibri" w:cs="Times New Roman"/>
-          <w:sz w:val="24"/>
-        </w:rPr>
-        <w:t xml:space="preserve"> with stronger deontological orientation</w:t>
-      </w:r>
-      <w:r>
-        <w:rPr>
-          <w:rFonts w:ascii="Calibri" w:eastAsia="Calibri" w:hAnsi="Calibri" w:cs="Times New Roman"/>
-          <w:sz w:val="24"/>
-        </w:rPr>
-        <w:t xml:space="preserve"> exhibited significantly greater support for UHC</w:t>
-      </w:r>
-      <w:r>
-        <w:rPr>
-          <w:rFonts w:ascii="Calibri" w:eastAsia="Calibri" w:hAnsi="Calibri" w:cs="Times New Roman"/>
-          <w:sz w:val="24"/>
-        </w:rPr>
-        <w:t xml:space="preserve"> and that utilitarian orientation was not associated with our primary outcomes</w:t>
-      </w:r>
-      <w:r>
-        <w:rPr>
-          <w:rFonts w:ascii="Calibri" w:eastAsia="Calibri" w:hAnsi="Calibri" w:cs="Times New Roman"/>
-          <w:sz w:val="24"/>
-        </w:rPr>
-        <w:t>.</w:t>
-      </w:r>
-    </w:p>
-    <w:p>
-      <w:pPr>
-        <w:spacing w:after="100" w:afterAutospacing="1" w:line="480" w:lineRule="auto"/>
-        <w:ind w:firstLine="720"/>
-        <w:rPr>
-          <w:rFonts w:ascii="Calibri" w:eastAsia="Calibri" w:hAnsi="Calibri" w:cs="Calibri"/>
-          <w:sz w:val="24"/>
-        </w:rPr>
-      </w:pPr>
-      <w:r>
-        <w:rPr>
-          <w:rFonts w:ascii="Calibri" w:eastAsia="Calibri" w:hAnsi="Calibri" w:cs="Times New Roman"/>
-          <w:sz w:val="24"/>
-          <w:highlight w:val="yellow"/>
-        </w:rPr>
-        <w:t>“</w:t>
-      </w:r>
-      <w:r>
-        <w:rPr>
-          <w:rFonts w:ascii="Calibri" w:hAnsi="Calibri" w:cs="Calibri"/>
-          <w:highlight w:val="yellow"/>
-        </w:rPr>
-        <w:t>There was mixed support for H2a. Deontological orientation was a significant predictor of for </w:t>
-      </w:r>
-      <w:r>
-        <w:rPr>
-          <w:rFonts w:ascii="Calibri" w:hAnsi="Calibri" w:cs="Calibri"/>
-          <w:highlight w:val="yellow"/>
-          <w:u w:val="single"/>
-        </w:rPr>
-        <w:t>Universal Health Care</w:t>
-      </w:r>
-      <w:r>
-        <w:rPr>
-          <w:rFonts w:ascii="Calibri" w:hAnsi="Calibri" w:cs="Calibri"/>
-          <w:highlight w:val="yellow"/>
-        </w:rPr>
-        <w:t> (ß = 3.504, </w:t>
-      </w:r>
-      <w:r>
-        <w:rPr>
-          <w:rFonts w:ascii="Calibri" w:hAnsi="Calibri" w:cs="Calibri"/>
-          <w:i/>
-          <w:iCs/>
-          <w:highlight w:val="yellow"/>
-        </w:rPr>
-        <w:t>p</w:t>
-      </w:r>
-      <w:r>
-        <w:rPr>
-          <w:rFonts w:ascii="Calibri" w:hAnsi="Calibri" w:cs="Calibri"/>
-          <w:highlight w:val="yellow"/>
-        </w:rPr>
-        <w:t> &lt; .05), where greater deontological orientation was associated with more support for UHC but not for </w:t>
-      </w:r>
-      <w:r>
-        <w:rPr>
-          <w:rFonts w:ascii="Calibri" w:hAnsi="Calibri" w:cs="Calibri"/>
-          <w:highlight w:val="yellow"/>
-          <w:u w:val="single"/>
-        </w:rPr>
-        <w:t>Capital Punishment</w:t>
-      </w:r>
-      <w:r>
-        <w:rPr>
-          <w:rFonts w:ascii="Calibri" w:hAnsi="Calibri" w:cs="Calibri"/>
-          <w:highlight w:val="yellow"/>
-        </w:rPr>
-        <w:t> (ß = 1.28, </w:t>
-      </w:r>
-      <w:r>
-        <w:rPr>
-          <w:rFonts w:ascii="Calibri" w:hAnsi="Calibri" w:cs="Calibri"/>
-          <w:i/>
-          <w:iCs/>
-          <w:highlight w:val="yellow"/>
-        </w:rPr>
-        <w:t>p</w:t>
-      </w:r>
-      <w:r>
-        <w:rPr>
-          <w:rFonts w:ascii="Calibri" w:hAnsi="Calibri" w:cs="Calibri"/>
-          <w:highlight w:val="yellow"/>
-        </w:rPr>
-        <w:t> = </w:t>
-      </w:r>
-      <w:r>
-        <w:rPr>
-          <w:rFonts w:ascii="Calibri" w:hAnsi="Calibri" w:cs="Calibri"/>
-          <w:i/>
-          <w:iCs/>
-          <w:highlight w:val="yellow"/>
-        </w:rPr>
-        <w:t>NS</w:t>
-      </w:r>
-      <w:r>
-        <w:rPr>
-          <w:rFonts w:ascii="Calibri" w:hAnsi="Calibri" w:cs="Calibri"/>
-          <w:highlight w:val="yellow"/>
-        </w:rPr>
-        <w:t>) or </w:t>
-      </w:r>
-      <w:r>
-        <w:rPr>
-          <w:rFonts w:ascii="Calibri" w:hAnsi="Calibri" w:cs="Calibri"/>
-          <w:highlight w:val="yellow"/>
-          <w:u w:val="single"/>
-        </w:rPr>
-        <w:t>Climate Change</w:t>
-      </w:r>
-      <w:r>
-        <w:rPr>
-          <w:rFonts w:ascii="Calibri" w:hAnsi="Calibri" w:cs="Calibri"/>
-          <w:highlight w:val="yellow"/>
-        </w:rPr>
-        <w:t> (ß = 1.03, </w:t>
-      </w:r>
-      <w:r>
-        <w:rPr>
-          <w:rFonts w:ascii="Calibri" w:hAnsi="Calibri" w:cs="Calibri"/>
-          <w:i/>
-          <w:iCs/>
-          <w:highlight w:val="yellow"/>
-        </w:rPr>
-        <w:t>p</w:t>
-      </w:r>
-      <w:r>
-        <w:rPr>
-          <w:rFonts w:ascii="Calibri" w:hAnsi="Calibri" w:cs="Calibri"/>
-          <w:highlight w:val="yellow"/>
-        </w:rPr>
-        <w:t> = </w:t>
-      </w:r>
-      <w:r>
-        <w:rPr>
-          <w:rFonts w:ascii="Calibri" w:hAnsi="Calibri" w:cs="Calibri"/>
-          <w:i/>
-          <w:iCs/>
-          <w:highlight w:val="yellow"/>
-        </w:rPr>
-        <w:t>NS</w:t>
-      </w:r>
-      <w:r>
-        <w:rPr>
-          <w:rFonts w:ascii="Calibri" w:hAnsi="Calibri" w:cs="Calibri"/>
-          <w:highlight w:val="yellow"/>
-        </w:rPr>
-        <w:t>). Furthermore, there were no support of H2b;  utilitarian orientation was not a significant predictor of </w:t>
-      </w:r>
-      <w:r>
-        <w:rPr>
-          <w:rFonts w:ascii="Calibri" w:hAnsi="Calibri" w:cs="Calibri"/>
-          <w:highlight w:val="yellow"/>
-          <w:u w:val="single"/>
-        </w:rPr>
-        <w:t>Uni</w:t>
-      </w:r>
-      <w:r>
-        <w:rPr>
-          <w:rFonts w:ascii="Calibri" w:hAnsi="Calibri" w:cs="Calibri"/>
-          <w:highlight w:val="yellow"/>
-          <w:u w:val="single"/>
-        </w:rPr>
-        <w:lastRenderedPageBreak/>
-        <w:t>versal Health Care</w:t>
-      </w:r>
-      <w:r>
-        <w:rPr>
-          <w:rFonts w:ascii="Calibri" w:hAnsi="Calibri" w:cs="Calibri"/>
-          <w:highlight w:val="yellow"/>
-        </w:rPr>
-        <w:t> (ß = 0.470, </w:t>
-      </w:r>
-      <w:r>
-        <w:rPr>
-          <w:rFonts w:ascii="Calibri" w:hAnsi="Calibri" w:cs="Calibri"/>
-          <w:i/>
-          <w:iCs/>
-          <w:highlight w:val="yellow"/>
-        </w:rPr>
-        <w:t>p</w:t>
-      </w:r>
-      <w:r>
-        <w:rPr>
-          <w:rFonts w:ascii="Calibri" w:hAnsi="Calibri" w:cs="Calibri"/>
-          <w:highlight w:val="yellow"/>
-        </w:rPr>
-        <w:t> = </w:t>
-      </w:r>
-      <w:r>
-        <w:rPr>
-          <w:rFonts w:ascii="Calibri" w:hAnsi="Calibri" w:cs="Calibri"/>
-          <w:i/>
-          <w:iCs/>
-          <w:highlight w:val="yellow"/>
-        </w:rPr>
-        <w:t>NS</w:t>
-      </w:r>
-      <w:r>
-        <w:rPr>
-          <w:rFonts w:ascii="Calibri" w:hAnsi="Calibri" w:cs="Calibri"/>
-          <w:highlight w:val="yellow"/>
-        </w:rPr>
-        <w:t>),  </w:t>
-      </w:r>
-      <w:r>
-        <w:rPr>
-          <w:rFonts w:ascii="Calibri" w:hAnsi="Calibri" w:cs="Calibri"/>
-          <w:highlight w:val="yellow"/>
-          <w:u w:val="single"/>
-        </w:rPr>
-        <w:t>Capital Punishment</w:t>
-      </w:r>
-      <w:r>
-        <w:rPr>
-          <w:rFonts w:ascii="Calibri" w:hAnsi="Calibri" w:cs="Calibri"/>
-          <w:highlight w:val="yellow"/>
-        </w:rPr>
-        <w:t> (ß = -1.00, </w:t>
-      </w:r>
-      <w:r>
-        <w:rPr>
-          <w:rFonts w:ascii="Calibri" w:hAnsi="Calibri" w:cs="Calibri"/>
-          <w:i/>
-          <w:iCs/>
-          <w:highlight w:val="yellow"/>
-        </w:rPr>
-        <w:t>p</w:t>
-      </w:r>
-      <w:r>
-        <w:rPr>
-          <w:rFonts w:ascii="Calibri" w:hAnsi="Calibri" w:cs="Calibri"/>
-          <w:highlight w:val="yellow"/>
-        </w:rPr>
-        <w:t> = </w:t>
-      </w:r>
-      <w:r>
-        <w:rPr>
-          <w:rFonts w:ascii="Calibri" w:hAnsi="Calibri" w:cs="Calibri"/>
-          <w:i/>
-          <w:iCs/>
-          <w:highlight w:val="yellow"/>
-        </w:rPr>
-        <w:t>NS</w:t>
-      </w:r>
-      <w:r>
-        <w:rPr>
-          <w:rFonts w:ascii="Calibri" w:hAnsi="Calibri" w:cs="Calibri"/>
-          <w:highlight w:val="yellow"/>
-        </w:rPr>
-        <w:t>), or </w:t>
-      </w:r>
-      <w:r>
-        <w:rPr>
-          <w:rFonts w:ascii="Calibri" w:hAnsi="Calibri" w:cs="Calibri"/>
-          <w:highlight w:val="yellow"/>
-          <w:u w:val="single"/>
-        </w:rPr>
-        <w:t>Climate Change</w:t>
-      </w:r>
-      <w:r>
-        <w:rPr>
-          <w:rFonts w:ascii="Calibri" w:hAnsi="Calibri" w:cs="Calibri"/>
-          <w:highlight w:val="yellow"/>
-        </w:rPr>
-        <w:t> (ß = 1.256, </w:t>
-      </w:r>
-      <w:r>
-        <w:rPr>
-          <w:rFonts w:ascii="Calibri" w:hAnsi="Calibri" w:cs="Calibri"/>
-          <w:i/>
-          <w:iCs/>
-          <w:highlight w:val="yellow"/>
-        </w:rPr>
-        <w:t>p</w:t>
-      </w:r>
-      <w:r>
-        <w:rPr>
-          <w:rFonts w:ascii="Calibri" w:hAnsi="Calibri" w:cs="Calibri"/>
-          <w:highlight w:val="yellow"/>
-        </w:rPr>
-        <w:t> = </w:t>
-      </w:r>
-      <w:r>
-        <w:rPr>
-          <w:rFonts w:ascii="Calibri" w:hAnsi="Calibri" w:cs="Calibri"/>
-          <w:i/>
-          <w:iCs/>
-          <w:highlight w:val="yellow"/>
-        </w:rPr>
-        <w:t>NS)</w:t>
-      </w:r>
-      <w:r>
-        <w:rPr>
-          <w:rFonts w:ascii="Calibri" w:eastAsia="Calibri" w:hAnsi="Calibri" w:cs="Calibri"/>
-          <w:sz w:val="24"/>
-          <w:highlight w:val="yellow"/>
-        </w:rPr>
-        <w:t>.</w:t>
-      </w:r>
-      <w:r>
-        <w:rPr>
-          <w:rFonts w:ascii="Calibri" w:eastAsia="Calibri" w:hAnsi="Calibri" w:cs="Calibri"/>
-          <w:sz w:val="24"/>
-          <w:highlight w:val="yellow"/>
-        </w:rPr>
-        <w:t>”</w:t>
       </w:r>
     </w:p>
     <w:p>
@@ -2350,6 +2473,7 @@
           <w:sz w:val="28"/>
           <w:szCs w:val="24"/>
         </w:rPr>
+        <w:lastRenderedPageBreak/>
         <w:t>Exploratory Analyses</w:t>
       </w:r>
     </w:p>
@@ -3355,8 +3479,124 @@
       </w:rPr>
     </w:lvl>
   </w:abstractNum>
+  <w:abstractNum w:abstractNumId="1" w15:restartNumberingAfterBreak="0">
+    <w:nsid w:val="687E748E"/>
+    <w:multiLevelType w:val="hybridMultilevel"/>
+    <w:tmpl w:val="7938C8CE"/>
+    <w:lvl w:ilvl="0" w:tplc="04090001">
+      <w:start w:val="1"/>
+      <w:numFmt w:val="bullet"/>
+      <w:lvlText w:val=""/>
+      <w:lvlJc w:val="left"/>
+      <w:pPr>
+        <w:ind w:left="720" w:hanging="360"/>
+      </w:pPr>
+      <w:rPr>
+        <w:rFonts w:ascii="Symbol" w:hAnsi="Symbol" w:hint="default"/>
+      </w:rPr>
+    </w:lvl>
+    <w:lvl w:ilvl="1" w:tplc="04090003" w:tentative="1">
+      <w:start w:val="1"/>
+      <w:numFmt w:val="bullet"/>
+      <w:lvlText w:val="o"/>
+      <w:lvlJc w:val="left"/>
+      <w:pPr>
+        <w:ind w:left="1440" w:hanging="360"/>
+      </w:pPr>
+      <w:rPr>
+        <w:rFonts w:ascii="Courier New" w:hAnsi="Courier New" w:cs="Courier New" w:hint="default"/>
+      </w:rPr>
+    </w:lvl>
+    <w:lvl w:ilvl="2" w:tplc="04090005" w:tentative="1">
+      <w:start w:val="1"/>
+      <w:numFmt w:val="bullet"/>
+      <w:lvlText w:val=""/>
+      <w:lvlJc w:val="left"/>
+      <w:pPr>
+        <w:ind w:left="2160" w:hanging="360"/>
+      </w:pPr>
+      <w:rPr>
+        <w:rFonts w:ascii="Wingdings" w:hAnsi="Wingdings" w:hint="default"/>
+      </w:rPr>
+    </w:lvl>
+    <w:lvl w:ilvl="3" w:tplc="04090001" w:tentative="1">
+      <w:start w:val="1"/>
+      <w:numFmt w:val="bullet"/>
+      <w:lvlText w:val=""/>
+      <w:lvlJc w:val="left"/>
+      <w:pPr>
+        <w:ind w:left="2880" w:hanging="360"/>
+      </w:pPr>
+      <w:rPr>
+        <w:rFonts w:ascii="Symbol" w:hAnsi="Symbol" w:hint="default"/>
+      </w:rPr>
+    </w:lvl>
+    <w:lvl w:ilvl="4" w:tplc="04090003" w:tentative="1">
+      <w:start w:val="1"/>
+      <w:numFmt w:val="bullet"/>
+      <w:lvlText w:val="o"/>
+      <w:lvlJc w:val="left"/>
+      <w:pPr>
+        <w:ind w:left="3600" w:hanging="360"/>
+      </w:pPr>
+      <w:rPr>
+        <w:rFonts w:ascii="Courier New" w:hAnsi="Courier New" w:cs="Courier New" w:hint="default"/>
+      </w:rPr>
+    </w:lvl>
+    <w:lvl w:ilvl="5" w:tplc="04090005" w:tentative="1">
+      <w:start w:val="1"/>
+      <w:numFmt w:val="bullet"/>
+      <w:lvlText w:val=""/>
+      <w:lvlJc w:val="left"/>
+      <w:pPr>
+        <w:ind w:left="4320" w:hanging="360"/>
+      </w:pPr>
+      <w:rPr>
+        <w:rFonts w:ascii="Wingdings" w:hAnsi="Wingdings" w:hint="default"/>
+      </w:rPr>
+    </w:lvl>
+    <w:lvl w:ilvl="6" w:tplc="04090001" w:tentative="1">
+      <w:start w:val="1"/>
+      <w:numFmt w:val="bullet"/>
+      <w:lvlText w:val=""/>
+      <w:lvlJc w:val="left"/>
+      <w:pPr>
+        <w:ind w:left="5040" w:hanging="360"/>
+      </w:pPr>
+      <w:rPr>
+        <w:rFonts w:ascii="Symbol" w:hAnsi="Symbol" w:hint="default"/>
+      </w:rPr>
+    </w:lvl>
+    <w:lvl w:ilvl="7" w:tplc="04090003" w:tentative="1">
+      <w:start w:val="1"/>
+      <w:numFmt w:val="bullet"/>
+      <w:lvlText w:val="o"/>
+      <w:lvlJc w:val="left"/>
+      <w:pPr>
+        <w:ind w:left="5760" w:hanging="360"/>
+      </w:pPr>
+      <w:rPr>
+        <w:rFonts w:ascii="Courier New" w:hAnsi="Courier New" w:cs="Courier New" w:hint="default"/>
+      </w:rPr>
+    </w:lvl>
+    <w:lvl w:ilvl="8" w:tplc="04090005" w:tentative="1">
+      <w:start w:val="1"/>
+      <w:numFmt w:val="bullet"/>
+      <w:lvlText w:val=""/>
+      <w:lvlJc w:val="left"/>
+      <w:pPr>
+        <w:ind w:left="6480" w:hanging="360"/>
+      </w:pPr>
+      <w:rPr>
+        <w:rFonts w:ascii="Wingdings" w:hAnsi="Wingdings" w:hint="default"/>
+      </w:rPr>
+    </w:lvl>
+  </w:abstractNum>
   <w:num w:numId="1" w16cid:durableId="314382227">
     <w:abstractNumId w:val="0"/>
+  </w:num>
+  <w:num w:numId="2" w16cid:durableId="661618051">
+    <w:abstractNumId w:val="1"/>
   </w:num>
 </w:numbering>
 </file>
@@ -4325,6 +4565,25 @@
       <w:spacing w:after="0" w:line="240" w:lineRule="auto"/>
     </w:pPr>
   </w:style>
+  <w:style w:type="table" w:styleId="TableGrid">
+    <w:name w:val="Table Grid"/>
+    <w:basedOn w:val="TableNormal"/>
+    <w:uiPriority w:val="39"/>
+    <w:rsid w:val="00DD4D8F"/>
+    <w:pPr>
+      <w:spacing w:after="0" w:line="240" w:lineRule="auto"/>
+    </w:pPr>
+    <w:tblPr>
+      <w:tblBorders>
+        <w:top w:val="single" w:sz="4" w:space="0" w:color="auto"/>
+        <w:left w:val="single" w:sz="4" w:space="0" w:color="auto"/>
+        <w:bottom w:val="single" w:sz="4" w:space="0" w:color="auto"/>
+        <w:right w:val="single" w:sz="4" w:space="0" w:color="auto"/>
+        <w:insideH w:val="single" w:sz="4" w:space="0" w:color="auto"/>
+        <w:insideV w:val="single" w:sz="4" w:space="0" w:color="auto"/>
+      </w:tblBorders>
+    </w:tblPr>
+  </w:style>
 </w:styles>
 </file>
 

</xml_diff>

<commit_message>
getting study 1 methods and results in order, almost done! - need interstitial material. Need to finish going over study 2 methods, and need to finish analysis/gfx for study 2 results. then stitch it all together for meeting on Thurs.
</commit_message>
<xml_diff>
--- a/Dissertation Proposal/Restructure process/Dissertation Proposal Section Drafts/Study 1 Results Draft.docx
+++ b/Dissertation Proposal/Restructure process/Dissertation Proposal Section Drafts/Study 1 Results Draft.docx
@@ -689,14 +689,7 @@
           <w:rFonts w:ascii="Calibri" w:eastAsia="Calibri" w:hAnsi="Calibri" w:cs="Times New Roman"/>
           <w:sz w:val="24"/>
         </w:rPr>
-        <w:t>),</w:t>
-      </w:r>
-      <w:r>
-        <w:rPr>
-          <w:rFonts w:ascii="Calibri" w:eastAsia="Calibri" w:hAnsi="Calibri" w:cs="Times New Roman"/>
-          <w:sz w:val="24"/>
-        </w:rPr>
-        <w:t xml:space="preserve"> </w:t>
+        <w:t xml:space="preserve">), </w:t>
       </w:r>
       <w:r>
         <w:rPr>
@@ -952,6 +945,28 @@
           <w:sz w:val="24"/>
         </w:rPr>
         <w:t>The table below briefly summarizes group mean differences between the conditions and times.</w:t>
+      </w:r>
+      <w:r>
+        <w:rPr>
+          <w:rFonts w:ascii="Calibri" w:eastAsia="Calibri" w:hAnsi="Calibri" w:cs="Times New Roman"/>
+          <w:sz w:val="24"/>
+        </w:rPr>
+        <w:t xml:space="preserve"> Additionally, see figure </w:t>
+      </w:r>
+      <w:r>
+        <w:rPr>
+          <w:rFonts w:ascii="Calibri" w:eastAsia="Calibri" w:hAnsi="Calibri" w:cs="Times New Roman"/>
+          <w:sz w:val="24"/>
+          <w:highlight w:val="yellow"/>
+        </w:rPr>
+        <w:t>___</w:t>
+      </w:r>
+      <w:r>
+        <w:rPr>
+          <w:rFonts w:ascii="Calibri" w:eastAsia="Calibri" w:hAnsi="Calibri" w:cs="Times New Roman"/>
+          <w:sz w:val="24"/>
+        </w:rPr>
+        <w:t xml:space="preserve"> below, illustrating this pattern of effects from pre- to post- intervention.</w:t>
       </w:r>
     </w:p>
     <w:tbl>
@@ -963,8 +978,8 @@
       </w:tblPr>
       <w:tblGrid>
         <w:gridCol w:w="805"/>
-        <w:gridCol w:w="1440"/>
-        <w:gridCol w:w="3892"/>
+        <w:gridCol w:w="1710"/>
+        <w:gridCol w:w="3622"/>
         <w:gridCol w:w="3685"/>
         <w:gridCol w:w="10"/>
       </w:tblGrid>
@@ -974,7 +989,7 @@
         </w:trPr>
         <w:tc>
           <w:tcPr>
-            <w:tcW w:w="2245" w:type="dxa"/>
+            <w:tcW w:w="2515" w:type="dxa"/>
             <w:gridSpan w:val="2"/>
             <w:vMerge w:val="restart"/>
           </w:tcPr>
@@ -990,7 +1005,7 @@
         </w:tc>
         <w:tc>
           <w:tcPr>
-            <w:tcW w:w="7587" w:type="dxa"/>
+            <w:tcW w:w="7317" w:type="dxa"/>
             <w:gridSpan w:val="3"/>
           </w:tcPr>
           <w:p>
@@ -1025,7 +1040,7 @@
         </w:trPr>
         <w:tc>
           <w:tcPr>
-            <w:tcW w:w="2245" w:type="dxa"/>
+            <w:tcW w:w="2515" w:type="dxa"/>
             <w:gridSpan w:val="2"/>
             <w:vMerge/>
           </w:tcPr>
@@ -1041,7 +1056,7 @@
         </w:tc>
         <w:tc>
           <w:tcPr>
-            <w:tcW w:w="3892" w:type="dxa"/>
+            <w:tcW w:w="3622" w:type="dxa"/>
           </w:tcPr>
           <w:p>
             <w:pPr>
@@ -1088,7 +1103,7 @@
         <w:trPr>
           <w:gridAfter w:val="1"/>
           <w:wAfter w:w="10" w:type="dxa"/>
-          <w:trHeight w:val="1475"/>
+          <w:trHeight w:val="2375"/>
         </w:trPr>
         <w:tc>
           <w:tcPr>
@@ -1120,7 +1135,7 @@
         </w:tc>
         <w:tc>
           <w:tcPr>
-            <w:tcW w:w="1440" w:type="dxa"/>
+            <w:tcW w:w="1710" w:type="dxa"/>
           </w:tcPr>
           <w:p>
             <w:pPr>
@@ -1128,11 +1143,15 @@
               <w:jc w:val="center"/>
               <w:rPr>
                 <w:rFonts w:ascii="Calibri" w:eastAsia="Calibri" w:hAnsi="Calibri" w:cs="Times New Roman"/>
+                <w:sz w:val="24"/>
+                <w:szCs w:val="24"/>
               </w:rPr>
             </w:pPr>
             <w:r>
               <w:rPr>
                 <w:rFonts w:ascii="Calibri" w:eastAsia="Calibri" w:hAnsi="Calibri" w:cs="Times New Roman"/>
+                <w:sz w:val="24"/>
+                <w:szCs w:val="24"/>
               </w:rPr>
               <w:t>Pre-Manipulation</w:t>
             </w:r>
@@ -1140,18 +1159,22 @@
         </w:tc>
         <w:tc>
           <w:tcPr>
-            <w:tcW w:w="3892" w:type="dxa"/>
+            <w:tcW w:w="3622" w:type="dxa"/>
           </w:tcPr>
           <w:p>
             <w:pPr>
               <w:spacing w:after="100" w:afterAutospacing="1" w:line="480" w:lineRule="auto"/>
               <w:rPr>
                 <w:rFonts w:ascii="Calibri" w:eastAsia="Calibri" w:hAnsi="Calibri" w:cs="Times New Roman"/>
+                <w:sz w:val="24"/>
+                <w:szCs w:val="24"/>
               </w:rPr>
             </w:pPr>
             <w:r>
               <w:rPr>
                 <w:rFonts w:ascii="Calibri" w:eastAsia="Calibri" w:hAnsi="Calibri" w:cs="Times New Roman"/>
+                <w:sz w:val="24"/>
+                <w:szCs w:val="24"/>
                 <w:u w:val="single"/>
               </w:rPr>
               <w:t>UHC,</w:t>
@@ -1159,18 +1182,16 @@
             <w:r>
               <w:rPr>
                 <w:rFonts w:ascii="Calibri" w:eastAsia="Calibri" w:hAnsi="Calibri" w:cs="Times New Roman"/>
-              </w:rPr>
-              <w:t xml:space="preserve"> M(SD) = 68.90 (25.24)</w:t>
-            </w:r>
-            <w:r>
-              <w:rPr>
-                <w:rFonts w:ascii="Calibri" w:eastAsia="Calibri" w:hAnsi="Calibri" w:cs="Times New Roman"/>
-              </w:rPr>
-              <w:t xml:space="preserve">; </w:t>
-            </w:r>
-            <w:r>
-              <w:rPr>
-                <w:rFonts w:ascii="Calibri" w:eastAsia="Calibri" w:hAnsi="Calibri" w:cs="Times New Roman"/>
+                <w:sz w:val="24"/>
+                <w:szCs w:val="24"/>
+              </w:rPr>
+              <w:t xml:space="preserve"> M(SD) = 68.90 (25.24); </w:t>
+            </w:r>
+            <w:r>
+              <w:rPr>
+                <w:rFonts w:ascii="Calibri" w:eastAsia="Calibri" w:hAnsi="Calibri" w:cs="Times New Roman"/>
+                <w:sz w:val="24"/>
+                <w:szCs w:val="24"/>
                 <w:u w:val="single"/>
               </w:rPr>
               <w:t>Death Penalty</w:t>
@@ -1178,24 +1199,16 @@
             <w:r>
               <w:rPr>
                 <w:rFonts w:ascii="Calibri" w:eastAsia="Calibri" w:hAnsi="Calibri" w:cs="Times New Roman"/>
-              </w:rPr>
-              <w:t xml:space="preserve">, </w:t>
-            </w:r>
-            <w:r>
-              <w:rPr>
-                <w:rFonts w:ascii="Calibri" w:eastAsia="Calibri" w:hAnsi="Calibri" w:cs="Times New Roman"/>
-              </w:rPr>
-              <w:t>M(SD) = 40.94 (30.14)</w:t>
-            </w:r>
-            <w:r>
-              <w:rPr>
-                <w:rFonts w:ascii="Calibri" w:eastAsia="Calibri" w:hAnsi="Calibri" w:cs="Times New Roman"/>
-              </w:rPr>
-              <w:t xml:space="preserve">; </w:t>
-            </w:r>
-            <w:r>
-              <w:rPr>
-                <w:rFonts w:ascii="Calibri" w:eastAsia="Calibri" w:hAnsi="Calibri" w:cs="Times New Roman"/>
+                <w:sz w:val="24"/>
+                <w:szCs w:val="24"/>
+              </w:rPr>
+              <w:t xml:space="preserve">, M(SD) = 40.94 (30.14); </w:t>
+            </w:r>
+            <w:r>
+              <w:rPr>
+                <w:rFonts w:ascii="Calibri" w:eastAsia="Calibri" w:hAnsi="Calibri" w:cs="Times New Roman"/>
+                <w:sz w:val="24"/>
+                <w:szCs w:val="24"/>
                 <w:u w:val="single"/>
               </w:rPr>
               <w:t>Climate Change</w:t>
@@ -1203,14 +1216,10 @@
             <w:r>
               <w:rPr>
                 <w:rFonts w:ascii="Calibri" w:eastAsia="Calibri" w:hAnsi="Calibri" w:cs="Times New Roman"/>
-              </w:rPr>
-              <w:t xml:space="preserve">; </w:t>
-            </w:r>
-            <w:r>
-              <w:rPr>
-                <w:rFonts w:ascii="Calibri" w:eastAsia="Calibri" w:hAnsi="Calibri" w:cs="Times New Roman"/>
-              </w:rPr>
-              <w:t>M(SD) = 76.01 (22.82)</w:t>
+                <w:sz w:val="24"/>
+                <w:szCs w:val="24"/>
+              </w:rPr>
+              <w:t>; M(SD) = 76.01 (22.82)</w:t>
             </w:r>
           </w:p>
         </w:tc>
@@ -1224,11 +1233,14 @@
               <w:rPr>
                 <w:rFonts w:ascii="Calibri" w:eastAsia="Calibri" w:hAnsi="Calibri" w:cs="Times New Roman"/>
                 <w:sz w:val="24"/>
+                <w:szCs w:val="24"/>
               </w:rPr>
             </w:pPr>
             <w:r>
               <w:rPr>
                 <w:rFonts w:ascii="Calibri" w:eastAsia="Calibri" w:hAnsi="Calibri" w:cs="Times New Roman"/>
+                <w:sz w:val="24"/>
+                <w:szCs w:val="24"/>
                 <w:u w:val="single"/>
               </w:rPr>
               <w:t>UHC,</w:t>
@@ -1236,164 +1248,154 @@
             <w:r>
               <w:rPr>
                 <w:rFonts w:ascii="Calibri" w:eastAsia="Calibri" w:hAnsi="Calibri" w:cs="Times New Roman"/>
-              </w:rPr>
-              <w:t xml:space="preserve"> M(SD) = 6</w:t>
-            </w:r>
-            <w:r>
-              <w:rPr>
-                <w:rFonts w:ascii="Calibri" w:eastAsia="Calibri" w:hAnsi="Calibri" w:cs="Times New Roman"/>
-              </w:rPr>
-              <w:t>7</w:t>
-            </w:r>
-            <w:r>
-              <w:rPr>
-                <w:rFonts w:ascii="Calibri" w:eastAsia="Calibri" w:hAnsi="Calibri" w:cs="Times New Roman"/>
+                <w:sz w:val="24"/>
+                <w:szCs w:val="24"/>
+              </w:rPr>
+              <w:t xml:space="preserve"> M(SD) = 67.43 (26.74); </w:t>
+            </w:r>
+            <w:r>
+              <w:rPr>
+                <w:rFonts w:ascii="Calibri" w:eastAsia="Calibri" w:hAnsi="Calibri" w:cs="Times New Roman"/>
+                <w:sz w:val="24"/>
+                <w:szCs w:val="24"/>
+                <w:u w:val="single"/>
+              </w:rPr>
+              <w:t>Death Penalty</w:t>
+            </w:r>
+            <w:r>
+              <w:rPr>
+                <w:rFonts w:ascii="Calibri" w:eastAsia="Calibri" w:hAnsi="Calibri" w:cs="Times New Roman"/>
+                <w:sz w:val="24"/>
+                <w:szCs w:val="24"/>
+              </w:rPr>
+              <w:t>, M(SD) = 40.</w:t>
+            </w:r>
+            <w:r>
+              <w:rPr>
+                <w:rFonts w:ascii="Calibri" w:eastAsia="Calibri" w:hAnsi="Calibri" w:cs="Times New Roman"/>
+                <w:sz w:val="24"/>
+                <w:szCs w:val="24"/>
+              </w:rPr>
+              <w:t>60</w:t>
+            </w:r>
+            <w:r>
+              <w:rPr>
+                <w:rFonts w:ascii="Calibri" w:eastAsia="Calibri" w:hAnsi="Calibri" w:cs="Times New Roman"/>
+                <w:sz w:val="24"/>
+                <w:szCs w:val="24"/>
+              </w:rPr>
+              <w:t xml:space="preserve"> (</w:t>
+            </w:r>
+            <w:r>
+              <w:rPr>
+                <w:rFonts w:ascii="Calibri" w:eastAsia="Calibri" w:hAnsi="Calibri" w:cs="Times New Roman"/>
+                <w:sz w:val="24"/>
+                <w:szCs w:val="24"/>
+              </w:rPr>
+              <w:t>28</w:t>
+            </w:r>
+            <w:r>
+              <w:rPr>
+                <w:rFonts w:ascii="Calibri" w:eastAsia="Calibri" w:hAnsi="Calibri" w:cs="Times New Roman"/>
+                <w:sz w:val="24"/>
+                <w:szCs w:val="24"/>
               </w:rPr>
               <w:t>.</w:t>
             </w:r>
             <w:r>
               <w:rPr>
                 <w:rFonts w:ascii="Calibri" w:eastAsia="Calibri" w:hAnsi="Calibri" w:cs="Times New Roman"/>
-              </w:rPr>
-              <w:t>43</w:t>
-            </w:r>
-            <w:r>
-              <w:rPr>
-                <w:rFonts w:ascii="Calibri" w:eastAsia="Calibri" w:hAnsi="Calibri" w:cs="Times New Roman"/>
-              </w:rPr>
-              <w:t xml:space="preserve"> (2</w:t>
-            </w:r>
-            <w:r>
-              <w:rPr>
-                <w:rFonts w:ascii="Calibri" w:eastAsia="Calibri" w:hAnsi="Calibri" w:cs="Times New Roman"/>
-              </w:rPr>
-              <w:t>6</w:t>
-            </w:r>
-            <w:r>
-              <w:rPr>
-                <w:rFonts w:ascii="Calibri" w:eastAsia="Calibri" w:hAnsi="Calibri" w:cs="Times New Roman"/>
+                <w:sz w:val="24"/>
+                <w:szCs w:val="24"/>
+              </w:rPr>
+              <w:t>91</w:t>
+            </w:r>
+            <w:r>
+              <w:rPr>
+                <w:rFonts w:ascii="Calibri" w:eastAsia="Calibri" w:hAnsi="Calibri" w:cs="Times New Roman"/>
+                <w:sz w:val="24"/>
+                <w:szCs w:val="24"/>
+              </w:rPr>
+              <w:t xml:space="preserve">); </w:t>
+            </w:r>
+            <w:r>
+              <w:rPr>
+                <w:rFonts w:ascii="Calibri" w:eastAsia="Calibri" w:hAnsi="Calibri" w:cs="Times New Roman"/>
+                <w:sz w:val="24"/>
+                <w:szCs w:val="24"/>
+                <w:u w:val="single"/>
+              </w:rPr>
+              <w:t>Climate Change</w:t>
+            </w:r>
+            <w:r>
+              <w:rPr>
+                <w:rFonts w:ascii="Calibri" w:eastAsia="Calibri" w:hAnsi="Calibri" w:cs="Times New Roman"/>
+                <w:sz w:val="24"/>
+                <w:szCs w:val="24"/>
+              </w:rPr>
+              <w:t xml:space="preserve">; M(SD) = </w:t>
+            </w:r>
+            <w:r>
+              <w:rPr>
+                <w:rFonts w:ascii="Calibri" w:eastAsia="Calibri" w:hAnsi="Calibri" w:cs="Times New Roman"/>
+                <w:sz w:val="24"/>
+                <w:szCs w:val="24"/>
+              </w:rPr>
+              <w:t>77</w:t>
+            </w:r>
+            <w:r>
+              <w:rPr>
+                <w:rFonts w:ascii="Calibri" w:eastAsia="Calibri" w:hAnsi="Calibri" w:cs="Times New Roman"/>
+                <w:sz w:val="24"/>
+                <w:szCs w:val="24"/>
               </w:rPr>
               <w:t>.</w:t>
             </w:r>
             <w:r>
               <w:rPr>
                 <w:rFonts w:ascii="Calibri" w:eastAsia="Calibri" w:hAnsi="Calibri" w:cs="Times New Roman"/>
-              </w:rPr>
-              <w:t>74</w:t>
-            </w:r>
-            <w:r>
-              <w:rPr>
-                <w:rFonts w:ascii="Calibri" w:eastAsia="Calibri" w:hAnsi="Calibri" w:cs="Times New Roman"/>
-              </w:rPr>
-              <w:t xml:space="preserve">); </w:t>
-            </w:r>
-            <w:r>
-              <w:rPr>
-                <w:rFonts w:ascii="Calibri" w:eastAsia="Calibri" w:hAnsi="Calibri" w:cs="Times New Roman"/>
-                <w:u w:val="single"/>
-              </w:rPr>
-              <w:t>Death Penalty</w:t>
-            </w:r>
-            <w:r>
-              <w:rPr>
-                <w:rFonts w:ascii="Calibri" w:eastAsia="Calibri" w:hAnsi="Calibri" w:cs="Times New Roman"/>
-              </w:rPr>
-              <w:t>, M(SD) = 40.</w:t>
-            </w:r>
-            <w:r>
-              <w:rPr>
-                <w:rFonts w:ascii="Calibri" w:eastAsia="Calibri" w:hAnsi="Calibri" w:cs="Times New Roman"/>
-              </w:rPr>
-              <w:t>60</w:t>
-            </w:r>
-            <w:r>
-              <w:rPr>
-                <w:rFonts w:ascii="Calibri" w:eastAsia="Calibri" w:hAnsi="Calibri" w:cs="Times New Roman"/>
-              </w:rPr>
-              <w:t xml:space="preserve"> (</w:t>
-            </w:r>
-            <w:r>
-              <w:rPr>
-                <w:rFonts w:ascii="Calibri" w:eastAsia="Calibri" w:hAnsi="Calibri" w:cs="Times New Roman"/>
+                <w:sz w:val="24"/>
+                <w:szCs w:val="24"/>
+              </w:rPr>
+              <w:t>8</w:t>
+            </w:r>
+            <w:r>
+              <w:rPr>
+                <w:rFonts w:ascii="Calibri" w:eastAsia="Calibri" w:hAnsi="Calibri" w:cs="Times New Roman"/>
+                <w:sz w:val="24"/>
+                <w:szCs w:val="24"/>
+              </w:rPr>
+              <w:t>1 (2</w:t>
+            </w:r>
+            <w:r>
+              <w:rPr>
+                <w:rFonts w:ascii="Calibri" w:eastAsia="Calibri" w:hAnsi="Calibri" w:cs="Times New Roman"/>
+                <w:sz w:val="24"/>
+                <w:szCs w:val="24"/>
+              </w:rPr>
+              <w:t>0</w:t>
+            </w:r>
+            <w:r>
+              <w:rPr>
+                <w:rFonts w:ascii="Calibri" w:eastAsia="Calibri" w:hAnsi="Calibri" w:cs="Times New Roman"/>
+                <w:sz w:val="24"/>
+                <w:szCs w:val="24"/>
+              </w:rPr>
+              <w:t>.</w:t>
+            </w:r>
+            <w:r>
+              <w:rPr>
+                <w:rFonts w:ascii="Calibri" w:eastAsia="Calibri" w:hAnsi="Calibri" w:cs="Times New Roman"/>
+                <w:sz w:val="24"/>
+                <w:szCs w:val="24"/>
               </w:rPr>
               <w:t>28</w:t>
             </w:r>
             <w:r>
               <w:rPr>
                 <w:rFonts w:ascii="Calibri" w:eastAsia="Calibri" w:hAnsi="Calibri" w:cs="Times New Roman"/>
-              </w:rPr>
-              <w:t>.</w:t>
-            </w:r>
-            <w:r>
-              <w:rPr>
-                <w:rFonts w:ascii="Calibri" w:eastAsia="Calibri" w:hAnsi="Calibri" w:cs="Times New Roman"/>
-              </w:rPr>
-              <w:t>91</w:t>
-            </w:r>
-            <w:r>
-              <w:rPr>
-                <w:rFonts w:ascii="Calibri" w:eastAsia="Calibri" w:hAnsi="Calibri" w:cs="Times New Roman"/>
-              </w:rPr>
-              <w:t xml:space="preserve">); </w:t>
-            </w:r>
-            <w:r>
-              <w:rPr>
-                <w:rFonts w:ascii="Calibri" w:eastAsia="Calibri" w:hAnsi="Calibri" w:cs="Times New Roman"/>
-                <w:u w:val="single"/>
-              </w:rPr>
-              <w:t>Climate Change</w:t>
-            </w:r>
-            <w:r>
-              <w:rPr>
-                <w:rFonts w:ascii="Calibri" w:eastAsia="Calibri" w:hAnsi="Calibri" w:cs="Times New Roman"/>
-              </w:rPr>
-              <w:t xml:space="preserve">; M(SD) = </w:t>
-            </w:r>
-            <w:r>
-              <w:rPr>
-                <w:rFonts w:ascii="Calibri" w:eastAsia="Calibri" w:hAnsi="Calibri" w:cs="Times New Roman"/>
-              </w:rPr>
-              <w:t>77</w:t>
-            </w:r>
-            <w:r>
-              <w:rPr>
-                <w:rFonts w:ascii="Calibri" w:eastAsia="Calibri" w:hAnsi="Calibri" w:cs="Times New Roman"/>
-              </w:rPr>
-              <w:t>.</w:t>
-            </w:r>
-            <w:r>
-              <w:rPr>
-                <w:rFonts w:ascii="Calibri" w:eastAsia="Calibri" w:hAnsi="Calibri" w:cs="Times New Roman"/>
-              </w:rPr>
-              <w:t>8</w:t>
-            </w:r>
-            <w:r>
-              <w:rPr>
-                <w:rFonts w:ascii="Calibri" w:eastAsia="Calibri" w:hAnsi="Calibri" w:cs="Times New Roman"/>
-              </w:rPr>
-              <w:t>1 (2</w:t>
-            </w:r>
-            <w:r>
-              <w:rPr>
-                <w:rFonts w:ascii="Calibri" w:eastAsia="Calibri" w:hAnsi="Calibri" w:cs="Times New Roman"/>
-              </w:rPr>
-              <w:t>0</w:t>
-            </w:r>
-            <w:r>
-              <w:rPr>
-                <w:rFonts w:ascii="Calibri" w:eastAsia="Calibri" w:hAnsi="Calibri" w:cs="Times New Roman"/>
-              </w:rPr>
-              <w:t>.</w:t>
-            </w:r>
-            <w:r>
-              <w:rPr>
-                <w:rFonts w:ascii="Calibri" w:eastAsia="Calibri" w:hAnsi="Calibri" w:cs="Times New Roman"/>
-              </w:rPr>
-              <w:t>28</w:t>
-            </w:r>
-            <w:r>
-              <w:rPr>
-                <w:rFonts w:ascii="Calibri" w:eastAsia="Calibri" w:hAnsi="Calibri" w:cs="Times New Roman"/>
+                <w:sz w:val="24"/>
+                <w:szCs w:val="24"/>
               </w:rPr>
               <w:t>)</w:t>
             </w:r>
@@ -1404,7 +1406,7 @@
         <w:trPr>
           <w:gridAfter w:val="1"/>
           <w:wAfter w:w="10" w:type="dxa"/>
-          <w:trHeight w:val="1637"/>
+          <w:trHeight w:val="2429"/>
         </w:trPr>
         <w:tc>
           <w:tcPr>
@@ -1424,7 +1426,7 @@
         </w:tc>
         <w:tc>
           <w:tcPr>
-            <w:tcW w:w="1440" w:type="dxa"/>
+            <w:tcW w:w="1710" w:type="dxa"/>
           </w:tcPr>
           <w:p>
             <w:pPr>
@@ -1432,11 +1434,15 @@
               <w:jc w:val="center"/>
               <w:rPr>
                 <w:rFonts w:ascii="Calibri" w:eastAsia="Calibri" w:hAnsi="Calibri" w:cs="Times New Roman"/>
+                <w:sz w:val="24"/>
+                <w:szCs w:val="24"/>
               </w:rPr>
             </w:pPr>
             <w:r>
               <w:rPr>
                 <w:rFonts w:ascii="Calibri" w:eastAsia="Calibri" w:hAnsi="Calibri" w:cs="Times New Roman"/>
+                <w:sz w:val="24"/>
+                <w:szCs w:val="24"/>
               </w:rPr>
               <w:t>Post-Manipulation</w:t>
             </w:r>
@@ -1444,18 +1450,22 @@
         </w:tc>
         <w:tc>
           <w:tcPr>
-            <w:tcW w:w="3892" w:type="dxa"/>
+            <w:tcW w:w="3622" w:type="dxa"/>
           </w:tcPr>
           <w:p>
             <w:pPr>
               <w:spacing w:after="100" w:afterAutospacing="1" w:line="480" w:lineRule="auto"/>
               <w:rPr>
                 <w:rFonts w:ascii="Calibri" w:eastAsia="Calibri" w:hAnsi="Calibri" w:cs="Times New Roman"/>
+                <w:sz w:val="24"/>
+                <w:szCs w:val="24"/>
               </w:rPr>
             </w:pPr>
             <w:r>
               <w:rPr>
                 <w:rFonts w:ascii="Calibri" w:eastAsia="Calibri" w:hAnsi="Calibri" w:cs="Times New Roman"/>
+                <w:sz w:val="24"/>
+                <w:szCs w:val="24"/>
                 <w:u w:val="single"/>
               </w:rPr>
               <w:t>UHC,</w:t>
@@ -1463,12 +1473,16 @@
             <w:r>
               <w:rPr>
                 <w:rFonts w:ascii="Calibri" w:eastAsia="Calibri" w:hAnsi="Calibri" w:cs="Times New Roman"/>
+                <w:sz w:val="24"/>
+                <w:szCs w:val="24"/>
               </w:rPr>
               <w:t xml:space="preserve"> M(SD) = 72.96 (24.30); </w:t>
             </w:r>
             <w:r>
               <w:rPr>
                 <w:rFonts w:ascii="Calibri" w:eastAsia="Calibri" w:hAnsi="Calibri" w:cs="Times New Roman"/>
+                <w:sz w:val="24"/>
+                <w:szCs w:val="24"/>
                 <w:u w:val="single"/>
               </w:rPr>
               <w:t>Death Penalty</w:t>
@@ -1476,12 +1490,16 @@
             <w:r>
               <w:rPr>
                 <w:rFonts w:ascii="Calibri" w:eastAsia="Calibri" w:hAnsi="Calibri" w:cs="Times New Roman"/>
+                <w:sz w:val="24"/>
+                <w:szCs w:val="24"/>
               </w:rPr>
               <w:t xml:space="preserve">, M(SD) = 45.40 (32.12); </w:t>
             </w:r>
             <w:r>
               <w:rPr>
                 <w:rFonts w:ascii="Calibri" w:eastAsia="Calibri" w:hAnsi="Calibri" w:cs="Times New Roman"/>
+                <w:sz w:val="24"/>
+                <w:szCs w:val="24"/>
                 <w:u w:val="single"/>
               </w:rPr>
               <w:t>Climate Change</w:t>
@@ -1489,6 +1507,8 @@
             <w:r>
               <w:rPr>
                 <w:rFonts w:ascii="Calibri" w:eastAsia="Calibri" w:hAnsi="Calibri" w:cs="Times New Roman"/>
+                <w:sz w:val="24"/>
+                <w:szCs w:val="24"/>
               </w:rPr>
               <w:t>; M(SD) = 78.65 (21.45)</w:t>
             </w:r>
@@ -1504,11 +1524,14 @@
               <w:rPr>
                 <w:rFonts w:ascii="Calibri" w:eastAsia="Calibri" w:hAnsi="Calibri" w:cs="Times New Roman"/>
                 <w:sz w:val="24"/>
+                <w:szCs w:val="24"/>
               </w:rPr>
             </w:pPr>
             <w:r>
               <w:rPr>
                 <w:rFonts w:ascii="Calibri" w:eastAsia="Calibri" w:hAnsi="Calibri" w:cs="Times New Roman"/>
+                <w:sz w:val="24"/>
+                <w:szCs w:val="24"/>
                 <w:u w:val="single"/>
               </w:rPr>
               <w:t>UHC,</w:t>
@@ -1516,48 +1539,64 @@
             <w:r>
               <w:rPr>
                 <w:rFonts w:ascii="Calibri" w:eastAsia="Calibri" w:hAnsi="Calibri" w:cs="Times New Roman"/>
+                <w:sz w:val="24"/>
+                <w:szCs w:val="24"/>
               </w:rPr>
               <w:t xml:space="preserve"> M(SD) = 6</w:t>
             </w:r>
             <w:r>
               <w:rPr>
                 <w:rFonts w:ascii="Calibri" w:eastAsia="Calibri" w:hAnsi="Calibri" w:cs="Times New Roman"/>
+                <w:sz w:val="24"/>
+                <w:szCs w:val="24"/>
               </w:rPr>
               <w:t>4</w:t>
             </w:r>
             <w:r>
               <w:rPr>
                 <w:rFonts w:ascii="Calibri" w:eastAsia="Calibri" w:hAnsi="Calibri" w:cs="Times New Roman"/>
+                <w:sz w:val="24"/>
+                <w:szCs w:val="24"/>
               </w:rPr>
               <w:t>.90 (</w:t>
             </w:r>
             <w:r>
               <w:rPr>
                 <w:rFonts w:ascii="Calibri" w:eastAsia="Calibri" w:hAnsi="Calibri" w:cs="Times New Roman"/>
+                <w:sz w:val="24"/>
+                <w:szCs w:val="24"/>
               </w:rPr>
               <w:t>27</w:t>
             </w:r>
             <w:r>
               <w:rPr>
                 <w:rFonts w:ascii="Calibri" w:eastAsia="Calibri" w:hAnsi="Calibri" w:cs="Times New Roman"/>
+                <w:sz w:val="24"/>
+                <w:szCs w:val="24"/>
               </w:rPr>
               <w:t>.</w:t>
             </w:r>
             <w:r>
               <w:rPr>
                 <w:rFonts w:ascii="Calibri" w:eastAsia="Calibri" w:hAnsi="Calibri" w:cs="Times New Roman"/>
+                <w:sz w:val="24"/>
+                <w:szCs w:val="24"/>
               </w:rPr>
               <w:t>18</w:t>
             </w:r>
             <w:r>
               <w:rPr>
                 <w:rFonts w:ascii="Calibri" w:eastAsia="Calibri" w:hAnsi="Calibri" w:cs="Times New Roman"/>
+                <w:sz w:val="24"/>
+                <w:szCs w:val="24"/>
               </w:rPr>
               <w:t xml:space="preserve">); </w:t>
             </w:r>
             <w:r>
               <w:rPr>
                 <w:rFonts w:ascii="Calibri" w:eastAsia="Calibri" w:hAnsi="Calibri" w:cs="Times New Roman"/>
+                <w:sz w:val="24"/>
+                <w:szCs w:val="24"/>
                 <w:u w:val="single"/>
               </w:rPr>
               <w:t>Death Penalty</w:t>
@@ -1565,48 +1604,64 @@
             <w:r>
               <w:rPr>
                 <w:rFonts w:ascii="Calibri" w:eastAsia="Calibri" w:hAnsi="Calibri" w:cs="Times New Roman"/>
+                <w:sz w:val="24"/>
+                <w:szCs w:val="24"/>
               </w:rPr>
               <w:t xml:space="preserve">, M(SD) = </w:t>
             </w:r>
             <w:r>
               <w:rPr>
                 <w:rFonts w:ascii="Calibri" w:eastAsia="Calibri" w:hAnsi="Calibri" w:cs="Times New Roman"/>
+                <w:sz w:val="24"/>
+                <w:szCs w:val="24"/>
               </w:rPr>
               <w:t>36</w:t>
             </w:r>
             <w:r>
               <w:rPr>
                 <w:rFonts w:ascii="Calibri" w:eastAsia="Calibri" w:hAnsi="Calibri" w:cs="Times New Roman"/>
+                <w:sz w:val="24"/>
+                <w:szCs w:val="24"/>
               </w:rPr>
               <w:t>.</w:t>
             </w:r>
             <w:r>
               <w:rPr>
                 <w:rFonts w:ascii="Calibri" w:eastAsia="Calibri" w:hAnsi="Calibri" w:cs="Times New Roman"/>
+                <w:sz w:val="24"/>
+                <w:szCs w:val="24"/>
               </w:rPr>
               <w:t>84</w:t>
             </w:r>
             <w:r>
               <w:rPr>
                 <w:rFonts w:ascii="Calibri" w:eastAsia="Calibri" w:hAnsi="Calibri" w:cs="Times New Roman"/>
+                <w:sz w:val="24"/>
+                <w:szCs w:val="24"/>
               </w:rPr>
               <w:t xml:space="preserve"> (</w:t>
             </w:r>
             <w:r>
               <w:rPr>
                 <w:rFonts w:ascii="Calibri" w:eastAsia="Calibri" w:hAnsi="Calibri" w:cs="Times New Roman"/>
+                <w:sz w:val="24"/>
+                <w:szCs w:val="24"/>
               </w:rPr>
               <w:t>28.72</w:t>
             </w:r>
             <w:r>
               <w:rPr>
                 <w:rFonts w:ascii="Calibri" w:eastAsia="Calibri" w:hAnsi="Calibri" w:cs="Times New Roman"/>
+                <w:sz w:val="24"/>
+                <w:szCs w:val="24"/>
               </w:rPr>
               <w:t xml:space="preserve">); </w:t>
             </w:r>
             <w:r>
               <w:rPr>
                 <w:rFonts w:ascii="Calibri" w:eastAsia="Calibri" w:hAnsi="Calibri" w:cs="Times New Roman"/>
+                <w:sz w:val="24"/>
+                <w:szCs w:val="24"/>
                 <w:u w:val="single"/>
               </w:rPr>
               <w:t>Climate Change</w:t>
@@ -1614,42 +1669,56 @@
             <w:r>
               <w:rPr>
                 <w:rFonts w:ascii="Calibri" w:eastAsia="Calibri" w:hAnsi="Calibri" w:cs="Times New Roman"/>
+                <w:sz w:val="24"/>
+                <w:szCs w:val="24"/>
               </w:rPr>
               <w:t>; M(SD) = 7</w:t>
             </w:r>
             <w:r>
               <w:rPr>
                 <w:rFonts w:ascii="Calibri" w:eastAsia="Calibri" w:hAnsi="Calibri" w:cs="Times New Roman"/>
+                <w:sz w:val="24"/>
+                <w:szCs w:val="24"/>
               </w:rPr>
               <w:t>4</w:t>
             </w:r>
             <w:r>
               <w:rPr>
                 <w:rFonts w:ascii="Calibri" w:eastAsia="Calibri" w:hAnsi="Calibri" w:cs="Times New Roman"/>
+                <w:sz w:val="24"/>
+                <w:szCs w:val="24"/>
               </w:rPr>
               <w:t>.</w:t>
             </w:r>
             <w:r>
               <w:rPr>
                 <w:rFonts w:ascii="Calibri" w:eastAsia="Calibri" w:hAnsi="Calibri" w:cs="Times New Roman"/>
+                <w:sz w:val="24"/>
+                <w:szCs w:val="24"/>
               </w:rPr>
               <w:t>83</w:t>
             </w:r>
             <w:r>
               <w:rPr>
                 <w:rFonts w:ascii="Calibri" w:eastAsia="Calibri" w:hAnsi="Calibri" w:cs="Times New Roman"/>
+                <w:sz w:val="24"/>
+                <w:szCs w:val="24"/>
               </w:rPr>
               <w:t xml:space="preserve"> (22.</w:t>
             </w:r>
             <w:r>
               <w:rPr>
                 <w:rFonts w:ascii="Calibri" w:eastAsia="Calibri" w:hAnsi="Calibri" w:cs="Times New Roman"/>
+                <w:sz w:val="24"/>
+                <w:szCs w:val="24"/>
               </w:rPr>
               <w:t>93</w:t>
             </w:r>
             <w:r>
               <w:rPr>
                 <w:rFonts w:ascii="Calibri" w:eastAsia="Calibri" w:hAnsi="Calibri" w:cs="Times New Roman"/>
+                <w:sz w:val="24"/>
+                <w:szCs w:val="24"/>
               </w:rPr>
               <w:t>)</w:t>
             </w:r>
@@ -1665,6 +1734,60 @@
           <w:sz w:val="24"/>
         </w:rPr>
       </w:pPr>
+      <w:r>
+        <w:rPr>
+          <w:noProof/>
+        </w:rPr>
+        <w:lastRenderedPageBreak/>
+        <w:drawing>
+          <wp:inline distT="0" distB="0" distL="0" distR="0" wp14:anchorId="373028A5" wp14:editId="306A545B">
+            <wp:extent cx="5943600" cy="4753610"/>
+            <wp:effectExtent l="0" t="0" r="0" b="8890"/>
+            <wp:docPr id="1604285610" name="Picture 4" descr="A graph with purple dots and black lines&#10;&#10;Description automatically generated with medium confidence"/>
+            <wp:cNvGraphicFramePr>
+              <a:graphicFrameLocks xmlns:a="http://schemas.openxmlformats.org/drawingml/2006/main" noChangeAspect="1"/>
+            </wp:cNvGraphicFramePr>
+            <a:graphic xmlns:a="http://schemas.openxmlformats.org/drawingml/2006/main">
+              <a:graphicData uri="http://schemas.openxmlformats.org/drawingml/2006/picture">
+                <pic:pic xmlns:pic="http://schemas.openxmlformats.org/drawingml/2006/picture">
+                  <pic:nvPicPr>
+                    <pic:cNvPr id="1604285610" name="Picture 4" descr="A graph with purple dots and black lines&#10;&#10;Description automatically generated with medium confidence"/>
+                    <pic:cNvPicPr>
+                      <a:picLocks noChangeAspect="1" noChangeArrowheads="1"/>
+                    </pic:cNvPicPr>
+                  </pic:nvPicPr>
+                  <pic:blipFill>
+                    <a:blip r:embed="rId5">
+                      <a:extLst>
+                        <a:ext uri="{28A0092B-C50C-407E-A947-70E740481C1C}">
+                          <a14:useLocalDpi xmlns:a14="http://schemas.microsoft.com/office/drawing/2010/main" val="0"/>
+                        </a:ext>
+                      </a:extLst>
+                    </a:blip>
+                    <a:srcRect/>
+                    <a:stretch>
+                      <a:fillRect/>
+                    </a:stretch>
+                  </pic:blipFill>
+                  <pic:spPr bwMode="auto">
+                    <a:xfrm>
+                      <a:off x="0" y="0"/>
+                      <a:ext cx="5943600" cy="4753610"/>
+                    </a:xfrm>
+                    <a:prstGeom prst="rect">
+                      <a:avLst/>
+                    </a:prstGeom>
+                    <a:noFill/>
+                    <a:ln>
+                      <a:noFill/>
+                    </a:ln>
+                  </pic:spPr>
+                </pic:pic>
+              </a:graphicData>
+            </a:graphic>
+          </wp:inline>
+        </w:drawing>
+      </w:r>
     </w:p>
     <w:p>
       <w:pPr>
@@ -3322,6 +3445,15 @@
         </w:rPr>
         <w:t>. These results indicate that individual differences in objective/subjective numeracy and health literacy were not associated with our primary outcomes.</w:t>
       </w:r>
+    </w:p>
+    <w:p>
+      <w:pPr>
+        <w:spacing w:after="100" w:afterAutospacing="1" w:line="480" w:lineRule="auto"/>
+        <w:rPr>
+          <w:rFonts w:ascii="Calibri" w:eastAsia="Calibri" w:hAnsi="Calibri" w:cs="Times New Roman"/>
+          <w:sz w:val="24"/>
+        </w:rPr>
+      </w:pPr>
     </w:p>
     <w:p>
       <w:pPr>

</xml_diff>